<commit_message>
Pridany diagram tried a upravena dokumentacia.
</commit_message>
<xml_diff>
--- a/Sprava_o_realizacii_projektu-Smrecek.docx
+++ b/Sprava_o_realizacii_projektu-Smrecek.docx
@@ -8,21 +8,28 @@
         <w:ind w:firstLine="0"/>
       </w:pPr>
       <w:bookmarkStart w:id="0" w:name="_Toc41214945"/>
+      <w:bookmarkStart w:id="1" w:name="_Toc41224082"/>
       <w:r>
         <w:t>Projekt OOP – Zdravotnícky systém – Dokumentácia</w:t>
       </w:r>
       <w:bookmarkEnd w:id="0"/>
+      <w:bookmarkEnd w:id="1"/>
     </w:p>
     <w:p/>
     <w:p>
       <w:pPr>
         <w:pStyle w:val="Nadpis2"/>
+        <w:rPr>
+          <w:noProof/>
+        </w:rPr>
       </w:pPr>
-      <w:bookmarkStart w:id="1" w:name="_Toc41214946"/>
+      <w:bookmarkStart w:id="2" w:name="_Toc41214946"/>
+      <w:bookmarkStart w:id="3" w:name="_Toc41224083"/>
       <w:r>
         <w:t>Obsah dokumentu</w:t>
       </w:r>
-      <w:bookmarkEnd w:id="1"/>
+      <w:bookmarkEnd w:id="2"/>
+      <w:bookmarkEnd w:id="3"/>
       <w:r>
         <w:fldChar w:fldCharType="begin"/>
       </w:r>
@@ -40,10 +47,13 @@
           <w:tab w:val="right" w:leader="dot" w:pos="9062"/>
         </w:tabs>
         <w:rPr>
+          <w:rFonts w:asciiTheme="minorHAnsi" w:eastAsiaTheme="minorEastAsia" w:hAnsiTheme="minorHAnsi"/>
           <w:noProof/>
+          <w:sz w:val="22"/>
+          <w:lang w:eastAsia="sk-SK"/>
         </w:rPr>
       </w:pPr>
-      <w:hyperlink w:anchor="_Toc41214947" w:history="1">
+      <w:hyperlink w:anchor="_Toc41224084" w:history="1">
         <w:r>
           <w:rPr>
             <w:rStyle w:val="Hypertextovprepojenie"/>
@@ -60,16 +70,19 @@
           <w:tab w:val="right" w:leader="dot" w:pos="9062"/>
         </w:tabs>
         <w:rPr>
+          <w:rFonts w:asciiTheme="minorHAnsi" w:eastAsiaTheme="minorEastAsia" w:hAnsiTheme="minorHAnsi"/>
           <w:noProof/>
+          <w:sz w:val="22"/>
+          <w:lang w:eastAsia="sk-SK"/>
         </w:rPr>
       </w:pPr>
-      <w:hyperlink w:anchor="_Toc41214948" w:history="1">
+      <w:hyperlink w:anchor="_Toc41224085" w:history="1">
         <w:r>
           <w:rPr>
             <w:rStyle w:val="Hypertextovprepojenie"/>
             <w:noProof/>
           </w:rPr>
-          <w:t>Návod na spustenie programu</w:t>
+          <w:t>Návod na spustenie a ovládanie programu</w:t>
         </w:r>
       </w:hyperlink>
     </w:p>
@@ -80,10 +93,13 @@
           <w:tab w:val="right" w:leader="dot" w:pos="9062"/>
         </w:tabs>
         <w:rPr>
+          <w:rFonts w:asciiTheme="minorHAnsi" w:eastAsiaTheme="minorEastAsia" w:hAnsiTheme="minorHAnsi"/>
           <w:noProof/>
+          <w:sz w:val="22"/>
+          <w:lang w:eastAsia="sk-SK"/>
         </w:rPr>
       </w:pPr>
-      <w:hyperlink w:anchor="_Toc41214949" w:history="1">
+      <w:hyperlink w:anchor="_Toc41224086" w:history="1">
         <w:r>
           <w:rPr>
             <w:rStyle w:val="Hypertextovprepojenie"/>
@@ -100,10 +116,13 @@
           <w:tab w:val="right" w:leader="dot" w:pos="9062"/>
         </w:tabs>
         <w:rPr>
+          <w:rFonts w:asciiTheme="minorHAnsi" w:eastAsiaTheme="minorEastAsia" w:hAnsiTheme="minorHAnsi"/>
           <w:noProof/>
+          <w:sz w:val="22"/>
+          <w:lang w:eastAsia="sk-SK"/>
         </w:rPr>
       </w:pPr>
-      <w:hyperlink w:anchor="_Toc41214950" w:history="1">
+      <w:hyperlink w:anchor="_Toc41224087" w:history="1">
         <w:r>
           <w:rPr>
             <w:rStyle w:val="Hypertextovprepojenie"/>
@@ -120,16 +139,19 @@
           <w:tab w:val="right" w:leader="dot" w:pos="9062"/>
         </w:tabs>
         <w:rPr>
+          <w:rFonts w:asciiTheme="minorHAnsi" w:eastAsiaTheme="minorEastAsia" w:hAnsiTheme="minorHAnsi"/>
           <w:noProof/>
+          <w:sz w:val="22"/>
+          <w:lang w:eastAsia="sk-SK"/>
         </w:rPr>
       </w:pPr>
-      <w:hyperlink w:anchor="_Toc41214951" w:history="1">
+      <w:hyperlink w:anchor="_Toc41224088" w:history="1">
         <w:r>
           <w:rPr>
             <w:rStyle w:val="Hypertextovprepojenie"/>
             <w:noProof/>
           </w:rPr>
-          <w:t>Plnenie ďalších kritérií – celkovo 9</w:t>
+          <w:t>Plnenie ďalších kritérií</w:t>
         </w:r>
       </w:hyperlink>
     </w:p>
@@ -140,10 +162,13 @@
           <w:tab w:val="right" w:leader="dot" w:pos="9062"/>
         </w:tabs>
         <w:rPr>
+          <w:rFonts w:asciiTheme="minorHAnsi" w:eastAsiaTheme="minorEastAsia" w:hAnsiTheme="minorHAnsi"/>
           <w:noProof/>
+          <w:sz w:val="22"/>
+          <w:lang w:eastAsia="sk-SK"/>
         </w:rPr>
       </w:pPr>
-      <w:hyperlink w:anchor="_Toc41214952" w:history="1">
+      <w:hyperlink w:anchor="_Toc41224089" w:history="1">
         <w:r>
           <w:rPr>
             <w:rStyle w:val="Hypertextovprepojenie"/>
@@ -155,7 +180,7 @@
     </w:p>
     <w:p>
       <w:pPr>
-        <w:ind w:firstLine="0"/>
+        <w:pStyle w:val="Nadpis2"/>
       </w:pPr>
       <w:r>
         <w:fldChar w:fldCharType="end"/>
@@ -165,11 +190,13 @@
       <w:pPr>
         <w:pStyle w:val="Nadpis2"/>
       </w:pPr>
-      <w:bookmarkStart w:id="2" w:name="_Toc41214947"/>
+      <w:bookmarkStart w:id="4" w:name="_Toc41214947"/>
+      <w:bookmarkStart w:id="5" w:name="_Toc41224084"/>
       <w:r>
         <w:t>Pôvodný zámer projektu (z 13.3.2020)</w:t>
       </w:r>
-      <w:bookmarkEnd w:id="2"/>
+      <w:bookmarkEnd w:id="4"/>
+      <w:bookmarkEnd w:id="5"/>
     </w:p>
     <w:p/>
     <w:p>
@@ -315,7 +342,8 @@
       <w:pPr>
         <w:pStyle w:val="Nadpis2"/>
       </w:pPr>
-      <w:bookmarkStart w:id="3" w:name="_Toc41214948"/>
+      <w:bookmarkStart w:id="6" w:name="_Toc41214948"/>
+      <w:bookmarkStart w:id="7" w:name="_Toc41224085"/>
       <w:r>
         <w:t xml:space="preserve">Návod na spustenie </w:t>
       </w:r>
@@ -325,20 +353,13 @@
       <w:r>
         <w:t>programu</w:t>
       </w:r>
-      <w:bookmarkEnd w:id="3"/>
+      <w:bookmarkEnd w:id="6"/>
+      <w:bookmarkEnd w:id="7"/>
     </w:p>
     <w:p/>
     <w:p>
       <w:r>
-        <w:t xml:space="preserve">Program sa spúšťa súborom </w:t>
-      </w:r>
-      <w:proofErr w:type="spellStart"/>
-      <w:r>
-        <w:t>PrihlasovacieOknoGUI</w:t>
-      </w:r>
-      <w:proofErr w:type="spellEnd"/>
-      <w:r>
-        <w:t>. Po spustení programu sa objaví možnosť zaregistrovať sa ako nový pacient, alebo prihlásiť sa ako existujúci používateľ. To je možné uskutočniť v niekoľkých roliach.</w:t>
+        <w:t>Program sa spúšťa súborom PrihlasovacieOknoGUI. Po spustení programu sa objaví možnosť zaregistrovať sa ako nový pacient, alebo prihlásiť sa ako existujúci používateľ. To je možné uskutočniť v niekoľkých roliach.</w:t>
       </w:r>
     </w:p>
     <w:p>
@@ -369,7 +390,7 @@
         <mc:AlternateContent>
           <mc:Choice Requires="wps">
             <w:drawing>
-              <wp:anchor distT="0" distB="0" distL="114300" distR="114300" simplePos="0" relativeHeight="251674624" behindDoc="0" locked="0" layoutInCell="1" allowOverlap="1" wp14:anchorId="248D4E15" wp14:editId="5BF93F23">
+              <wp:anchor distT="0" distB="0" distL="114300" distR="114300" simplePos="0" relativeHeight="251674624" behindDoc="0" locked="0" layoutInCell="1" allowOverlap="1" wp14:anchorId="4A9CD731" wp14:editId="7DF85674">
                 <wp:simplePos x="0" y="0"/>
                 <wp:positionH relativeFrom="column">
                   <wp:posOffset>2011045</wp:posOffset>
@@ -434,7 +455,7 @@
           </mc:Choice>
           <mc:Fallback>
             <w:pict>
-              <v:shapetype w14:anchorId="248D4E15" id="_x0000_t202" coordsize="21600,21600" o:spt="202" path="m,l,21600r21600,l21600,xe">
+              <v:shapetype w14:anchorId="4A9CD731" id="_x0000_t202" coordsize="21600,21600" o:spt="202" path="m,l,21600r21600,l21600,xe">
                 <v:stroke joinstyle="miter"/>
                 <v:path gradientshapeok="t" o:connecttype="rect"/>
               </v:shapetype>
@@ -471,7 +492,7 @@
           <w:noProof/>
         </w:rPr>
         <w:drawing>
-          <wp:anchor distT="0" distB="0" distL="114300" distR="114300" simplePos="0" relativeHeight="251659264" behindDoc="0" locked="0" layoutInCell="1" allowOverlap="1" wp14:anchorId="3CC0B271">
+          <wp:anchor distT="0" distB="0" distL="114300" distR="114300" simplePos="0" relativeHeight="251659264" behindDoc="0" locked="0" layoutInCell="1" allowOverlap="1" wp14:anchorId="3B19904F" wp14:editId="5EC1FD64">
             <wp:simplePos x="0" y="0"/>
             <wp:positionH relativeFrom="column">
               <wp:posOffset>2011045</wp:posOffset>
@@ -533,7 +554,7 @@
         <mc:AlternateContent>
           <mc:Choice Requires="wps">
             <w:drawing>
-              <wp:anchor distT="0" distB="0" distL="114300" distR="114300" simplePos="0" relativeHeight="251672576" behindDoc="0" locked="0" layoutInCell="1" allowOverlap="1" wp14:anchorId="46842008" wp14:editId="55CDA254">
+              <wp:anchor distT="0" distB="0" distL="114300" distR="114300" simplePos="0" relativeHeight="251672576" behindDoc="0" locked="0" layoutInCell="1" allowOverlap="1" wp14:anchorId="5322C53C" wp14:editId="77F57BD0">
                 <wp:simplePos x="0" y="0"/>
                 <wp:positionH relativeFrom="column">
                   <wp:posOffset>-15875</wp:posOffset>
@@ -599,7 +620,7 @@
           </mc:Choice>
           <mc:Fallback>
             <w:pict>
-              <v:shape w14:anchorId="46842008" id="Textové pole 16" o:spid="_x0000_s1027" type="#_x0000_t202" style="position:absolute;left:0;text-align:left;margin-left:-1.25pt;margin-top:96.15pt;width:154.2pt;height:.05pt;z-index:251672576;visibility:visible;mso-wrap-style:square;mso-wrap-distance-left:9pt;mso-wrap-distance-top:0;mso-wrap-distance-right:9pt;mso-wrap-distance-bottom:0;mso-position-horizontal:absolute;mso-position-horizontal-relative:text;mso-position-vertical:absolute;mso-position-vertical-relative:text;v-text-anchor:top" o:gfxdata="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" stroked="f">
+              <v:shape w14:anchorId="5322C53C" id="Textové pole 16" o:spid="_x0000_s1027" type="#_x0000_t202" style="position:absolute;left:0;text-align:left;margin-left:-1.25pt;margin-top:96.15pt;width:154.2pt;height:.05pt;z-index:251672576;visibility:visible;mso-wrap-style:square;mso-wrap-distance-left:9pt;mso-wrap-distance-top:0;mso-wrap-distance-right:9pt;mso-wrap-distance-bottom:0;mso-position-horizontal:absolute;mso-position-horizontal-relative:text;mso-position-vertical:absolute;mso-position-vertical-relative:text;v-text-anchor:top" o:gfxdata="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" stroked="f">
                 <v:textbox style="mso-fit-shape-to-text:t" inset="0,0,0,0">
                   <w:txbxContent>
                     <w:p>
@@ -633,7 +654,7 @@
           <w:noProof/>
         </w:rPr>
         <w:drawing>
-          <wp:anchor distT="0" distB="0" distL="114300" distR="114300" simplePos="0" relativeHeight="251658240" behindDoc="0" locked="0" layoutInCell="1" allowOverlap="1" wp14:anchorId="6FB1FA91">
+          <wp:anchor distT="0" distB="0" distL="114300" distR="114300" simplePos="0" relativeHeight="251658240" behindDoc="0" locked="0" layoutInCell="1" allowOverlap="1" wp14:anchorId="1F9BE5C8" wp14:editId="3ACAF004">
             <wp:simplePos x="0" y="0"/>
             <wp:positionH relativeFrom="column">
               <wp:posOffset>-15875</wp:posOffset>
@@ -702,44 +723,12 @@
         <w:t xml:space="preserve">(Obrázok 1, 2) </w:t>
       </w:r>
       <w:r>
-        <w:t xml:space="preserve">je len jeden a prihlási sa vyplnením príslušných údajov, zaškrtnutie </w:t>
-      </w:r>
-      <w:proofErr w:type="spellStart"/>
-      <w:r>
-        <w:t>radiobuttonu</w:t>
-      </w:r>
-      <w:proofErr w:type="spellEnd"/>
-      <w:r>
-        <w:t xml:space="preserve"> „</w:t>
-      </w:r>
-      <w:proofErr w:type="spellStart"/>
-      <w:r>
-        <w:t>poistovna</w:t>
-      </w:r>
-      <w:proofErr w:type="spellEnd"/>
-      <w:r>
-        <w:t>“ a kliknutím na tlačidlo „</w:t>
-      </w:r>
-      <w:proofErr w:type="spellStart"/>
-      <w:r>
-        <w:t>Prihlásit</w:t>
-      </w:r>
-      <w:proofErr w:type="spellEnd"/>
-      <w:r>
-        <w:t xml:space="preserve"> sa“.</w:t>
-      </w:r>
-    </w:p>
-    <w:p>
-      <w:r>
-        <w:t>Po kliknutí na príslušné tlačidlo sa otvorí okno manažéra poisťovne. Ten môže vypísať všetkých lekárov do zoznamu napravo. Môže pridať nového lekára vyplnením polí a kliknutím na príslušné tlačidlo. Ak zvolí v </w:t>
-      </w:r>
-      <w:proofErr w:type="spellStart"/>
-      <w:r>
-        <w:t>checkboxe</w:t>
-      </w:r>
-      <w:proofErr w:type="spellEnd"/>
-      <w:r>
-        <w:t>, že má lekár špecializáciu, vytvorí a pridá sa do evidencie nový špecializovaný lekár, inak sa pridá do evidencie nový všeobecný lekár.</w:t>
+        <w:t>je len jeden a prihlási sa vyplnením príslušných údajov, zaškrtnutie radiobuttonu „poistovna“ a kliknutím na tlačidlo „Prihlásit sa“.</w:t>
+      </w:r>
+    </w:p>
+    <w:p>
+      <w:r>
+        <w:t>Po kliknutí na príslušné tlačidlo sa otvorí okno manažéra poisťovne. Ten môže vypísať všetkých lekárov do zoznamu napravo. Môže pridať nového lekára vyplnením polí a kliknutím na príslušné tlačidlo. Ak zvolí v checkboxe, že má lekár špecializáciu, vytvorí a pridá sa do evidencie nový špecializovaný lekár, inak sa pridá do evidencie nový všeobecný lekár.</w:t>
       </w:r>
     </w:p>
     <w:p>
@@ -750,7 +739,7 @@
         <mc:AlternateContent>
           <mc:Choice Requires="wps">
             <w:drawing>
-              <wp:anchor distT="0" distB="0" distL="114300" distR="114300" simplePos="0" relativeHeight="251678720" behindDoc="0" locked="0" layoutInCell="1" allowOverlap="1" wp14:anchorId="5D489772" wp14:editId="44E6C6A8">
+              <wp:anchor distT="0" distB="0" distL="114300" distR="114300" simplePos="0" relativeHeight="251678720" behindDoc="0" locked="0" layoutInCell="1" allowOverlap="1" wp14:anchorId="16669270" wp14:editId="780C8303">
                 <wp:simplePos x="0" y="0"/>
                 <wp:positionH relativeFrom="column">
                   <wp:posOffset>1938655</wp:posOffset>
@@ -813,7 +802,7 @@
           </mc:Choice>
           <mc:Fallback>
             <w:pict>
-              <v:shape w14:anchorId="5D489772" id="Textové pole 20" o:spid="_x0000_s1028" type="#_x0000_t202" style="position:absolute;left:0;text-align:left;margin-left:152.65pt;margin-top:293.3pt;width:293.6pt;height:.05pt;z-index:251678720;visibility:visible;mso-wrap-style:square;mso-wrap-distance-left:9pt;mso-wrap-distance-top:0;mso-wrap-distance-right:9pt;mso-wrap-distance-bottom:0;mso-position-horizontal:absolute;mso-position-horizontal-relative:text;mso-position-vertical:absolute;mso-position-vertical-relative:text;v-text-anchor:top" o:gfxdata="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" stroked="f">
+              <v:shape w14:anchorId="16669270" id="Textové pole 20" o:spid="_x0000_s1028" type="#_x0000_t202" style="position:absolute;left:0;text-align:left;margin-left:152.65pt;margin-top:293.3pt;width:293.6pt;height:.05pt;z-index:251678720;visibility:visible;mso-wrap-style:square;mso-wrap-distance-left:9pt;mso-wrap-distance-top:0;mso-wrap-distance-right:9pt;mso-wrap-distance-bottom:0;mso-position-horizontal:absolute;mso-position-horizontal-relative:text;mso-position-vertical:absolute;mso-position-vertical-relative:text;v-text-anchor:top" o:gfxdata="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" stroked="f">
                 <v:textbox style="mso-fit-shape-to-text:t" inset="0,0,0,0">
                   <w:txbxContent>
                     <w:p>
@@ -842,7 +831,7 @@
           <w:noProof/>
         </w:rPr>
         <w:drawing>
-          <wp:anchor distT="0" distB="0" distL="114300" distR="114300" simplePos="0" relativeHeight="251661312" behindDoc="0" locked="0" layoutInCell="1" allowOverlap="1" wp14:anchorId="63FDF71A">
+          <wp:anchor distT="0" distB="0" distL="114300" distR="114300" simplePos="0" relativeHeight="251661312" behindDoc="0" locked="0" layoutInCell="1" allowOverlap="1" wp14:anchorId="130B105D" wp14:editId="2A7F8672">
             <wp:simplePos x="0" y="0"/>
             <wp:positionH relativeFrom="column">
               <wp:posOffset>1938655</wp:posOffset>
@@ -904,7 +893,7 @@
         <mc:AlternateContent>
           <mc:Choice Requires="wps">
             <w:drawing>
-              <wp:anchor distT="0" distB="0" distL="114300" distR="114300" simplePos="0" relativeHeight="251676672" behindDoc="0" locked="0" layoutInCell="1" allowOverlap="1" wp14:anchorId="7AA57783" wp14:editId="38E6D513">
+              <wp:anchor distT="0" distB="0" distL="114300" distR="114300" simplePos="0" relativeHeight="251676672" behindDoc="0" locked="0" layoutInCell="1" allowOverlap="1" wp14:anchorId="795581E7" wp14:editId="6065677D">
                 <wp:simplePos x="0" y="0"/>
                 <wp:positionH relativeFrom="column">
                   <wp:posOffset>-98425</wp:posOffset>
@@ -967,7 +956,7 @@
           </mc:Choice>
           <mc:Fallback>
             <w:pict>
-              <v:shape w14:anchorId="7AA57783" id="Textové pole 19" o:spid="_x0000_s1029" type="#_x0000_t202" style="position:absolute;left:0;text-align:left;margin-left:-7.75pt;margin-top:151.3pt;width:154.7pt;height:.05pt;z-index:251676672;visibility:visible;mso-wrap-style:square;mso-wrap-distance-left:9pt;mso-wrap-distance-top:0;mso-wrap-distance-right:9pt;mso-wrap-distance-bottom:0;mso-position-horizontal:absolute;mso-position-horizontal-relative:text;mso-position-vertical:absolute;mso-position-vertical-relative:text;v-text-anchor:top" o:gfxdata="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" stroked="f">
+              <v:shape w14:anchorId="795581E7" id="Textové pole 19" o:spid="_x0000_s1029" type="#_x0000_t202" style="position:absolute;left:0;text-align:left;margin-left:-7.75pt;margin-top:151.3pt;width:154.7pt;height:.05pt;z-index:251676672;visibility:visible;mso-wrap-style:square;mso-wrap-distance-left:9pt;mso-wrap-distance-top:0;mso-wrap-distance-right:9pt;mso-wrap-distance-bottom:0;mso-position-horizontal:absolute;mso-position-horizontal-relative:text;mso-position-vertical:absolute;mso-position-vertical-relative:text;v-text-anchor:top" o:gfxdata="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" stroked="f">
                 <v:textbox style="mso-fit-shape-to-text:t" inset="0,0,0,0">
                   <w:txbxContent>
                     <w:p>
@@ -996,7 +985,7 @@
           <w:noProof/>
         </w:rPr>
         <w:drawing>
-          <wp:anchor distT="0" distB="0" distL="114300" distR="114300" simplePos="0" relativeHeight="251660288" behindDoc="0" locked="0" layoutInCell="1" allowOverlap="1" wp14:anchorId="1CA26C64">
+          <wp:anchor distT="0" distB="0" distL="114300" distR="114300" simplePos="0" relativeHeight="251660288" behindDoc="0" locked="0" layoutInCell="1" allowOverlap="1" wp14:anchorId="2D4007E5" wp14:editId="0C7B9BBC">
             <wp:simplePos x="0" y="0"/>
             <wp:positionH relativeFrom="column">
               <wp:posOffset>-98425</wp:posOffset>
@@ -1052,23 +1041,7 @@
         </w:drawing>
       </w:r>
       <w:r>
-        <w:t xml:space="preserve">Aby sa zmeny </w:t>
-      </w:r>
-      <w:proofErr w:type="spellStart"/>
-      <w:r>
-        <w:t>serializovali</w:t>
-      </w:r>
-      <w:proofErr w:type="spellEnd"/>
-      <w:r>
-        <w:t>, je nutné kliknúť na tlačidlo „</w:t>
-      </w:r>
-      <w:proofErr w:type="spellStart"/>
-      <w:r>
-        <w:t>Ulozit</w:t>
-      </w:r>
-      <w:proofErr w:type="spellEnd"/>
-      <w:r>
-        <w:t xml:space="preserve"> zmeny“.</w:t>
+        <w:t>Aby sa zmeny serializovali, je nutné kliknúť na tlačidlo „Ulozit zmeny“.</w:t>
       </w:r>
       <w:r>
         <w:t xml:space="preserve"> Toto je nutné urobiť aj v ostatných okách ostatných prihlásených používateľov a viac na to nebude v tomto návode upozorňované.</w:t>
@@ -1154,7 +1127,7 @@
         <mc:AlternateContent>
           <mc:Choice Requires="wps">
             <w:drawing>
-              <wp:anchor distT="0" distB="0" distL="114300" distR="114300" simplePos="0" relativeHeight="251682816" behindDoc="0" locked="0" layoutInCell="1" allowOverlap="1" wp14:anchorId="475B951A" wp14:editId="1F73DF9D">
+              <wp:anchor distT="0" distB="0" distL="114300" distR="114300" simplePos="0" relativeHeight="251682816" behindDoc="0" locked="0" layoutInCell="1" allowOverlap="1" wp14:anchorId="7D122FF8" wp14:editId="3DC73188">
                 <wp:simplePos x="0" y="0"/>
                 <wp:positionH relativeFrom="column">
                   <wp:posOffset>2026285</wp:posOffset>
@@ -1217,7 +1190,7 @@
           </mc:Choice>
           <mc:Fallback>
             <w:pict>
-              <v:shape w14:anchorId="475B951A" id="Textové pole 22" o:spid="_x0000_s1030" type="#_x0000_t202" style="position:absolute;left:0;text-align:left;margin-left:159.55pt;margin-top:237.2pt;width:291.9pt;height:.05pt;z-index:251682816;visibility:visible;mso-wrap-style:square;mso-wrap-distance-left:9pt;mso-wrap-distance-top:0;mso-wrap-distance-right:9pt;mso-wrap-distance-bottom:0;mso-position-horizontal:absolute;mso-position-horizontal-relative:text;mso-position-vertical:absolute;mso-position-vertical-relative:text;v-text-anchor:top" o:gfxdata="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" stroked="f">
+              <v:shape w14:anchorId="7D122FF8" id="Textové pole 22" o:spid="_x0000_s1030" type="#_x0000_t202" style="position:absolute;left:0;text-align:left;margin-left:159.55pt;margin-top:237.2pt;width:291.9pt;height:.05pt;z-index:251682816;visibility:visible;mso-wrap-style:square;mso-wrap-distance-left:9pt;mso-wrap-distance-top:0;mso-wrap-distance-right:9pt;mso-wrap-distance-bottom:0;mso-position-horizontal:absolute;mso-position-horizontal-relative:text;mso-position-vertical:absolute;mso-position-vertical-relative:text;v-text-anchor:top" o:gfxdata="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" stroked="f">
                 <v:textbox style="mso-fit-shape-to-text:t" inset="0,0,0,0">
                   <w:txbxContent>
                     <w:p>
@@ -1246,7 +1219,7 @@
           <w:noProof/>
         </w:rPr>
         <w:drawing>
-          <wp:anchor distT="0" distB="0" distL="114300" distR="114300" simplePos="0" relativeHeight="251663360" behindDoc="0" locked="0" layoutInCell="1" allowOverlap="1" wp14:anchorId="12AAAD3B">
+          <wp:anchor distT="0" distB="0" distL="114300" distR="114300" simplePos="0" relativeHeight="251663360" behindDoc="0" locked="0" layoutInCell="1" allowOverlap="1" wp14:anchorId="1DC412BD" wp14:editId="060F9875">
             <wp:simplePos x="0" y="0"/>
             <wp:positionH relativeFrom="column">
               <wp:posOffset>2026285</wp:posOffset>
@@ -1308,7 +1281,7 @@
         <mc:AlternateContent>
           <mc:Choice Requires="wps">
             <w:drawing>
-              <wp:anchor distT="0" distB="0" distL="114300" distR="114300" simplePos="0" relativeHeight="251680768" behindDoc="0" locked="0" layoutInCell="1" allowOverlap="1" wp14:anchorId="4A8BAEA3" wp14:editId="6BB78957">
+              <wp:anchor distT="0" distB="0" distL="114300" distR="114300" simplePos="0" relativeHeight="251680768" behindDoc="0" locked="0" layoutInCell="1" allowOverlap="1" wp14:anchorId="1F587209" wp14:editId="1F1B7938">
                 <wp:simplePos x="0" y="0"/>
                 <wp:positionH relativeFrom="column">
                   <wp:posOffset>635</wp:posOffset>
@@ -1371,7 +1344,7 @@
           </mc:Choice>
           <mc:Fallback>
             <w:pict>
-              <v:shape w14:anchorId="4A8BAEA3" id="Textové pole 21" o:spid="_x0000_s1031" type="#_x0000_t202" style="position:absolute;left:0;text-align:left;margin-left:.05pt;margin-top:96.45pt;width:154.7pt;height:.05pt;z-index:251680768;visibility:visible;mso-wrap-style:square;mso-wrap-distance-left:9pt;mso-wrap-distance-top:0;mso-wrap-distance-right:9pt;mso-wrap-distance-bottom:0;mso-position-horizontal:absolute;mso-position-horizontal-relative:text;mso-position-vertical:absolute;mso-position-vertical-relative:text;v-text-anchor:top" o:gfxdata="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" stroked="f">
+              <v:shape w14:anchorId="1F587209" id="Textové pole 21" o:spid="_x0000_s1031" type="#_x0000_t202" style="position:absolute;left:0;text-align:left;margin-left:.05pt;margin-top:96.45pt;width:154.7pt;height:.05pt;z-index:251680768;visibility:visible;mso-wrap-style:square;mso-wrap-distance-left:9pt;mso-wrap-distance-top:0;mso-wrap-distance-right:9pt;mso-wrap-distance-bottom:0;mso-position-horizontal:absolute;mso-position-horizontal-relative:text;mso-position-vertical:absolute;mso-position-vertical-relative:text;v-text-anchor:top" o:gfxdata="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" stroked="f">
                 <v:textbox style="mso-fit-shape-to-text:t" inset="0,0,0,0">
                   <w:txbxContent>
                     <w:p>
@@ -1400,7 +1373,7 @@
           <w:noProof/>
         </w:rPr>
         <w:drawing>
-          <wp:anchor distT="0" distB="0" distL="114300" distR="114300" simplePos="0" relativeHeight="251662336" behindDoc="0" locked="0" layoutInCell="1" allowOverlap="1" wp14:anchorId="64EAC6E1">
+          <wp:anchor distT="0" distB="0" distL="114300" distR="114300" simplePos="0" relativeHeight="251662336" behindDoc="0" locked="0" layoutInCell="1" allowOverlap="1" wp14:anchorId="7C062ACA" wp14:editId="13A4723C">
             <wp:simplePos x="0" y="0"/>
             <wp:positionH relativeFrom="column">
               <wp:posOffset>635</wp:posOffset>
@@ -1481,23 +1454,7 @@
     </w:p>
     <w:p>
       <w:r>
-        <w:t>Vypíše si zoznam pacientov, vyberie pacienta zo zoznamu, napíše text predpisu, napríklad veľkostnú špecifikáciu zdravotníckej pomôcku, vyplní pole s typom zdravotníckej pomôcky, napríklad „okuliare“ a klikne na tlačidlo „</w:t>
-      </w:r>
-      <w:proofErr w:type="spellStart"/>
-      <w:r>
-        <w:t>Vydat</w:t>
-      </w:r>
-      <w:proofErr w:type="spellEnd"/>
-      <w:r>
-        <w:t xml:space="preserve"> </w:t>
-      </w:r>
-      <w:proofErr w:type="spellStart"/>
-      <w:r>
-        <w:t>pomocku</w:t>
-      </w:r>
-      <w:proofErr w:type="spellEnd"/>
-      <w:r>
-        <w:t xml:space="preserve">“. Do poľa „Akcie“ sa vypíše hlásenie. </w:t>
+        <w:t xml:space="preserve">Vypíše si zoznam pacientov, vyberie pacienta zo zoznamu, napíše text predpisu, napríklad veľkostnú špecifikáciu zdravotníckej pomôcku, vyplní pole s typom zdravotníckej pomôcky, napríklad „okuliare“ a klikne na tlačidlo „Vydat pomocku“. Do poľa „Akcie“ sa vypíše hlásenie. </w:t>
       </w:r>
     </w:p>
     <w:p>
@@ -1506,7 +1463,7 @@
           <w:noProof/>
         </w:rPr>
         <w:drawing>
-          <wp:anchor distT="0" distB="0" distL="114300" distR="114300" simplePos="0" relativeHeight="251666432" behindDoc="0" locked="0" layoutInCell="1" allowOverlap="1" wp14:anchorId="36490B4F">
+          <wp:anchor distT="0" distB="0" distL="114300" distR="114300" simplePos="0" relativeHeight="251666432" behindDoc="0" locked="0" layoutInCell="1" allowOverlap="1" wp14:anchorId="26BF1C2C" wp14:editId="0CA89C8E">
             <wp:simplePos x="0" y="0"/>
             <wp:positionH relativeFrom="column">
               <wp:posOffset>3999865</wp:posOffset>
@@ -1568,7 +1525,7 @@
         <mc:AlternateContent>
           <mc:Choice Requires="wps">
             <w:drawing>
-              <wp:anchor distT="0" distB="0" distL="114300" distR="114300" simplePos="0" relativeHeight="251686912" behindDoc="0" locked="0" layoutInCell="1" allowOverlap="1" wp14:anchorId="4867D397" wp14:editId="522D2C09">
+              <wp:anchor distT="0" distB="0" distL="114300" distR="114300" simplePos="0" relativeHeight="251686912" behindDoc="0" locked="0" layoutInCell="1" allowOverlap="1" wp14:anchorId="3B8A9B86" wp14:editId="4F7D3666">
                 <wp:simplePos x="0" y="0"/>
                 <wp:positionH relativeFrom="column">
                   <wp:posOffset>1964055</wp:posOffset>
@@ -1631,7 +1588,7 @@
           </mc:Choice>
           <mc:Fallback>
             <w:pict>
-              <v:shape w14:anchorId="4867D397" id="Textové pole 24" o:spid="_x0000_s1032" type="#_x0000_t202" style="position:absolute;left:0;text-align:left;margin-left:154.65pt;margin-top:245pt;width:160.2pt;height:.05pt;z-index:251686912;visibility:visible;mso-wrap-style:square;mso-wrap-distance-left:9pt;mso-wrap-distance-top:0;mso-wrap-distance-right:9pt;mso-wrap-distance-bottom:0;mso-position-horizontal:absolute;mso-position-horizontal-relative:text;mso-position-vertical:absolute;mso-position-vertical-relative:text;v-text-anchor:top" o:gfxdata="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" stroked="f">
+              <v:shape w14:anchorId="3B8A9B86" id="Textové pole 24" o:spid="_x0000_s1032" type="#_x0000_t202" style="position:absolute;left:0;text-align:left;margin-left:154.65pt;margin-top:245pt;width:160.2pt;height:.05pt;z-index:251686912;visibility:visible;mso-wrap-style:square;mso-wrap-distance-left:9pt;mso-wrap-distance-top:0;mso-wrap-distance-right:9pt;mso-wrap-distance-bottom:0;mso-position-horizontal:absolute;mso-position-horizontal-relative:text;mso-position-vertical:absolute;mso-position-vertical-relative:text;v-text-anchor:top" o:gfxdata="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" stroked="f">
                 <v:textbox style="mso-fit-shape-to-text:t" inset="0,0,0,0">
                   <w:txbxContent>
                     <w:p>
@@ -1660,7 +1617,7 @@
           <w:noProof/>
         </w:rPr>
         <w:drawing>
-          <wp:anchor distT="0" distB="0" distL="114300" distR="114300" simplePos="0" relativeHeight="251665408" behindDoc="0" locked="0" layoutInCell="1" allowOverlap="1" wp14:anchorId="7739718F">
+          <wp:anchor distT="0" distB="0" distL="114300" distR="114300" simplePos="0" relativeHeight="251665408" behindDoc="0" locked="0" layoutInCell="1" allowOverlap="1" wp14:anchorId="119CD547" wp14:editId="48AEBFB0">
             <wp:simplePos x="0" y="0"/>
             <wp:positionH relativeFrom="column">
               <wp:posOffset>1964055</wp:posOffset>
@@ -1722,7 +1679,7 @@
         <mc:AlternateContent>
           <mc:Choice Requires="wps">
             <w:drawing>
-              <wp:anchor distT="0" distB="0" distL="114300" distR="114300" simplePos="0" relativeHeight="251684864" behindDoc="0" locked="0" layoutInCell="1" allowOverlap="1" wp14:anchorId="5FA8A485" wp14:editId="63BC7BC6">
+              <wp:anchor distT="0" distB="0" distL="114300" distR="114300" simplePos="0" relativeHeight="251684864" behindDoc="0" locked="0" layoutInCell="1" allowOverlap="1" wp14:anchorId="72FC93EF" wp14:editId="5EC41F39">
                 <wp:simplePos x="0" y="0"/>
                 <wp:positionH relativeFrom="column">
                   <wp:posOffset>-635</wp:posOffset>
@@ -1785,7 +1742,7 @@
           </mc:Choice>
           <mc:Fallback>
             <w:pict>
-              <v:shape w14:anchorId="5FA8A485" id="Textové pole 23" o:spid="_x0000_s1033" type="#_x0000_t202" style="position:absolute;left:0;text-align:left;margin-left:-.05pt;margin-top:133.1pt;width:154.7pt;height:.05pt;z-index:251684864;visibility:visible;mso-wrap-style:square;mso-wrap-distance-left:9pt;mso-wrap-distance-top:0;mso-wrap-distance-right:9pt;mso-wrap-distance-bottom:0;mso-position-horizontal:absolute;mso-position-horizontal-relative:text;mso-position-vertical:absolute;mso-position-vertical-relative:text;v-text-anchor:top" o:gfxdata="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" stroked="f">
+              <v:shape w14:anchorId="72FC93EF" id="Textové pole 23" o:spid="_x0000_s1033" type="#_x0000_t202" style="position:absolute;left:0;text-align:left;margin-left:-.05pt;margin-top:133.1pt;width:154.7pt;height:.05pt;z-index:251684864;visibility:visible;mso-wrap-style:square;mso-wrap-distance-left:9pt;mso-wrap-distance-top:0;mso-wrap-distance-right:9pt;mso-wrap-distance-bottom:0;mso-position-horizontal:absolute;mso-position-horizontal-relative:text;mso-position-vertical:absolute;mso-position-vertical-relative:text;v-text-anchor:top" o:gfxdata="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" stroked="f">
                 <v:textbox style="mso-fit-shape-to-text:t" inset="0,0,0,0">
                   <w:txbxContent>
                     <w:p>
@@ -1814,7 +1771,7 @@
           <w:noProof/>
         </w:rPr>
         <w:drawing>
-          <wp:anchor distT="0" distB="0" distL="114300" distR="114300" simplePos="0" relativeHeight="251664384" behindDoc="0" locked="0" layoutInCell="1" allowOverlap="1" wp14:anchorId="70793934">
+          <wp:anchor distT="0" distB="0" distL="114300" distR="114300" simplePos="0" relativeHeight="251664384" behindDoc="0" locked="0" layoutInCell="1" allowOverlap="1" wp14:anchorId="24EEC106" wp14:editId="766FCB8F">
             <wp:simplePos x="0" y="0"/>
             <wp:positionH relativeFrom="column">
               <wp:posOffset>-635</wp:posOffset>
@@ -1895,7 +1852,7 @@
         <mc:AlternateContent>
           <mc:Choice Requires="wps">
             <w:drawing>
-              <wp:anchor distT="0" distB="0" distL="114300" distR="114300" simplePos="0" relativeHeight="251688960" behindDoc="0" locked="0" layoutInCell="1" allowOverlap="1" wp14:anchorId="05479615" wp14:editId="26555169">
+              <wp:anchor distT="0" distB="0" distL="114300" distR="114300" simplePos="0" relativeHeight="251688960" behindDoc="0" locked="0" layoutInCell="1" allowOverlap="1" wp14:anchorId="39E1189F" wp14:editId="0B7A665B">
                 <wp:simplePos x="0" y="0"/>
                 <wp:positionH relativeFrom="column">
                   <wp:posOffset>3999865</wp:posOffset>
@@ -1958,7 +1915,7 @@
           </mc:Choice>
           <mc:Fallback>
             <w:pict>
-              <v:shape w14:anchorId="05479615" id="Textové pole 25" o:spid="_x0000_s1034" type="#_x0000_t202" style="position:absolute;left:0;text-align:left;margin-left:314.95pt;margin-top:50.8pt;width:160.2pt;height:.05pt;z-index:251688960;visibility:visible;mso-wrap-style:square;mso-wrap-distance-left:9pt;mso-wrap-distance-top:0;mso-wrap-distance-right:9pt;mso-wrap-distance-bottom:0;mso-position-horizontal:absolute;mso-position-horizontal-relative:text;mso-position-vertical:absolute;mso-position-vertical-relative:text;v-text-anchor:top" o:gfxdata="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" stroked="f">
+              <v:shape w14:anchorId="39E1189F" id="Textové pole 25" o:spid="_x0000_s1034" type="#_x0000_t202" style="position:absolute;left:0;text-align:left;margin-left:314.95pt;margin-top:50.8pt;width:160.2pt;height:.05pt;z-index:251688960;visibility:visible;mso-wrap-style:square;mso-wrap-distance-left:9pt;mso-wrap-distance-top:0;mso-wrap-distance-right:9pt;mso-wrap-distance-bottom:0;mso-position-horizontal:absolute;mso-position-horizontal-relative:text;mso-position-vertical:absolute;mso-position-vertical-relative:text;v-text-anchor:top" o:gfxdata="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" stroked="f">
                 <v:textbox style="mso-fit-shape-to-text:t" inset="0,0,0,0">
                   <w:txbxContent>
                     <w:p>
@@ -1990,15 +1947,7 @@
         <w:t>Lekárnik</w:t>
       </w:r>
       <w:r>
-        <w:t xml:space="preserve"> zadá do poľa meno pacienta, ktorému chce vydať predpis a klikne na tlačidlo „</w:t>
-      </w:r>
-      <w:proofErr w:type="spellStart"/>
-      <w:r>
-        <w:t>Najst</w:t>
-      </w:r>
-      <w:proofErr w:type="spellEnd"/>
-      <w:r>
-        <w:t xml:space="preserve"> pacienta“. Ak </w:t>
+        <w:t xml:space="preserve"> zadá do poľa meno pacienta, ktorému chce vydať predpis a klikne na tlačidlo „Najst pacienta“. Ak </w:t>
       </w:r>
       <w:r>
         <w:lastRenderedPageBreak/>
@@ -2025,15 +1974,7 @@
         <w:t xml:space="preserve"> 9</w:t>
       </w:r>
       <w:r>
-        <w:t>, a klikne na „</w:t>
-      </w:r>
-      <w:proofErr w:type="spellStart"/>
-      <w:r>
-        <w:t>Vydat</w:t>
-      </w:r>
-      <w:proofErr w:type="spellEnd"/>
-      <w:r>
-        <w:t xml:space="preserve"> liek“. Po vydaní lieku sa vypíše hlásenie. Lekárnik môže vydať tomu istému pacientovi aj ďalší liek, prípadne vyčistí polia kliknutím na tlačidlo „Novy pacient“ a postupuje rovnako ako je popísané vyššie pre nového pacienta.</w:t>
+        <w:t>, a klikne na „Vydat liek“. Po vydaní lieku sa vypíše hlásenie. Lekárnik môže vydať tomu istému pacientovi aj ďalší liek, prípadne vyčistí polia kliknutím na tlačidlo „Novy pacient“ a postupuje rovnako ako je popísané vyššie pre nového pacienta.</w:t>
       </w:r>
     </w:p>
     <w:p>
@@ -2044,7 +1985,7 @@
         <mc:AlternateContent>
           <mc:Choice Requires="wps">
             <w:drawing>
-              <wp:anchor distT="0" distB="0" distL="114300" distR="114300" simplePos="0" relativeHeight="251693056" behindDoc="0" locked="0" layoutInCell="1" allowOverlap="1" wp14:anchorId="01740634" wp14:editId="5B1EB163">
+              <wp:anchor distT="0" distB="0" distL="114300" distR="114300" simplePos="0" relativeHeight="251693056" behindDoc="0" locked="0" layoutInCell="1" allowOverlap="1" wp14:anchorId="71B55552" wp14:editId="549727B2">
                 <wp:simplePos x="0" y="0"/>
                 <wp:positionH relativeFrom="column">
                   <wp:posOffset>-15875</wp:posOffset>
@@ -2107,7 +2048,7 @@
           </mc:Choice>
           <mc:Fallback>
             <w:pict>
-              <v:shape w14:anchorId="01740634" id="Textové pole 27" o:spid="_x0000_s1035" type="#_x0000_t202" style="position:absolute;left:0;text-align:left;margin-left:-1.25pt;margin-top:314.1pt;width:453.6pt;height:.05pt;z-index:251693056;visibility:visible;mso-wrap-style:square;mso-wrap-distance-left:9pt;mso-wrap-distance-top:0;mso-wrap-distance-right:9pt;mso-wrap-distance-bottom:0;mso-position-horizontal:absolute;mso-position-horizontal-relative:text;mso-position-vertical:absolute;mso-position-vertical-relative:text;v-text-anchor:top" o:gfxdata="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" stroked="f">
+              <v:shape w14:anchorId="71B55552" id="Textové pole 27" o:spid="_x0000_s1035" type="#_x0000_t202" style="position:absolute;left:0;text-align:left;margin-left:-1.25pt;margin-top:314.1pt;width:453.6pt;height:.05pt;z-index:251693056;visibility:visible;mso-wrap-style:square;mso-wrap-distance-left:9pt;mso-wrap-distance-top:0;mso-wrap-distance-right:9pt;mso-wrap-distance-bottom:0;mso-position-horizontal:absolute;mso-position-horizontal-relative:text;mso-position-vertical:absolute;mso-position-vertical-relative:text;v-text-anchor:top" o:gfxdata="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" stroked="f">
                 <v:textbox style="mso-fit-shape-to-text:t" inset="0,0,0,0">
                   <w:txbxContent>
                     <w:p>
@@ -2136,7 +2077,7 @@
           <w:noProof/>
         </w:rPr>
         <w:drawing>
-          <wp:anchor distT="0" distB="0" distL="114300" distR="114300" simplePos="0" relativeHeight="251668480" behindDoc="0" locked="0" layoutInCell="1" allowOverlap="1" wp14:anchorId="04509D24">
+          <wp:anchor distT="0" distB="0" distL="114300" distR="114300" simplePos="0" relativeHeight="251668480" behindDoc="0" locked="0" layoutInCell="1" allowOverlap="1" wp14:anchorId="45DAA9B6" wp14:editId="70AD80FB">
             <wp:simplePos x="0" y="0"/>
             <wp:positionH relativeFrom="column">
               <wp:posOffset>-15875</wp:posOffset>
@@ -2192,7 +2133,7 @@
         <mc:AlternateContent>
           <mc:Choice Requires="wps">
             <w:drawing>
-              <wp:anchor distT="0" distB="0" distL="114300" distR="114300" simplePos="0" relativeHeight="251691008" behindDoc="0" locked="0" layoutInCell="1" allowOverlap="1" wp14:anchorId="429017AC" wp14:editId="2CE8EFF0">
+              <wp:anchor distT="0" distB="0" distL="114300" distR="114300" simplePos="0" relativeHeight="251691008" behindDoc="0" locked="0" layoutInCell="1" allowOverlap="1" wp14:anchorId="4B3A2388" wp14:editId="1071E61C">
                 <wp:simplePos x="0" y="0"/>
                 <wp:positionH relativeFrom="column">
                   <wp:posOffset>-53975</wp:posOffset>
@@ -2255,7 +2196,7 @@
           </mc:Choice>
           <mc:Fallback>
             <w:pict>
-              <v:shape w14:anchorId="429017AC" id="Textové pole 26" o:spid="_x0000_s1036" type="#_x0000_t202" style="position:absolute;left:0;text-align:left;margin-left:-4.25pt;margin-top:96.45pt;width:154.7pt;height:.05pt;z-index:251691008;visibility:visible;mso-wrap-style:square;mso-wrap-distance-left:9pt;mso-wrap-distance-top:0;mso-wrap-distance-right:9pt;mso-wrap-distance-bottom:0;mso-position-horizontal:absolute;mso-position-horizontal-relative:text;mso-position-vertical:absolute;mso-position-vertical-relative:text;v-text-anchor:top" o:gfxdata="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" stroked="f">
+              <v:shape w14:anchorId="4B3A2388" id="Textové pole 26" o:spid="_x0000_s1036" type="#_x0000_t202" style="position:absolute;left:0;text-align:left;margin-left:-4.25pt;margin-top:96.45pt;width:154.7pt;height:.05pt;z-index:251691008;visibility:visible;mso-wrap-style:square;mso-wrap-distance-left:9pt;mso-wrap-distance-top:0;mso-wrap-distance-right:9pt;mso-wrap-distance-bottom:0;mso-position-horizontal:absolute;mso-position-horizontal-relative:text;mso-position-vertical:absolute;mso-position-vertical-relative:text;v-text-anchor:top" o:gfxdata="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" stroked="f">
                 <v:textbox style="mso-fit-shape-to-text:t" inset="0,0,0,0">
                   <w:txbxContent>
                     <w:p>
@@ -2284,7 +2225,7 @@
           <w:noProof/>
         </w:rPr>
         <w:drawing>
-          <wp:anchor distT="0" distB="0" distL="114300" distR="114300" simplePos="0" relativeHeight="251667456" behindDoc="0" locked="0" layoutInCell="1" allowOverlap="1" wp14:anchorId="54F58DE8">
+          <wp:anchor distT="0" distB="0" distL="114300" distR="114300" simplePos="0" relativeHeight="251667456" behindDoc="0" locked="0" layoutInCell="1" allowOverlap="1" wp14:anchorId="7C958182" wp14:editId="0E96410E">
             <wp:simplePos x="0" y="0"/>
             <wp:positionH relativeFrom="column">
               <wp:posOffset>-53975</wp:posOffset>
@@ -2374,31 +2315,7 @@
     </w:p>
     <w:p>
       <w:r>
-        <w:t>Ak pacient ešte nie je registrovaný u všeobecného lekára, zaregistruje sa k ľubovoľnému  nich tak, že klikne na jeho meno v zozname v ktorom sú lekári vypísaní a klikne na tlačidlo „</w:t>
-      </w:r>
-      <w:proofErr w:type="spellStart"/>
-      <w:r>
-        <w:t>Zapisat</w:t>
-      </w:r>
-      <w:proofErr w:type="spellEnd"/>
-      <w:r>
-        <w:t xml:space="preserve"> sa k </w:t>
-      </w:r>
-      <w:proofErr w:type="spellStart"/>
-      <w:r>
-        <w:t>vybranemu</w:t>
-      </w:r>
-      <w:proofErr w:type="spellEnd"/>
-      <w:r>
-        <w:t xml:space="preserve"> </w:t>
-      </w:r>
-      <w:proofErr w:type="spellStart"/>
-      <w:r>
-        <w:t>lekarovi</w:t>
-      </w:r>
-      <w:proofErr w:type="spellEnd"/>
-      <w:r>
-        <w:t>“. Ak už všeobecného lekára má a pokúsi sa zapísať k inému všeobecnému lekárovi</w:t>
+        <w:t>Ak pacient ešte nie je registrovaný u všeobecného lekára, zaregistruje sa k ľubovoľnému  nich tak, že klikne na jeho meno v zozname v ktorom sú lekári vypísaní a klikne na tlačidlo „Zapisat sa k vybranemu lekarovi“. Ak už všeobecného lekára má a pokúsi sa zapísať k inému všeobecnému lekárovi</w:t>
       </w:r>
       <w:r>
         <w:t>, hlásenie oznámi, že to nie je možné, pretože pacient môže navštevovať iba jedného všeobecného lekára.</w:t>
@@ -2422,7 +2339,7 @@
         <mc:AlternateContent>
           <mc:Choice Requires="wps">
             <w:drawing>
-              <wp:anchor distT="0" distB="0" distL="114300" distR="114300" simplePos="0" relativeHeight="251695104" behindDoc="0" locked="0" layoutInCell="1" allowOverlap="1" wp14:anchorId="6D45434F" wp14:editId="15342896">
+              <wp:anchor distT="0" distB="0" distL="114300" distR="114300" simplePos="0" relativeHeight="251695104" behindDoc="0" locked="0" layoutInCell="1" allowOverlap="1" wp14:anchorId="354A6E0F" wp14:editId="036D033B">
                 <wp:simplePos x="0" y="0"/>
                 <wp:positionH relativeFrom="column">
                   <wp:posOffset>-53975</wp:posOffset>
@@ -2485,7 +2402,7 @@
           </mc:Choice>
           <mc:Fallback>
             <w:pict>
-              <v:shape w14:anchorId="6D45434F" id="Textové pole 28" o:spid="_x0000_s1037" type="#_x0000_t202" style="position:absolute;left:0;text-align:left;margin-left:-4.25pt;margin-top:96.45pt;width:154.7pt;height:.05pt;z-index:251695104;visibility:visible;mso-wrap-style:square;mso-wrap-distance-left:9pt;mso-wrap-distance-top:0;mso-wrap-distance-right:9pt;mso-wrap-distance-bottom:0;mso-position-horizontal:absolute;mso-position-horizontal-relative:text;mso-position-vertical:absolute;mso-position-vertical-relative:text;v-text-anchor:top" o:gfxdata="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" stroked="f">
+              <v:shape w14:anchorId="354A6E0F" id="Textové pole 28" o:spid="_x0000_s1037" type="#_x0000_t202" style="position:absolute;left:0;text-align:left;margin-left:-4.25pt;margin-top:96.45pt;width:154.7pt;height:.05pt;z-index:251695104;visibility:visible;mso-wrap-style:square;mso-wrap-distance-left:9pt;mso-wrap-distance-top:0;mso-wrap-distance-right:9pt;mso-wrap-distance-bottom:0;mso-position-horizontal:absolute;mso-position-horizontal-relative:text;mso-position-vertical:absolute;mso-position-vertical-relative:text;v-text-anchor:top" o:gfxdata="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" stroked="f">
                 <v:textbox style="mso-fit-shape-to-text:t" inset="0,0,0,0">
                   <w:txbxContent>
                     <w:p>
@@ -2514,7 +2431,7 @@
           <w:noProof/>
         </w:rPr>
         <w:drawing>
-          <wp:anchor distT="0" distB="0" distL="114300" distR="114300" simplePos="0" relativeHeight="251669504" behindDoc="0" locked="0" layoutInCell="1" allowOverlap="1" wp14:anchorId="1653C97F">
+          <wp:anchor distT="0" distB="0" distL="114300" distR="114300" simplePos="0" relativeHeight="251669504" behindDoc="0" locked="0" layoutInCell="1" allowOverlap="1" wp14:anchorId="08219061" wp14:editId="0AAC9795">
             <wp:simplePos x="0" y="0"/>
             <wp:positionH relativeFrom="column">
               <wp:posOffset>-53975</wp:posOffset>
@@ -2576,7 +2493,7 @@
         <mc:AlternateContent>
           <mc:Choice Requires="wps">
             <w:drawing>
-              <wp:anchor distT="0" distB="0" distL="114300" distR="114300" simplePos="0" relativeHeight="251697152" behindDoc="0" locked="0" layoutInCell="1" allowOverlap="1" wp14:anchorId="1C38260D" wp14:editId="31189475">
+              <wp:anchor distT="0" distB="0" distL="114300" distR="114300" simplePos="0" relativeHeight="251697152" behindDoc="0" locked="0" layoutInCell="1" allowOverlap="1" wp14:anchorId="1A3FE767" wp14:editId="209D1DB5">
                 <wp:simplePos x="0" y="0"/>
                 <wp:positionH relativeFrom="column">
                   <wp:posOffset>1999615</wp:posOffset>
@@ -2639,7 +2556,7 @@
           </mc:Choice>
           <mc:Fallback>
             <w:pict>
-              <v:shape w14:anchorId="1C38260D" id="Textové pole 29" o:spid="_x0000_s1038" type="#_x0000_t202" style="position:absolute;left:0;text-align:left;margin-left:157.45pt;margin-top:269.2pt;width:291.9pt;height:.05pt;z-index:251697152;visibility:visible;mso-wrap-style:square;mso-wrap-distance-left:9pt;mso-wrap-distance-top:0;mso-wrap-distance-right:9pt;mso-wrap-distance-bottom:0;mso-position-horizontal:absolute;mso-position-horizontal-relative:text;mso-position-vertical:absolute;mso-position-vertical-relative:text;v-text-anchor:top" o:gfxdata="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" stroked="f">
+              <v:shape w14:anchorId="1A3FE767" id="Textové pole 29" o:spid="_x0000_s1038" type="#_x0000_t202" style="position:absolute;left:0;text-align:left;margin-left:157.45pt;margin-top:269.2pt;width:291.9pt;height:.05pt;z-index:251697152;visibility:visible;mso-wrap-style:square;mso-wrap-distance-left:9pt;mso-wrap-distance-top:0;mso-wrap-distance-right:9pt;mso-wrap-distance-bottom:0;mso-position-horizontal:absolute;mso-position-horizontal-relative:text;mso-position-vertical:absolute;mso-position-vertical-relative:text;v-text-anchor:top" o:gfxdata="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" stroked="f">
                 <v:textbox style="mso-fit-shape-to-text:t" inset="0,0,0,0">
                   <w:txbxContent>
                     <w:p>
@@ -2668,7 +2585,7 @@
           <w:noProof/>
         </w:rPr>
         <w:drawing>
-          <wp:anchor distT="0" distB="0" distL="114300" distR="114300" simplePos="0" relativeHeight="251670528" behindDoc="0" locked="0" layoutInCell="1" allowOverlap="1" wp14:anchorId="2DB2CAD2">
+          <wp:anchor distT="0" distB="0" distL="114300" distR="114300" simplePos="0" relativeHeight="251670528" behindDoc="0" locked="0" layoutInCell="1" allowOverlap="1" wp14:anchorId="46896093" wp14:editId="1F4ACD9B">
             <wp:simplePos x="0" y="0"/>
             <wp:positionH relativeFrom="column">
               <wp:posOffset>1999615</wp:posOffset>
@@ -2724,15 +2641,7 @@
         </w:drawing>
       </w:r>
       <w:r>
-        <w:t xml:space="preserve">Tlačidlom „Chcem sa </w:t>
-      </w:r>
-      <w:proofErr w:type="spellStart"/>
-      <w:r>
-        <w:t>zaregistrovat</w:t>
-      </w:r>
-      <w:proofErr w:type="spellEnd"/>
-      <w:r>
-        <w:t xml:space="preserve">“ je možné otvoriť okno registrácie pre nového pacienta. </w:t>
+        <w:t xml:space="preserve">Tlačidlom „Chcem sa zaregistrovat“ je možné otvoriť okno registrácie pre nového pacienta. </w:t>
       </w:r>
       <w:r>
         <w:t xml:space="preserve">Obrázok </w:t>
@@ -3161,19 +3070,8 @@
                 <w:szCs w:val="24"/>
                 <w:lang w:eastAsia="sk-SK"/>
               </w:rPr>
-              <w:t xml:space="preserve">Dorota </w:t>
-            </w:r>
-            <w:proofErr w:type="spellStart"/>
-            <w:r>
-              <w:rPr>
-                <w:rFonts w:eastAsia="Times New Roman" w:cs="Times New Roman"/>
-                <w:color w:val="000000"/>
-                <w:szCs w:val="24"/>
-                <w:lang w:eastAsia="sk-SK"/>
-              </w:rPr>
-              <w:t>Chripkova</w:t>
-            </w:r>
-            <w:proofErr w:type="spellEnd"/>
+              <w:t>Dorota Chripkova</w:t>
+            </w:r>
           </w:p>
         </w:tc>
         <w:tc>
@@ -3318,37 +3216,15 @@
                 <w:lang w:eastAsia="sk-SK"/>
               </w:rPr>
             </w:pPr>
-            <w:proofErr w:type="spellStart"/>
-            <w:r>
-              <w:rPr>
-                <w:rFonts w:eastAsia="Times New Roman" w:cs="Times New Roman"/>
-                <w:color w:val="000000"/>
-                <w:szCs w:val="24"/>
-                <w:lang w:eastAsia="sk-SK"/>
-              </w:rPr>
-              <w:t>Emilia</w:t>
-            </w:r>
-            <w:proofErr w:type="spellEnd"/>
-            <w:r>
-              <w:rPr>
-                <w:rFonts w:eastAsia="Times New Roman" w:cs="Times New Roman"/>
-                <w:color w:val="000000"/>
-                <w:szCs w:val="24"/>
-                <w:lang w:eastAsia="sk-SK"/>
-              </w:rPr>
-              <w:t xml:space="preserve"> </w:t>
-            </w:r>
-            <w:proofErr w:type="spellStart"/>
-            <w:r>
-              <w:rPr>
-                <w:rFonts w:eastAsia="Times New Roman" w:cs="Times New Roman"/>
-                <w:color w:val="000000"/>
-                <w:szCs w:val="24"/>
-                <w:lang w:eastAsia="sk-SK"/>
-              </w:rPr>
-              <w:t>Chripkova</w:t>
-            </w:r>
-            <w:proofErr w:type="spellEnd"/>
+            <w:r>
+              <w:rPr>
+                <w:rFonts w:eastAsia="Times New Roman" w:cs="Times New Roman"/>
+                <w:color w:val="000000"/>
+                <w:szCs w:val="24"/>
+                <w:lang w:eastAsia="sk-SK"/>
+              </w:rPr>
+              <w:t>Emilia Chripkova</w:t>
+            </w:r>
           </w:p>
         </w:tc>
         <w:tc>
@@ -3500,19 +3376,8 @@
                 <w:szCs w:val="24"/>
                 <w:lang w:eastAsia="sk-SK"/>
               </w:rPr>
-              <w:t xml:space="preserve">Frederika </w:t>
-            </w:r>
-            <w:proofErr w:type="spellStart"/>
-            <w:r>
-              <w:rPr>
-                <w:rFonts w:eastAsia="Times New Roman" w:cs="Times New Roman"/>
-                <w:color w:val="000000"/>
-                <w:szCs w:val="24"/>
-                <w:lang w:eastAsia="sk-SK"/>
-              </w:rPr>
-              <w:t>Chripkova</w:t>
-            </w:r>
-            <w:proofErr w:type="spellEnd"/>
+              <w:t>Frederika Chripkova</w:t>
+            </w:r>
           </w:p>
         </w:tc>
         <w:tc>
@@ -3657,37 +3522,15 @@
                 <w:lang w:eastAsia="sk-SK"/>
               </w:rPr>
             </w:pPr>
-            <w:proofErr w:type="spellStart"/>
-            <w:r>
-              <w:rPr>
-                <w:rFonts w:eastAsia="Times New Roman" w:cs="Times New Roman"/>
-                <w:color w:val="000000"/>
-                <w:szCs w:val="24"/>
-                <w:lang w:eastAsia="sk-SK"/>
-              </w:rPr>
-              <w:t>Gertruda</w:t>
-            </w:r>
-            <w:proofErr w:type="spellEnd"/>
-            <w:r>
-              <w:rPr>
-                <w:rFonts w:eastAsia="Times New Roman" w:cs="Times New Roman"/>
-                <w:color w:val="000000"/>
-                <w:szCs w:val="24"/>
-                <w:lang w:eastAsia="sk-SK"/>
-              </w:rPr>
-              <w:t xml:space="preserve"> </w:t>
-            </w:r>
-            <w:proofErr w:type="spellStart"/>
-            <w:r>
-              <w:rPr>
-                <w:rFonts w:eastAsia="Times New Roman" w:cs="Times New Roman"/>
-                <w:color w:val="000000"/>
-                <w:szCs w:val="24"/>
-                <w:lang w:eastAsia="sk-SK"/>
-              </w:rPr>
-              <w:t>Soplikova</w:t>
-            </w:r>
-            <w:proofErr w:type="spellEnd"/>
+            <w:r>
+              <w:rPr>
+                <w:rFonts w:eastAsia="Times New Roman" w:cs="Times New Roman"/>
+                <w:color w:val="000000"/>
+                <w:szCs w:val="24"/>
+                <w:lang w:eastAsia="sk-SK"/>
+              </w:rPr>
+              <w:t>Gertruda Soplikova</w:t>
+            </w:r>
           </w:p>
         </w:tc>
         <w:tc>
@@ -3839,19 +3682,8 @@
                 <w:szCs w:val="24"/>
                 <w:lang w:eastAsia="sk-SK"/>
               </w:rPr>
-              <w:t xml:space="preserve">Hyacinta </w:t>
-            </w:r>
-            <w:proofErr w:type="spellStart"/>
-            <w:r>
-              <w:rPr>
-                <w:rFonts w:eastAsia="Times New Roman" w:cs="Times New Roman"/>
-                <w:color w:val="000000"/>
-                <w:szCs w:val="24"/>
-                <w:lang w:eastAsia="sk-SK"/>
-              </w:rPr>
-              <w:t>Soplikova</w:t>
-            </w:r>
-            <w:proofErr w:type="spellEnd"/>
+              <w:t>Hyacinta Soplikova</w:t>
+            </w:r>
           </w:p>
         </w:tc>
         <w:tc>
@@ -3996,37 +3828,15 @@
                 <w:lang w:eastAsia="sk-SK"/>
               </w:rPr>
             </w:pPr>
-            <w:proofErr w:type="spellStart"/>
-            <w:r>
-              <w:rPr>
-                <w:rFonts w:eastAsia="Times New Roman" w:cs="Times New Roman"/>
-                <w:color w:val="000000"/>
-                <w:szCs w:val="24"/>
-                <w:lang w:eastAsia="sk-SK"/>
-              </w:rPr>
-              <w:t>Ilona</w:t>
-            </w:r>
-            <w:proofErr w:type="spellEnd"/>
-            <w:r>
-              <w:rPr>
-                <w:rFonts w:eastAsia="Times New Roman" w:cs="Times New Roman"/>
-                <w:color w:val="000000"/>
-                <w:szCs w:val="24"/>
-                <w:lang w:eastAsia="sk-SK"/>
-              </w:rPr>
-              <w:t xml:space="preserve"> </w:t>
-            </w:r>
-            <w:proofErr w:type="spellStart"/>
-            <w:r>
-              <w:rPr>
-                <w:rFonts w:eastAsia="Times New Roman" w:cs="Times New Roman"/>
-                <w:color w:val="000000"/>
-                <w:szCs w:val="24"/>
-                <w:lang w:eastAsia="sk-SK"/>
-              </w:rPr>
-              <w:t>Soplikova</w:t>
-            </w:r>
-            <w:proofErr w:type="spellEnd"/>
+            <w:r>
+              <w:rPr>
+                <w:rFonts w:eastAsia="Times New Roman" w:cs="Times New Roman"/>
+                <w:color w:val="000000"/>
+                <w:szCs w:val="24"/>
+                <w:lang w:eastAsia="sk-SK"/>
+              </w:rPr>
+              <w:t>Ilona Soplikova</w:t>
+            </w:r>
           </w:p>
         </w:tc>
         <w:tc>
@@ -4171,37 +3981,15 @@
                 <w:lang w:eastAsia="sk-SK"/>
               </w:rPr>
             </w:pPr>
-            <w:proofErr w:type="spellStart"/>
-            <w:r>
-              <w:rPr>
-                <w:rFonts w:eastAsia="Times New Roman" w:cs="Times New Roman"/>
-                <w:color w:val="000000"/>
-                <w:szCs w:val="24"/>
-                <w:lang w:eastAsia="sk-SK"/>
-              </w:rPr>
-              <w:t>Jan</w:t>
-            </w:r>
-            <w:proofErr w:type="spellEnd"/>
-            <w:r>
-              <w:rPr>
-                <w:rFonts w:eastAsia="Times New Roman" w:cs="Times New Roman"/>
-                <w:color w:val="000000"/>
-                <w:szCs w:val="24"/>
-                <w:lang w:eastAsia="sk-SK"/>
-              </w:rPr>
-              <w:t xml:space="preserve"> </w:t>
-            </w:r>
-            <w:proofErr w:type="spellStart"/>
-            <w:r>
-              <w:rPr>
-                <w:rFonts w:eastAsia="Times New Roman" w:cs="Times New Roman"/>
-                <w:color w:val="000000"/>
-                <w:szCs w:val="24"/>
-                <w:lang w:eastAsia="sk-SK"/>
-              </w:rPr>
-              <w:t>Poloslepy</w:t>
-            </w:r>
-            <w:proofErr w:type="spellEnd"/>
+            <w:r>
+              <w:rPr>
+                <w:rFonts w:eastAsia="Times New Roman" w:cs="Times New Roman"/>
+                <w:color w:val="000000"/>
+                <w:szCs w:val="24"/>
+                <w:lang w:eastAsia="sk-SK"/>
+              </w:rPr>
+              <w:t>Jan Poloslepy</w:t>
+            </w:r>
           </w:p>
         </w:tc>
         <w:tc>
@@ -4346,37 +4134,15 @@
                 <w:lang w:eastAsia="sk-SK"/>
               </w:rPr>
             </w:pPr>
-            <w:proofErr w:type="spellStart"/>
-            <w:r>
-              <w:rPr>
-                <w:rFonts w:eastAsia="Times New Roman" w:cs="Times New Roman"/>
-                <w:color w:val="000000"/>
-                <w:szCs w:val="24"/>
-                <w:lang w:eastAsia="sk-SK"/>
-              </w:rPr>
-              <w:t>Kristian</w:t>
-            </w:r>
-            <w:proofErr w:type="spellEnd"/>
-            <w:r>
-              <w:rPr>
-                <w:rFonts w:eastAsia="Times New Roman" w:cs="Times New Roman"/>
-                <w:color w:val="000000"/>
-                <w:szCs w:val="24"/>
-                <w:lang w:eastAsia="sk-SK"/>
-              </w:rPr>
-              <w:t xml:space="preserve"> </w:t>
-            </w:r>
-            <w:proofErr w:type="spellStart"/>
-            <w:r>
-              <w:rPr>
-                <w:rFonts w:eastAsia="Times New Roman" w:cs="Times New Roman"/>
-                <w:color w:val="000000"/>
-                <w:szCs w:val="24"/>
-                <w:lang w:eastAsia="sk-SK"/>
-              </w:rPr>
-              <w:t>Poloslepy</w:t>
-            </w:r>
-            <w:proofErr w:type="spellEnd"/>
+            <w:r>
+              <w:rPr>
+                <w:rFonts w:eastAsia="Times New Roman" w:cs="Times New Roman"/>
+                <w:color w:val="000000"/>
+                <w:szCs w:val="24"/>
+                <w:lang w:eastAsia="sk-SK"/>
+              </w:rPr>
+              <w:t>Kristian Poloslepy</w:t>
+            </w:r>
           </w:p>
         </w:tc>
         <w:tc>
@@ -4528,19 +4294,8 @@
                 <w:szCs w:val="24"/>
                 <w:lang w:eastAsia="sk-SK"/>
               </w:rPr>
-              <w:t xml:space="preserve">Ladislav </w:t>
-            </w:r>
-            <w:proofErr w:type="spellStart"/>
-            <w:r>
-              <w:rPr>
-                <w:rFonts w:eastAsia="Times New Roman" w:cs="Times New Roman"/>
-                <w:color w:val="000000"/>
-                <w:szCs w:val="24"/>
-                <w:lang w:eastAsia="sk-SK"/>
-              </w:rPr>
-              <w:t>Poloslepy</w:t>
-            </w:r>
-            <w:proofErr w:type="spellEnd"/>
+              <w:t>Ladislav Poloslepy</w:t>
+            </w:r>
           </w:p>
         </w:tc>
         <w:tc>
@@ -4685,25 +4440,14 @@
                 <w:lang w:eastAsia="sk-SK"/>
               </w:rPr>
             </w:pPr>
-            <w:proofErr w:type="spellStart"/>
-            <w:r>
-              <w:rPr>
-                <w:rFonts w:eastAsia="Times New Roman" w:cs="Times New Roman"/>
-                <w:color w:val="000000"/>
-                <w:szCs w:val="24"/>
-                <w:lang w:eastAsia="sk-SK"/>
-              </w:rPr>
-              <w:t>Maros</w:t>
-            </w:r>
-            <w:proofErr w:type="spellEnd"/>
-            <w:r>
-              <w:rPr>
-                <w:rFonts w:eastAsia="Times New Roman" w:cs="Times New Roman"/>
-                <w:color w:val="000000"/>
-                <w:szCs w:val="24"/>
-                <w:lang w:eastAsia="sk-SK"/>
-              </w:rPr>
-              <w:t xml:space="preserve"> Bolehlav</w:t>
+            <w:r>
+              <w:rPr>
+                <w:rFonts w:eastAsia="Times New Roman" w:cs="Times New Roman"/>
+                <w:color w:val="000000"/>
+                <w:szCs w:val="24"/>
+                <w:lang w:eastAsia="sk-SK"/>
+              </w:rPr>
+              <w:t>Maros Bolehlav</w:t>
             </w:r>
           </w:p>
         </w:tc>
@@ -4849,37 +4593,15 @@
                 <w:lang w:eastAsia="sk-SK"/>
               </w:rPr>
             </w:pPr>
-            <w:proofErr w:type="spellStart"/>
-            <w:r>
-              <w:rPr>
-                <w:rFonts w:eastAsia="Times New Roman" w:cs="Times New Roman"/>
-                <w:color w:val="000000"/>
-                <w:szCs w:val="24"/>
-                <w:lang w:eastAsia="sk-SK"/>
-              </w:rPr>
-              <w:t>Narcisa</w:t>
-            </w:r>
-            <w:proofErr w:type="spellEnd"/>
-            <w:r>
-              <w:rPr>
-                <w:rFonts w:eastAsia="Times New Roman" w:cs="Times New Roman"/>
-                <w:color w:val="000000"/>
-                <w:szCs w:val="24"/>
-                <w:lang w:eastAsia="sk-SK"/>
-              </w:rPr>
-              <w:t xml:space="preserve"> </w:t>
-            </w:r>
-            <w:proofErr w:type="spellStart"/>
-            <w:r>
-              <w:rPr>
-                <w:rFonts w:eastAsia="Times New Roman" w:cs="Times New Roman"/>
-                <w:color w:val="000000"/>
-                <w:szCs w:val="24"/>
-                <w:lang w:eastAsia="sk-SK"/>
-              </w:rPr>
-              <w:t>Bolehlavova</w:t>
-            </w:r>
-            <w:proofErr w:type="spellEnd"/>
+            <w:r>
+              <w:rPr>
+                <w:rFonts w:eastAsia="Times New Roman" w:cs="Times New Roman"/>
+                <w:color w:val="000000"/>
+                <w:szCs w:val="24"/>
+                <w:lang w:eastAsia="sk-SK"/>
+              </w:rPr>
+              <w:t>Narcisa Bolehlavova</w:t>
+            </w:r>
           </w:p>
         </w:tc>
         <w:tc>
@@ -5024,25 +4746,14 @@
                 <w:lang w:eastAsia="sk-SK"/>
               </w:rPr>
             </w:pPr>
-            <w:proofErr w:type="spellStart"/>
-            <w:r>
-              <w:rPr>
-                <w:rFonts w:eastAsia="Times New Roman" w:cs="Times New Roman"/>
-                <w:color w:val="000000"/>
-                <w:szCs w:val="24"/>
-                <w:lang w:eastAsia="sk-SK"/>
-              </w:rPr>
-              <w:t>Oktavian</w:t>
-            </w:r>
-            <w:proofErr w:type="spellEnd"/>
-            <w:r>
-              <w:rPr>
-                <w:rFonts w:eastAsia="Times New Roman" w:cs="Times New Roman"/>
-                <w:color w:val="000000"/>
-                <w:szCs w:val="24"/>
-                <w:lang w:eastAsia="sk-SK"/>
-              </w:rPr>
-              <w:t xml:space="preserve"> Bolehlav</w:t>
+            <w:r>
+              <w:rPr>
+                <w:rFonts w:eastAsia="Times New Roman" w:cs="Times New Roman"/>
+                <w:color w:val="000000"/>
+                <w:szCs w:val="24"/>
+                <w:lang w:eastAsia="sk-SK"/>
+              </w:rPr>
+              <w:t>Oktavian Bolehlav</w:t>
             </w:r>
           </w:p>
         </w:tc>
@@ -5225,7 +4936,6 @@
                 <w:lang w:eastAsia="sk-SK"/>
               </w:rPr>
             </w:pPr>
-            <w:proofErr w:type="spellStart"/>
             <w:r>
               <w:rPr>
                 <w:rFonts w:eastAsia="Times New Roman" w:cs="Times New Roman"/>
@@ -5235,7 +4945,6 @@
               </w:rPr>
               <w:t>arnost</w:t>
             </w:r>
-            <w:proofErr w:type="spellEnd"/>
           </w:p>
         </w:tc>
         <w:tc>
@@ -5264,7 +4973,6 @@
                 <w:lang w:eastAsia="sk-SK"/>
               </w:rPr>
             </w:pPr>
-            <w:proofErr w:type="spellStart"/>
             <w:r>
               <w:rPr>
                 <w:rFonts w:eastAsia="Times New Roman" w:cs="Times New Roman"/>
@@ -5274,7 +4982,6 @@
               </w:rPr>
               <w:t>aaa</w:t>
             </w:r>
-            <w:proofErr w:type="spellEnd"/>
           </w:p>
         </w:tc>
       </w:tr>
@@ -5382,7 +5089,6 @@
                 <w:lang w:eastAsia="sk-SK"/>
               </w:rPr>
             </w:pPr>
-            <w:proofErr w:type="spellStart"/>
             <w:r>
               <w:rPr>
                 <w:rFonts w:eastAsia="Times New Roman" w:cs="Times New Roman"/>
@@ -5392,7 +5098,6 @@
               </w:rPr>
               <w:t>beata</w:t>
             </w:r>
-            <w:proofErr w:type="spellEnd"/>
           </w:p>
         </w:tc>
         <w:tc>
@@ -5421,7 +5126,6 @@
                 <w:lang w:eastAsia="sk-SK"/>
               </w:rPr>
             </w:pPr>
-            <w:proofErr w:type="spellStart"/>
             <w:r>
               <w:rPr>
                 <w:rFonts w:eastAsia="Times New Roman" w:cs="Times New Roman"/>
@@ -5431,7 +5135,6 @@
               </w:rPr>
               <w:t>bbb</w:t>
             </w:r>
-            <w:proofErr w:type="spellEnd"/>
           </w:p>
         </w:tc>
       </w:tr>
@@ -5539,7 +5242,6 @@
                 <w:lang w:eastAsia="sk-SK"/>
               </w:rPr>
             </w:pPr>
-            <w:proofErr w:type="spellStart"/>
             <w:r>
               <w:rPr>
                 <w:rFonts w:eastAsia="Times New Roman" w:cs="Times New Roman"/>
@@ -5549,7 +5251,6 @@
               </w:rPr>
               <w:t>patrik</w:t>
             </w:r>
-            <w:proofErr w:type="spellEnd"/>
           </w:p>
         </w:tc>
         <w:tc>
@@ -5578,7 +5279,6 @@
                 <w:lang w:eastAsia="sk-SK"/>
               </w:rPr>
             </w:pPr>
-            <w:proofErr w:type="spellStart"/>
             <w:r>
               <w:rPr>
                 <w:rFonts w:eastAsia="Times New Roman" w:cs="Times New Roman"/>
@@ -5588,7 +5288,6 @@
               </w:rPr>
               <w:t>ppp</w:t>
             </w:r>
-            <w:proofErr w:type="spellEnd"/>
           </w:p>
         </w:tc>
       </w:tr>
@@ -5622,7 +5321,6 @@
                 <w:lang w:eastAsia="sk-SK"/>
               </w:rPr>
             </w:pPr>
-            <w:proofErr w:type="spellStart"/>
             <w:r>
               <w:rPr>
                 <w:rFonts w:eastAsia="Times New Roman" w:cs="Times New Roman"/>
@@ -5632,7 +5330,6 @@
               </w:rPr>
               <w:t>Špec</w:t>
             </w:r>
-            <w:proofErr w:type="spellEnd"/>
             <w:r>
               <w:rPr>
                 <w:rFonts w:eastAsia="Times New Roman" w:cs="Times New Roman"/>
@@ -5716,7 +5413,6 @@
                 <w:lang w:eastAsia="sk-SK"/>
               </w:rPr>
             </w:pPr>
-            <w:proofErr w:type="spellStart"/>
             <w:r>
               <w:rPr>
                 <w:rFonts w:eastAsia="Times New Roman" w:cs="Times New Roman"/>
@@ -5726,7 +5422,6 @@
               </w:rPr>
               <w:t>cyril</w:t>
             </w:r>
-            <w:proofErr w:type="spellEnd"/>
           </w:p>
         </w:tc>
         <w:tc>
@@ -5797,7 +5492,6 @@
                 <w:lang w:eastAsia="sk-SK"/>
               </w:rPr>
             </w:pPr>
-            <w:proofErr w:type="spellStart"/>
             <w:r>
               <w:rPr>
                 <w:rFonts w:eastAsia="Times New Roman" w:cs="Times New Roman"/>
@@ -5807,7 +5501,6 @@
               </w:rPr>
               <w:t>Špec</w:t>
             </w:r>
-            <w:proofErr w:type="spellEnd"/>
             <w:r>
               <w:rPr>
                 <w:rFonts w:eastAsia="Times New Roman" w:cs="Times New Roman"/>
@@ -5891,7 +5584,6 @@
                 <w:lang w:eastAsia="sk-SK"/>
               </w:rPr>
             </w:pPr>
-            <w:proofErr w:type="spellStart"/>
             <w:r>
               <w:rPr>
                 <w:rFonts w:eastAsia="Times New Roman" w:cs="Times New Roman"/>
@@ -5901,7 +5593,6 @@
               </w:rPr>
               <w:t>zoltan</w:t>
             </w:r>
-            <w:proofErr w:type="spellEnd"/>
           </w:p>
         </w:tc>
         <w:tc>
@@ -5930,7 +5621,6 @@
                 <w:lang w:eastAsia="sk-SK"/>
               </w:rPr>
             </w:pPr>
-            <w:proofErr w:type="spellStart"/>
             <w:r>
               <w:rPr>
                 <w:rFonts w:eastAsia="Times New Roman" w:cs="Times New Roman"/>
@@ -5940,7 +5630,6 @@
               </w:rPr>
               <w:t>zzz</w:t>
             </w:r>
-            <w:proofErr w:type="spellEnd"/>
           </w:p>
         </w:tc>
       </w:tr>
@@ -5974,7 +5663,6 @@
                 <w:lang w:eastAsia="sk-SK"/>
               </w:rPr>
             </w:pPr>
-            <w:proofErr w:type="spellStart"/>
             <w:r>
               <w:rPr>
                 <w:rFonts w:eastAsia="Times New Roman" w:cs="Times New Roman"/>
@@ -5984,7 +5672,6 @@
               </w:rPr>
               <w:t>Špec</w:t>
             </w:r>
-            <w:proofErr w:type="spellEnd"/>
             <w:r>
               <w:rPr>
                 <w:rFonts w:eastAsia="Times New Roman" w:cs="Times New Roman"/>
@@ -6068,7 +5755,6 @@
                 <w:lang w:eastAsia="sk-SK"/>
               </w:rPr>
             </w:pPr>
-            <w:proofErr w:type="spellStart"/>
             <w:r>
               <w:rPr>
                 <w:rFonts w:eastAsia="Times New Roman" w:cs="Times New Roman"/>
@@ -6078,7 +5764,6 @@
               </w:rPr>
               <w:t>quintilian</w:t>
             </w:r>
-            <w:proofErr w:type="spellEnd"/>
           </w:p>
         </w:tc>
         <w:tc>
@@ -6107,7 +5792,6 @@
                 <w:lang w:eastAsia="sk-SK"/>
               </w:rPr>
             </w:pPr>
-            <w:proofErr w:type="spellStart"/>
             <w:r>
               <w:rPr>
                 <w:rFonts w:eastAsia="Times New Roman" w:cs="Times New Roman"/>
@@ -6117,7 +5801,6 @@
               </w:rPr>
               <w:t>qqq</w:t>
             </w:r>
-            <w:proofErr w:type="spellEnd"/>
           </w:p>
         </w:tc>
       </w:tr>
@@ -6151,7 +5834,6 @@
                 <w:lang w:eastAsia="sk-SK"/>
               </w:rPr>
             </w:pPr>
-            <w:proofErr w:type="spellStart"/>
             <w:r>
               <w:rPr>
                 <w:rFonts w:eastAsia="Times New Roman" w:cs="Times New Roman"/>
@@ -6161,7 +5843,6 @@
               </w:rPr>
               <w:t>Špec</w:t>
             </w:r>
-            <w:proofErr w:type="spellEnd"/>
             <w:r>
               <w:rPr>
                 <w:rFonts w:eastAsia="Times New Roman" w:cs="Times New Roman"/>
@@ -6245,7 +5926,6 @@
                 <w:lang w:eastAsia="sk-SK"/>
               </w:rPr>
             </w:pPr>
-            <w:proofErr w:type="spellStart"/>
             <w:r>
               <w:rPr>
                 <w:rFonts w:eastAsia="Times New Roman" w:cs="Times New Roman"/>
@@ -6255,7 +5935,6 @@
               </w:rPr>
               <w:t>renata</w:t>
             </w:r>
-            <w:proofErr w:type="spellEnd"/>
           </w:p>
         </w:tc>
         <w:tc>
@@ -6284,7 +5963,6 @@
                 <w:lang w:eastAsia="sk-SK"/>
               </w:rPr>
             </w:pPr>
-            <w:proofErr w:type="spellStart"/>
             <w:r>
               <w:rPr>
                 <w:rFonts w:eastAsia="Times New Roman" w:cs="Times New Roman"/>
@@ -6294,7 +5972,6 @@
               </w:rPr>
               <w:t>rrr</w:t>
             </w:r>
-            <w:proofErr w:type="spellEnd"/>
           </w:p>
         </w:tc>
       </w:tr>
@@ -6402,7 +6079,6 @@
                 <w:lang w:eastAsia="sk-SK"/>
               </w:rPr>
             </w:pPr>
-            <w:proofErr w:type="spellStart"/>
             <w:r>
               <w:rPr>
                 <w:rFonts w:eastAsia="Times New Roman" w:cs="Times New Roman"/>
@@ -6412,7 +6088,6 @@
               </w:rPr>
               <w:t>tomas</w:t>
             </w:r>
-            <w:proofErr w:type="spellEnd"/>
           </w:p>
         </w:tc>
         <w:tc>
@@ -6441,7 +6116,6 @@
                 <w:lang w:eastAsia="sk-SK"/>
               </w:rPr>
             </w:pPr>
-            <w:proofErr w:type="spellStart"/>
             <w:r>
               <w:rPr>
                 <w:rFonts w:eastAsia="Times New Roman" w:cs="Times New Roman"/>
@@ -6451,7 +6125,6 @@
               </w:rPr>
               <w:t>ttt</w:t>
             </w:r>
-            <w:proofErr w:type="spellEnd"/>
           </w:p>
         </w:tc>
       </w:tr>
@@ -6559,7 +6232,6 @@
                 <w:lang w:eastAsia="sk-SK"/>
               </w:rPr>
             </w:pPr>
-            <w:proofErr w:type="spellStart"/>
             <w:r>
               <w:rPr>
                 <w:rFonts w:eastAsia="Times New Roman" w:cs="Times New Roman"/>
@@ -6569,7 +6241,6 @@
               </w:rPr>
               <w:t>ulrich</w:t>
             </w:r>
-            <w:proofErr w:type="spellEnd"/>
           </w:p>
         </w:tc>
         <w:tc>
@@ -6599,7 +6270,6 @@
                 <w:lang w:eastAsia="sk-SK"/>
               </w:rPr>
             </w:pPr>
-            <w:proofErr w:type="spellStart"/>
             <w:r>
               <w:rPr>
                 <w:rFonts w:eastAsia="Times New Roman" w:cs="Times New Roman"/>
@@ -6609,7 +6279,6 @@
               </w:rPr>
               <w:t>uuu</w:t>
             </w:r>
-            <w:proofErr w:type="spellEnd"/>
           </w:p>
         </w:tc>
       </w:tr>
@@ -6648,7 +6317,8 @@
       <w:pPr>
         <w:pStyle w:val="Nadpis2"/>
       </w:pPr>
-      <w:bookmarkStart w:id="4" w:name="_Toc41214949"/>
+      <w:bookmarkStart w:id="8" w:name="_Toc41214949"/>
+      <w:bookmarkStart w:id="9" w:name="_Toc41224086"/>
       <w:r>
         <w:lastRenderedPageBreak/>
         <w:t>Aktuálna š</w:t>
@@ -6656,35 +6326,162 @@
       <w:r>
         <w:t>truktúru systému vo forme diagramu</w:t>
       </w:r>
-      <w:bookmarkEnd w:id="4"/>
+      <w:bookmarkEnd w:id="8"/>
+      <w:bookmarkEnd w:id="9"/>
+    </w:p>
+    <w:p>
+      <w:pPr>
+        <w:ind w:firstLine="0"/>
+      </w:pPr>
+    </w:p>
+    <w:p>
+      <w:r>
+        <w:t>Keďže GUI neobsahuje metódy, nie je do diagramu zahrnuté</w:t>
+      </w:r>
+      <w:r>
+        <w:t xml:space="preserve"> celé, iba nutné časti pre demonštrovanie návrhového vzoru Observer.</w:t>
+      </w:r>
+    </w:p>
+    <w:p>
+      <w:r>
+        <w:t xml:space="preserve">Taktiež triedy PrihlasovacieUdaje a OsobneUdaje a ich rozhrania nie sú do diagramu zahrnuté, pretože sa jedná o jednoduchú agregáciu, ktorá len diagram zneprehľadňuje, miesto toho je ich vzťah popísaný: PrihlasovacieUdaje sú agregované triedami Lekarnik, Pacient, ZdravotnaPoistovna. Tieto triedy taktiež implementujú rozhranie ZistiPrihlasovacieUdaje. OsobneUdaje sú agregované triedami Lekarnik a Pacient. Tieto triedy taktiež implementujú rozhranie ZistiOsobneUdaje. </w:t>
+      </w:r>
+    </w:p>
+    <w:p>
+      <w:r>
+        <w:t xml:space="preserve">Výnimka </w:t>
+      </w:r>
+      <w:r>
+        <w:t>NenajdenyUzivatelException</w:t>
+      </w:r>
+      <w:r>
+        <w:t xml:space="preserve"> a rozhranie Sprava, používané na </w:t>
+      </w:r>
+      <w:r>
+        <w:t>generovanie správ lambda výrazmi tiež nie sú v diagrame pre nízku dôležitosť zahrnuté.</w:t>
+      </w:r>
+    </w:p>
+    <w:p>
+      <w:r>
+        <w:t>Triedy ZdravotnaPoistovna a Pacient obsahujú preťaženú metódu. Triedy ZdravotnickaPomocka a SpecializovanyLekar obsahujú prekonané metódy.</w:t>
+      </w:r>
+    </w:p>
+    <w:p>
+      <w:r>
+        <w:t xml:space="preserve">Návrhový vzor Observer je implementovaný rozhraním SledovatelLekarov a triedami Poistovna a VypisLekarovGUI. </w:t>
+      </w:r>
+    </w:p>
+    <w:p>
+      <w:pPr>
+        <w:keepNext/>
+        <w:ind w:firstLine="0"/>
+      </w:pPr>
+      <w:r>
+        <w:rPr>
+          <w:noProof/>
+        </w:rPr>
+        <w:drawing>
+          <wp:inline distT="0" distB="0" distL="0" distR="0" wp14:anchorId="6F437A6F" wp14:editId="0ABCDC41">
+            <wp:extent cx="5750484" cy="3634740"/>
+            <wp:effectExtent l="0" t="0" r="3175" b="3810"/>
+            <wp:docPr id="15" name="Obrázok 15"/>
+            <wp:cNvGraphicFramePr>
+              <a:graphicFrameLocks xmlns:a="http://schemas.openxmlformats.org/drawingml/2006/main" noChangeAspect="1"/>
+            </wp:cNvGraphicFramePr>
+            <a:graphic xmlns:a="http://schemas.openxmlformats.org/drawingml/2006/main">
+              <a:graphicData uri="http://schemas.openxmlformats.org/drawingml/2006/picture">
+                <pic:pic xmlns:pic="http://schemas.openxmlformats.org/drawingml/2006/picture">
+                  <pic:nvPicPr>
+                    <pic:cNvPr id="0" name="Picture 2"/>
+                    <pic:cNvPicPr>
+                      <a:picLocks noChangeAspect="1" noChangeArrowheads="1"/>
+                    </pic:cNvPicPr>
+                  </pic:nvPicPr>
+                  <pic:blipFill>
+                    <a:blip r:embed="rId20">
+                      <a:extLst>
+                        <a:ext uri="{28A0092B-C50C-407E-A947-70E740481C1C}">
+                          <a14:useLocalDpi xmlns:a14="http://schemas.microsoft.com/office/drawing/2010/main" val="0"/>
+                        </a:ext>
+                      </a:extLst>
+                    </a:blip>
+                    <a:stretch>
+                      <a:fillRect/>
+                    </a:stretch>
+                  </pic:blipFill>
+                  <pic:spPr bwMode="auto">
+                    <a:xfrm>
+                      <a:off x="0" y="0"/>
+                      <a:ext cx="5750484" cy="3634740"/>
+                    </a:xfrm>
+                    <a:prstGeom prst="rect">
+                      <a:avLst/>
+                    </a:prstGeom>
+                    <a:noFill/>
+                    <a:ln>
+                      <a:noFill/>
+                    </a:ln>
+                  </pic:spPr>
+                </pic:pic>
+              </a:graphicData>
+            </a:graphic>
+          </wp:inline>
+        </w:drawing>
+      </w:r>
+    </w:p>
+    <w:p>
+      <w:pPr>
+        <w:pStyle w:val="Popis"/>
+        <w:ind w:firstLine="0"/>
+      </w:pPr>
+      <w:r>
+        <w:t>UML diagram tried programu</w:t>
+      </w:r>
+    </w:p>
+    <w:p>
+      <w:bookmarkStart w:id="10" w:name="_Toc41214950"/>
+      <w:bookmarkStart w:id="11" w:name="_Toc41224087"/>
+      <w:r>
+        <w:t xml:space="preserve">V diagrame sú uvedené len najdôležitejšie triedy aplikačnej logiky s ich najdôležitejšími metódami. Hierarchie dedičnosti aj vzťahy medzi triedami sú v diagrame označené. Funkcionalita programu je opísaná v časti </w:t>
+      </w:r>
+      <w:r>
+        <w:t>Návod na spustenie a ovládanie programu</w:t>
+      </w:r>
+      <w:r>
+        <w:t>.</w:t>
+      </w:r>
+      <w:bookmarkStart w:id="12" w:name="_GoBack"/>
+      <w:bookmarkEnd w:id="12"/>
+    </w:p>
+    <w:p>
+      <w:r>
+        <w:t xml:space="preserve">Hlavnou triedou programu je ZdravotnaPoistovna. Sú tu uložené zoznamy lekárov, lekárnikov a pacientov. Všeobecný lekári a Špecializovaní lekári sú uložení spolu v jednom </w:t>
+      </w:r>
+      <w:r>
+        <w:lastRenderedPageBreak/>
+        <w:t>zozname, čím dochádza k polymorfnému správaniu, napríklad pri prihlasovaní lekára. Prihlasovanie v okne prebieha práve pomocou autentifikačných metód v tejto triede. Taktiež sa pomocou metód týchto tried evidujú používatelia systému. Trieda obsahuje metódy na serializáciu a deserializáciu.</w:t>
+      </w:r>
+    </w:p>
+    <w:p>
+      <w:r>
+        <w:t>Trieda Pacient zodpovedá používateľovi pacient. Dokáže prečítať svoje predpisy, lístky a lekár dokáže pacientovi vydať Predpis a Lístok pomocou setterov.</w:t>
+      </w:r>
+    </w:p>
+    <w:p>
+      <w:r>
+        <w:t>Triedy Lekarnik, VseobecnyLekar, SpecializovanyLekar, Predpis, Listok a ZdravotnickaPomocka sú opísané v časti Plnenie hlavných kritérií, pri popise hierarchií dedenia.</w:t>
+      </w:r>
     </w:p>
     <w:p/>
-    <w:p>
-      <w:pPr>
-        <w:rPr>
-          <w:i/>
-          <w:iCs/>
-        </w:rPr>
-      </w:pPr>
-      <w:proofErr w:type="spellStart"/>
-      <w:r>
-        <w:rPr>
-          <w:i/>
-          <w:iCs/>
-        </w:rPr>
-        <w:t>tba</w:t>
-      </w:r>
-      <w:proofErr w:type="spellEnd"/>
-    </w:p>
     <w:p>
       <w:pPr>
         <w:pStyle w:val="Nadpis2"/>
       </w:pPr>
-      <w:bookmarkStart w:id="5" w:name="_Toc41214950"/>
       <w:r>
         <w:t>Plnenie hlavných kritérií</w:t>
       </w:r>
-      <w:bookmarkEnd w:id="5"/>
+      <w:bookmarkEnd w:id="10"/>
+      <w:bookmarkEnd w:id="11"/>
     </w:p>
     <w:p/>
     <w:p>
@@ -6700,15 +6497,7 @@
     </w:p>
     <w:p>
       <w:r>
-        <w:t xml:space="preserve">Pre spustenie je programu je nevyhnuté mať ku kódu priložený aj súbor </w:t>
-      </w:r>
-      <w:proofErr w:type="spellStart"/>
-      <w:r>
-        <w:t>evidencia.out</w:t>
-      </w:r>
-      <w:proofErr w:type="spellEnd"/>
-      <w:r>
-        <w:t xml:space="preserve"> ktorý obsahuje prednastavené údaje o používateľoch.</w:t>
+        <w:t>Pre spustenie je programu je nevyhnuté mať ku kódu priložený aj súbor evidencia.out ktorý obsahuje prednastavené údaje o používateľoch.</w:t>
       </w:r>
     </w:p>
     <w:p>
@@ -6732,7 +6521,31 @@
         <w:t>.</w:t>
       </w:r>
       <w:r>
-        <w:t xml:space="preserve"> Projekt v súčasnej podobe napĺňa kritériá a preto nebolo potrebné implementovať všetko v zámere projektu opísané. </w:t>
+        <w:t xml:space="preserve"> Projekt v súčasnej podobe napĺňa</w:t>
+      </w:r>
+      <w:r>
+        <w:t xml:space="preserve"> hlavné</w:t>
+      </w:r>
+      <w:r>
+        <w:t xml:space="preserve"> kritériá</w:t>
+      </w:r>
+      <w:r>
+        <w:t xml:space="preserve"> hodnotenia</w:t>
+      </w:r>
+      <w:r>
+        <w:t xml:space="preserve"> a</w:t>
+      </w:r>
+      <w:r>
+        <w:t> niekoľko vedľajších,</w:t>
+      </w:r>
+      <w:r>
+        <w:t xml:space="preserve"> preto nebolo potrebné implementovať všetko </w:t>
+      </w:r>
+      <w:r>
+        <w:t xml:space="preserve">opísané </w:t>
+      </w:r>
+      <w:r>
+        <w:t xml:space="preserve">v zámere projektu. </w:t>
       </w:r>
     </w:p>
     <w:p>
@@ -6786,15 +6599,7 @@
         <w:t>Všeobecní l</w:t>
       </w:r>
       <w:r>
-        <w:t xml:space="preserve">ekári a Špecializovaní lekári sú evidovaní v zozname Lekárov v Zdravotnej Poisťovni. Tu dochádza k polymorfizmu. Pri evidovaní nového pacienta pre nejakého Lekára zo zoznamu lekárov je volaná podľa typu lekára prekonaná, alebo pôvodná metóda evidencie. Špecializovaný lekár taktiež volá metódy svojho </w:t>
-      </w:r>
-      <w:proofErr w:type="spellStart"/>
-      <w:r>
-        <w:t>nadtypu</w:t>
-      </w:r>
-      <w:proofErr w:type="spellEnd"/>
-      <w:r>
-        <w:t>, najmä v GUI pri vypisovaní pacientov.</w:t>
+        <w:t>ekári a Špecializovaní lekári sú evidovaní v zozname Lekárov v Zdravotnej Poisťovni. Tu dochádza k polymorfizmu. Pri evidovaní nového pacienta pre nejakého Lekára zo zoznamu lekárov je volaná podľa typu lekára prekonaná, alebo pôvodná metóda evidencie. Špecializovaný lekár taktiež volá metódy svojho nadtypu, najmä v GUI pri vypisovaní pacientov.</w:t>
       </w:r>
       <w:r>
         <w:t xml:space="preserve"> Opísaný príklad sa nachádza v súboroch </w:t>
@@ -6851,7 +6656,11 @@
         <w:t>y</w:t>
       </w:r>
       <w:r>
-        <w:t xml:space="preserve"> v jednom poli, z ktorého číta tieto záznamy, teda dochádza k rozdielnemu spôsobu výpisu predpisu</w:t>
+        <w:t xml:space="preserve"> v jednom poli, z ktorého číta tieto </w:t>
+      </w:r>
+      <w:r>
+        <w:lastRenderedPageBreak/>
+        <w:t>záznamy, teda dochádza k rozdielnemu spôsobu výpisu predpisu</w:t>
       </w:r>
       <w:r>
         <w:t xml:space="preserve"> pre volanie prekonanej metódy</w:t>
@@ -6916,7 +6725,6 @@
       <w:r>
         <w:t xml:space="preserve">. Všetky typy osôb používajú rozhrania predpisujúce metódy na zápis a vrátenie osobných a prihlasovacích údajov. Údaje o osobách, a osoby v rámci poisťovne sú </w:t>
       </w:r>
-      <w:proofErr w:type="spellStart"/>
       <w:r>
         <w:rPr>
           <w:b/>
@@ -6924,7 +6732,6 @@
         </w:rPr>
         <w:t>zapúzdrené</w:t>
       </w:r>
-      <w:proofErr w:type="spellEnd"/>
       <w:r>
         <w:t xml:space="preserve"> a </w:t>
       </w:r>
@@ -6935,11 +6742,7 @@
         <w:t xml:space="preserve">. </w:t>
       </w:r>
       <w:r>
-        <w:t xml:space="preserve">Príklad rozhrania je napríklad </w:t>
-      </w:r>
-      <w:r>
-        <w:lastRenderedPageBreak/>
-        <w:t xml:space="preserve">uvedený v súbore </w:t>
+        <w:t xml:space="preserve">Príklad rozhrania je napríklad uvedený v súbore </w:t>
       </w:r>
       <w:r>
         <w:rPr>
@@ -6949,15 +6752,7 @@
         <w:t>ZistiOsobneUdaje.java</w:t>
       </w:r>
       <w:r>
-        <w:t xml:space="preserve">. Príklad </w:t>
-      </w:r>
-      <w:proofErr w:type="spellStart"/>
-      <w:r>
-        <w:t>zapúzdrenia</w:t>
-      </w:r>
-      <w:proofErr w:type="spellEnd"/>
-      <w:r>
-        <w:t xml:space="preserve"> a agregácie je uvedený v triede </w:t>
+        <w:t xml:space="preserve">. Príklad zapúzdrenia a agregácie je uvedený v triede </w:t>
       </w:r>
       <w:r>
         <w:rPr>
@@ -6972,15 +6767,7 @@
     </w:p>
     <w:p>
       <w:r>
-        <w:t xml:space="preserve">V projekte sú používané výstižné názvy premenných, z ktorých implicitne vyplýva, čo zastávajú. Každá trieda a každá jej metóda je okomentovaná </w:t>
-      </w:r>
-      <w:proofErr w:type="spellStart"/>
-      <w:r>
-        <w:t>JavaDoc</w:t>
-      </w:r>
-      <w:proofErr w:type="spellEnd"/>
-      <w:r>
-        <w:t xml:space="preserve"> </w:t>
+        <w:t xml:space="preserve">V projekte sú používané výstižné názvy premenných, z ktorých implicitne vyplýva, čo zastávajú. Každá trieda a každá jej metóda je okomentovaná JavaDoc </w:t>
       </w:r>
       <w:r>
         <w:rPr>
@@ -7011,15 +6798,7 @@
         <w:t>.</w:t>
       </w:r>
       <w:r>
-        <w:t xml:space="preserve"> V event </w:t>
-      </w:r>
-      <w:proofErr w:type="spellStart"/>
-      <w:r>
-        <w:t>hadleroch</w:t>
-      </w:r>
-      <w:proofErr w:type="spellEnd"/>
-      <w:r>
-        <w:t xml:space="preserve"> v triedach GUI sa nachádza iba potrebný kód pre GUI a prácu s jeho elementami.</w:t>
+        <w:t xml:space="preserve"> V event hadleroch v triedach GUI sa nachádza iba potrebný kód pre GUI a prácu s jeho elementami.</w:t>
       </w:r>
     </w:p>
     <w:p>
@@ -7056,7 +6835,6 @@
       </w:r>
     </w:p>
     <w:p>
-      <w:proofErr w:type="spellStart"/>
       <w:r>
         <w:rPr>
           <w:b/>
@@ -7064,18 +6842,12 @@
         </w:rPr>
         <w:t>JavaDoc</w:t>
       </w:r>
-      <w:proofErr w:type="spellEnd"/>
       <w:r>
         <w:t xml:space="preserve"> – </w:t>
       </w:r>
       <w:r>
-        <w:t xml:space="preserve">Priložený v priečinku </w:t>
-      </w:r>
-      <w:proofErr w:type="spellStart"/>
-      <w:r>
-        <w:t>JavaDoc</w:t>
-      </w:r>
-      <w:proofErr w:type="spellEnd"/>
+        <w:t>Priložený v priečinku JavaDoc</w:t>
+      </w:r>
       <w:r>
         <w:t>.</w:t>
       </w:r>
@@ -7085,11 +6857,13 @@
       <w:pPr>
         <w:pStyle w:val="Nadpis2"/>
       </w:pPr>
-      <w:bookmarkStart w:id="6" w:name="_Toc41214951"/>
+      <w:bookmarkStart w:id="13" w:name="_Toc41214951"/>
+      <w:bookmarkStart w:id="14" w:name="_Toc41224088"/>
       <w:r>
         <w:t>Plnenie ďalších kritérií</w:t>
       </w:r>
-      <w:bookmarkEnd w:id="6"/>
+      <w:bookmarkEnd w:id="13"/>
+      <w:bookmarkEnd w:id="14"/>
     </w:p>
     <w:p/>
     <w:p>
@@ -7097,15 +6871,7 @@
         <w:t>Celkovo bolo splnených 9 z ďalších kritérií.</w:t>
       </w:r>
       <w:r>
-        <w:t xml:space="preserve"> Vzhľadom na ich počet poskytujem ku každému uplatnenému kritériu odkaz na súbor, v ktorom je možno nájsť </w:t>
-      </w:r>
-      <w:proofErr w:type="spellStart"/>
-      <w:r>
-        <w:t>implmentáciu</w:t>
-      </w:r>
-      <w:proofErr w:type="spellEnd"/>
-      <w:r>
-        <w:t xml:space="preserve">. </w:t>
+        <w:t xml:space="preserve"> Vzhľadom na ich počet poskytujem ku každému uplatnenému kritériu odkaz na súbor, v ktorom je možno nájsť implmentáciu. </w:t>
       </w:r>
     </w:p>
     <w:p>
@@ -7123,26 +6889,10 @@
         <w:t xml:space="preserve"> – </w:t>
       </w:r>
       <w:r>
-        <w:t xml:space="preserve">Použitý návrhový vzor </w:t>
-      </w:r>
-      <w:proofErr w:type="spellStart"/>
-      <w:r>
-        <w:t>Observer</w:t>
-      </w:r>
-      <w:proofErr w:type="spellEnd"/>
-      <w:r>
-        <w:t xml:space="preserve"> pri výpise zoznamu Lekárov.</w:t>
-      </w:r>
-      <w:r>
-        <w:t xml:space="preserve"> Implementácia je analogická k implementácii vzoru </w:t>
-      </w:r>
-      <w:proofErr w:type="spellStart"/>
-      <w:r>
-        <w:t>Observer</w:t>
-      </w:r>
-      <w:proofErr w:type="spellEnd"/>
-      <w:r>
-        <w:t xml:space="preserve"> v Hre s Obrami a Rytiermi. V </w:t>
+        <w:t>Použitý návrhový vzor Observer pri výpise zoznamu Lekárov.</w:t>
+      </w:r>
+      <w:r>
+        <w:t xml:space="preserve"> Implementácia je analogická k implementácii vzoru Observer v Hre s Obrami a Rytiermi. V </w:t>
       </w:r>
       <w:r>
         <w:rPr>
@@ -7152,23 +6902,7 @@
         <w:t>ZdravotnaPoistovna.java</w:t>
       </w:r>
       <w:r>
-        <w:t xml:space="preserve"> sa nachádza zoznam lekárov a zoznam </w:t>
-      </w:r>
-      <w:proofErr w:type="spellStart"/>
-      <w:r>
-        <w:t>sledovateľov</w:t>
-      </w:r>
-      <w:proofErr w:type="spellEnd"/>
-      <w:r>
-        <w:t xml:space="preserve"> lekárov. </w:t>
-      </w:r>
-      <w:proofErr w:type="spellStart"/>
-      <w:r>
-        <w:t>Sledovatelia</w:t>
-      </w:r>
-      <w:proofErr w:type="spellEnd"/>
-      <w:r>
-        <w:t xml:space="preserve"> sú odtiaľto aj aktualizovan</w:t>
+        <w:t xml:space="preserve"> sa nachádza zoznam lekárov a zoznam sledovateľov lekárov. Sledovatelia sú odtiaľto aj aktualizovan</w:t>
       </w:r>
       <w:r>
         <w:t>í</w:t>
@@ -7177,15 +6911,7 @@
         <w:t>.</w:t>
       </w:r>
       <w:r>
-        <w:t xml:space="preserve"> </w:t>
-      </w:r>
-      <w:proofErr w:type="spellStart"/>
-      <w:r>
-        <w:t>Sledovateľom</w:t>
-      </w:r>
-      <w:proofErr w:type="spellEnd"/>
-      <w:r>
-        <w:t xml:space="preserve"> zodpovedá rozhranie </w:t>
+        <w:t xml:space="preserve"> Sledovateľom zodpovedá rozhranie </w:t>
       </w:r>
       <w:r>
         <w:rPr>
@@ -7195,15 +6921,7 @@
         <w:t>SledovatelLekarov.java</w:t>
       </w:r>
       <w:r>
-        <w:t xml:space="preserve">. Element GUI profitujúci z implementácie návrhového vzoru </w:t>
-      </w:r>
-      <w:proofErr w:type="spellStart"/>
-      <w:r>
-        <w:t>Observer</w:t>
-      </w:r>
-      <w:proofErr w:type="spellEnd"/>
-      <w:r>
-        <w:t xml:space="preserve"> je vo </w:t>
+        <w:t>. Element GUI profitujúci z implementácie návrhového vzoru Observer je vo </w:t>
       </w:r>
       <w:r>
         <w:rPr>
@@ -7213,15 +6931,7 @@
         <w:t>VypisLekarovGUI.java.</w:t>
       </w:r>
       <w:r>
-        <w:t xml:space="preserve"> V tomto </w:t>
-      </w:r>
-      <w:proofErr w:type="spellStart"/>
-      <w:r>
-        <w:t>ListView</w:t>
-      </w:r>
-      <w:proofErr w:type="spellEnd"/>
-      <w:r>
-        <w:t xml:space="preserve"> elemente sa udržiava aktuálny zoznam lekárov.</w:t>
+        <w:t xml:space="preserve"> V tomto ListView elemente sa udržiava aktuálny zoznam lekárov.</w:t>
       </w:r>
     </w:p>
     <w:p>
@@ -7251,7 +6961,6 @@
       <w:r>
         <w:t xml:space="preserve">. Je vyhadzovaná napríklad metódou </w:t>
       </w:r>
-      <w:proofErr w:type="spellStart"/>
       <w:r>
         <w:rPr>
           <w:i/>
@@ -7259,7 +6968,6 @@
         </w:rPr>
         <w:t>autentifikaciaLekara</w:t>
       </w:r>
-      <w:proofErr w:type="spellEnd"/>
       <w:r>
         <w:t xml:space="preserve"> v </w:t>
       </w:r>
@@ -7290,59 +6998,120 @@
           <w:b/>
           <w:bCs/>
         </w:rPr>
-        <w:t>Poskytnutie grafického používateľského rozhrania oddelene od aplikačnej logiky a s aspoň časťou spracovateľov udalostí (</w:t>
-      </w:r>
-      <w:proofErr w:type="spellStart"/>
+        <w:t>Poskytnutie grafického používateľského rozhrania oddelene od aplikačnej logiky a s aspoň časťou spracovateľov udalostí (handlers) vytvorenou manuálne</w:t>
+      </w:r>
+      <w:r>
+        <w:t xml:space="preserve"> –</w:t>
+      </w:r>
+      <w:r>
+        <w:t xml:space="preserve"> </w:t>
+      </w:r>
+      <w:r>
+        <w:t>handlery sú vytvorené manuálne všetky</w:t>
+      </w:r>
+      <w:r>
+        <w:t>, GUI je oddelené od AL</w:t>
+      </w:r>
+      <w:r>
+        <w:t>.</w:t>
+      </w:r>
+      <w:r>
+        <w:t xml:space="preserve"> Ráta sa ako splnenie 2 kritérií.</w:t>
+      </w:r>
+      <w:r>
+        <w:t xml:space="preserve"> GUI zodpovedajú všetky súbory v balíku nazvanom GUI. Názvy tried AI korešpondujú s názvami </w:t>
+      </w:r>
+      <w:r>
+        <w:lastRenderedPageBreak/>
+        <w:t xml:space="preserve">GUI a preto je možné ich ľahko nájsť. Napríklad </w:t>
+      </w:r>
+      <w:r>
+        <w:rPr>
+          <w:i/>
+          <w:iCs/>
+        </w:rPr>
+        <w:t>PrihlasenyLekarnikGUI.java</w:t>
+      </w:r>
+      <w:r>
+        <w:t xml:space="preserve"> je GUI zodpovedajúce </w:t>
+      </w:r>
+      <w:r>
+        <w:rPr>
+          <w:i/>
+          <w:iCs/>
+        </w:rPr>
+        <w:t>Lekarnik.java</w:t>
+      </w:r>
+      <w:r>
+        <w:t xml:space="preserve"> z balíka osoby.</w:t>
+      </w:r>
+    </w:p>
+    <w:p>
       <w:r>
         <w:rPr>
           <w:b/>
           <w:bCs/>
         </w:rPr>
-        <w:t>handlers</w:t>
-      </w:r>
-      <w:proofErr w:type="spellEnd"/>
+        <w:t>Použitie serializácie</w:t>
+      </w:r>
+      <w:r>
+        <w:t xml:space="preserve"> – </w:t>
+      </w:r>
+      <w:r>
+        <w:t>Objekt poisťovne a jej agregované objekty sú serializované.</w:t>
+      </w:r>
+      <w:r>
+        <w:t xml:space="preserve"> Serializácia je spúšťaná tlačidlom „Ulozit zmeny“, ktoré sa nachádza v</w:t>
+      </w:r>
+      <w:r>
+        <w:t xml:space="preserve"> oknách</w:t>
+      </w:r>
+      <w:r>
+        <w:t xml:space="preserve"> všetkých</w:t>
+      </w:r>
+      <w:r>
+        <w:t xml:space="preserve"> </w:t>
+      </w:r>
+      <w:r>
+        <w:t xml:space="preserve">prihlásených používateľov. </w:t>
+      </w:r>
+      <w:r>
+        <w:t>Serializácia je implementovaná v </w:t>
+      </w:r>
+      <w:r>
+        <w:rPr>
+          <w:i/>
+          <w:iCs/>
+        </w:rPr>
+        <w:t>ZdravotnaPoistovna.java</w:t>
+      </w:r>
+      <w:r>
+        <w:t>.</w:t>
+      </w:r>
+    </w:p>
+    <w:p>
       <w:r>
         <w:rPr>
           <w:b/>
           <w:bCs/>
         </w:rPr>
-        <w:t>) vytvorenou manuálne</w:t>
-      </w:r>
-      <w:r>
-        <w:t xml:space="preserve"> –</w:t>
-      </w:r>
-      <w:r>
-        <w:t xml:space="preserve"> </w:t>
-      </w:r>
-      <w:proofErr w:type="spellStart"/>
-      <w:r>
-        <w:t>handlery</w:t>
-      </w:r>
-      <w:proofErr w:type="spellEnd"/>
-      <w:r>
-        <w:t xml:space="preserve"> sú vytvorené manuálne všetky</w:t>
-      </w:r>
-      <w:r>
-        <w:t>, GUI je oddelené od AL</w:t>
-      </w:r>
-      <w:r>
-        <w:t>.</w:t>
-      </w:r>
-      <w:r>
-        <w:t xml:space="preserve"> Ráta sa ako splnenie 2 kritérií.</w:t>
-      </w:r>
-      <w:r>
-        <w:t xml:space="preserve"> GUI zodpovedajú všetky súbory v balíku nazvanom GUI. Názvy tried AI korešpondujú s názvami GUI a preto je možné ich ľahko nájsť. Napríklad </w:t>
+        <w:t>Použitie lambda výrazov alebo referencií na metódy (method references)</w:t>
+      </w:r>
+      <w:r>
+        <w:t xml:space="preserve"> – vytvorené funkčné rozhranie </w:t>
       </w:r>
       <w:r>
         <w:rPr>
           <w:i/>
           <w:iCs/>
         </w:rPr>
-        <w:t>PrihlasenyLekarnikGUI.java</w:t>
-      </w:r>
-      <w:r>
-        <w:t xml:space="preserve"> je GUI zodpovedajúce </w:t>
+        <w:t>Sprava.java</w:t>
+      </w:r>
+      <w:r>
+        <w:t>, ktorým sa v</w:t>
+      </w:r>
+      <w:r>
+        <w:t> </w:t>
       </w:r>
       <w:r>
         <w:rPr>
@@ -7352,7 +7121,7 @@
         <w:t>Lekarnik.java</w:t>
       </w:r>
       <w:r>
-        <w:t xml:space="preserve"> z balíka osoby.</w:t>
+        <w:t xml:space="preserve"> generujú správy pomocou lambda výrazov.</w:t>
       </w:r>
     </w:p>
     <w:p>
@@ -7361,79 +7130,100 @@
           <w:b/>
           <w:bCs/>
         </w:rPr>
-        <w:t xml:space="preserve">Použitie </w:t>
-      </w:r>
-      <w:proofErr w:type="spellStart"/>
+        <w:t>Použitie implicitnej implementácie metód v rozhraniach (default method implementation)</w:t>
+      </w:r>
+      <w:r>
+        <w:t xml:space="preserve"> – rozhranie </w:t>
+      </w:r>
+      <w:r>
+        <w:rPr>
+          <w:i/>
+          <w:iCs/>
+        </w:rPr>
+        <w:t>ZistiOsobneUdaje</w:t>
+      </w:r>
+      <w:r>
+        <w:rPr>
+          <w:i/>
+          <w:iCs/>
+        </w:rPr>
+        <w:t>.java</w:t>
+      </w:r>
+      <w:r>
+        <w:t xml:space="preserve"> obsahuje default metódu na výpis všetkých údajov o prihlásenom používateľovi. Použitie </w:t>
+      </w:r>
+      <w:r>
+        <w:t>je vidno</w:t>
+      </w:r>
+      <w:r>
+        <w:t xml:space="preserve"> v GUI, pri prihlásení Lekára</w:t>
+      </w:r>
+      <w:r>
+        <w:t>, kedy sa do poľa „Akcie“ vypíšu informácie o lekárovi</w:t>
+      </w:r>
+      <w:r>
+        <w:t>.</w:t>
+      </w:r>
+      <w:r>
+        <w:t xml:space="preserve"> Metóda je volaná z </w:t>
+      </w:r>
+      <w:r>
+        <w:rPr>
+          <w:i/>
+          <w:iCs/>
+        </w:rPr>
+        <w:t>LekarskeZaznamyGUI.java</w:t>
+      </w:r>
+      <w:r>
+        <w:t>.</w:t>
+      </w:r>
+    </w:p>
+    <w:p>
       <w:r>
         <w:rPr>
           <w:b/>
           <w:bCs/>
         </w:rPr>
-        <w:t>serializácie</w:t>
-      </w:r>
-      <w:proofErr w:type="spellEnd"/>
-      <w:r>
-        <w:t xml:space="preserve"> – </w:t>
-      </w:r>
-      <w:r>
-        <w:t xml:space="preserve">Objekt poisťovne a jej agregované objekty sú </w:t>
-      </w:r>
-      <w:proofErr w:type="spellStart"/>
-      <w:r>
-        <w:t>serializované</w:t>
-      </w:r>
-      <w:proofErr w:type="spellEnd"/>
-      <w:r>
-        <w:t>.</w:t>
-      </w:r>
-      <w:r>
-        <w:t xml:space="preserve"> </w:t>
-      </w:r>
-      <w:proofErr w:type="spellStart"/>
-      <w:r>
-        <w:t>Serializácia</w:t>
-      </w:r>
-      <w:proofErr w:type="spellEnd"/>
-      <w:r>
-        <w:t xml:space="preserve"> je spúšťaná tlačidlom „</w:t>
-      </w:r>
-      <w:proofErr w:type="spellStart"/>
-      <w:r>
-        <w:t>Ulozit</w:t>
-      </w:r>
-      <w:proofErr w:type="spellEnd"/>
-      <w:r>
-        <w:t xml:space="preserve"> zmeny“, ktoré sa nachádza v</w:t>
-      </w:r>
-      <w:r>
-        <w:t xml:space="preserve"> oknách</w:t>
-      </w:r>
-      <w:r>
-        <w:t xml:space="preserve"> všetkých</w:t>
-      </w:r>
-      <w:r>
-        <w:t xml:space="preserve"> </w:t>
-      </w:r>
-      <w:r>
-        <w:t xml:space="preserve">prihlásených používateľov. </w:t>
-      </w:r>
-      <w:proofErr w:type="spellStart"/>
-      <w:r>
-        <w:t>Serializácia</w:t>
-      </w:r>
-      <w:proofErr w:type="spellEnd"/>
-      <w:r>
-        <w:t xml:space="preserve"> je implementovaná v </w:t>
+        <w:t>E</w:t>
+      </w:r>
+      <w:r>
+        <w:rPr>
+          <w:b/>
+          <w:bCs/>
+        </w:rPr>
+        <w:t>x</w:t>
+      </w:r>
+      <w:r>
+        <w:rPr>
+          <w:b/>
+          <w:bCs/>
+        </w:rPr>
+        <w:t>plicitné použitie viacniťovosti (multithreading) – spustenie vlastnej nite priamo alebo prostredníctvom API vyššej úrovne (trieda Task a pod.)</w:t>
+      </w:r>
+      <w:r>
+        <w:t xml:space="preserve"> – použité n</w:t>
+      </w:r>
+      <w:r>
+        <w:t>a vypisovanie Predpisov v triede Pacient. V</w:t>
+      </w:r>
+      <w:r>
+        <w:t xml:space="preserve"> súbore </w:t>
       </w:r>
       <w:r>
         <w:rPr>
           <w:i/>
           <w:iCs/>
         </w:rPr>
-        <w:t>ZdravotnaPoistovna.java</w:t>
-      </w:r>
-      <w:r>
-        <w:t>.</w:t>
+        <w:t>Pacient.java</w:t>
+      </w:r>
+      <w:r>
+        <w:t xml:space="preserve"> v metóde </w:t>
+      </w:r>
+      <w:r>
+        <w:t>citajPredpisy</w:t>
+      </w:r>
+      <w:r>
+        <w:t xml:space="preserve"> sa nachádza vnorená trieda ktorá beží v samostatnej niti a vypisuje predpisy. Zabezpečuje plynulý beh programu, ak je predpisov na vypísanie príliš veľa. Ak by v programe nebola a predpisov na vypísanie by bolo príliš veľa, GUI by zamrzlo, kým by sa všetky nevypísali. Takto sa dá s GUI plynule pracovať ďalej aj pri náročnom výpise. </w:t>
       </w:r>
     </w:p>
     <w:p>
@@ -7442,332 +7232,24 @@
           <w:b/>
           <w:bCs/>
         </w:rPr>
-        <w:lastRenderedPageBreak/>
-        <w:t xml:space="preserve">Použitie </w:t>
-      </w:r>
-      <w:proofErr w:type="spellStart"/>
+        <w:t>Použitie vhniezdených tried a</w:t>
+      </w:r>
       <w:r>
         <w:rPr>
           <w:b/>
           <w:bCs/>
         </w:rPr>
-        <w:t>lambda</w:t>
-      </w:r>
-      <w:proofErr w:type="spellEnd"/>
+        <w:t> </w:t>
+      </w:r>
       <w:r>
         <w:rPr>
           <w:b/>
           <w:bCs/>
         </w:rPr>
-        <w:t xml:space="preserve"> výrazov alebo referencií na metódy (</w:t>
-      </w:r>
-      <w:proofErr w:type="spellStart"/>
-      <w:r>
-        <w:rPr>
-          <w:b/>
-          <w:bCs/>
-        </w:rPr>
-        <w:t>method</w:t>
-      </w:r>
-      <w:proofErr w:type="spellEnd"/>
-      <w:r>
-        <w:rPr>
-          <w:b/>
-          <w:bCs/>
-        </w:rPr>
-        <w:t xml:space="preserve"> </w:t>
-      </w:r>
-      <w:proofErr w:type="spellStart"/>
-      <w:r>
-        <w:rPr>
-          <w:b/>
-          <w:bCs/>
-        </w:rPr>
-        <w:t>references</w:t>
-      </w:r>
-      <w:proofErr w:type="spellEnd"/>
-      <w:r>
-        <w:rPr>
-          <w:b/>
-          <w:bCs/>
-        </w:rPr>
-        <w:t>)</w:t>
-      </w:r>
-      <w:r>
-        <w:t xml:space="preserve"> – vytvorené funkčné rozhranie </w:t>
-      </w:r>
-      <w:r>
-        <w:rPr>
-          <w:i/>
-          <w:iCs/>
-        </w:rPr>
-        <w:t>Sprava.java</w:t>
-      </w:r>
-      <w:r>
-        <w:t>, ktorým sa v</w:t>
-      </w:r>
-      <w:r>
-        <w:t> </w:t>
-      </w:r>
-      <w:r>
-        <w:rPr>
-          <w:i/>
-          <w:iCs/>
-        </w:rPr>
-        <w:t>Lekarnik.java</w:t>
-      </w:r>
-      <w:r>
-        <w:t xml:space="preserve"> generujú správy pomocou </w:t>
-      </w:r>
-      <w:proofErr w:type="spellStart"/>
-      <w:r>
-        <w:t>lambda</w:t>
-      </w:r>
-      <w:proofErr w:type="spellEnd"/>
-      <w:r>
-        <w:t xml:space="preserve"> výrazov.</w:t>
-      </w:r>
-    </w:p>
-    <w:p>
-      <w:r>
-        <w:rPr>
-          <w:b/>
-          <w:bCs/>
-        </w:rPr>
-        <w:t xml:space="preserve">Použitie implicitnej implementácie metód v rozhraniach (default </w:t>
-      </w:r>
-      <w:proofErr w:type="spellStart"/>
-      <w:r>
-        <w:rPr>
-          <w:b/>
-          <w:bCs/>
-        </w:rPr>
-        <w:t>method</w:t>
-      </w:r>
-      <w:proofErr w:type="spellEnd"/>
-      <w:r>
-        <w:rPr>
-          <w:b/>
-          <w:bCs/>
-        </w:rPr>
-        <w:t xml:space="preserve"> </w:t>
-      </w:r>
-      <w:proofErr w:type="spellStart"/>
-      <w:r>
-        <w:rPr>
-          <w:b/>
-          <w:bCs/>
-        </w:rPr>
-        <w:t>implementation</w:t>
-      </w:r>
-      <w:proofErr w:type="spellEnd"/>
-      <w:r>
-        <w:rPr>
-          <w:b/>
-          <w:bCs/>
-        </w:rPr>
-        <w:t>)</w:t>
-      </w:r>
-      <w:r>
-        <w:t xml:space="preserve"> – rozhranie </w:t>
-      </w:r>
-      <w:r>
-        <w:rPr>
-          <w:i/>
-          <w:iCs/>
-        </w:rPr>
-        <w:t>ZistiOsobneUdaje</w:t>
-      </w:r>
-      <w:r>
-        <w:rPr>
-          <w:i/>
-          <w:iCs/>
-        </w:rPr>
-        <w:t>.java</w:t>
-      </w:r>
-      <w:r>
-        <w:t xml:space="preserve"> obsahuje default metódu na výpis všetkých údajov o prihlásenom používateľovi. Použitie </w:t>
-      </w:r>
-      <w:r>
-        <w:t>je vidno</w:t>
-      </w:r>
-      <w:r>
-        <w:t xml:space="preserve"> v GUI, pri prihlásení Lekára</w:t>
-      </w:r>
-      <w:r>
-        <w:t>, kedy sa do poľa „Akcie“ vypíšu informácie o lekárovi</w:t>
-      </w:r>
-      <w:r>
-        <w:t>.</w:t>
-      </w:r>
-      <w:r>
-        <w:t xml:space="preserve"> Metóda je volaná z </w:t>
-      </w:r>
-      <w:r>
-        <w:rPr>
-          <w:i/>
-          <w:iCs/>
-        </w:rPr>
-        <w:t>LekarskeZaznamyGUI.java</w:t>
-      </w:r>
-      <w:r>
-        <w:t>.</w:t>
-      </w:r>
-    </w:p>
-    <w:p>
-      <w:r>
-        <w:rPr>
-          <w:b/>
-          <w:bCs/>
-        </w:rPr>
-        <w:t>E</w:t>
-      </w:r>
-      <w:r>
-        <w:rPr>
-          <w:b/>
-          <w:bCs/>
-        </w:rPr>
-        <w:t>x</w:t>
-      </w:r>
-      <w:r>
-        <w:rPr>
-          <w:b/>
-          <w:bCs/>
-        </w:rPr>
-        <w:t xml:space="preserve">plicitné použitie </w:t>
-      </w:r>
-      <w:proofErr w:type="spellStart"/>
-      <w:r>
-        <w:rPr>
-          <w:b/>
-          <w:bCs/>
-        </w:rPr>
-        <w:t>viacniťovosti</w:t>
-      </w:r>
-      <w:proofErr w:type="spellEnd"/>
-      <w:r>
-        <w:rPr>
-          <w:b/>
-          <w:bCs/>
-        </w:rPr>
-        <w:t xml:space="preserve"> (</w:t>
-      </w:r>
-      <w:proofErr w:type="spellStart"/>
-      <w:r>
-        <w:rPr>
-          <w:b/>
-          <w:bCs/>
-        </w:rPr>
-        <w:t>multithreading</w:t>
-      </w:r>
-      <w:proofErr w:type="spellEnd"/>
-      <w:r>
-        <w:rPr>
-          <w:b/>
-          <w:bCs/>
-        </w:rPr>
-        <w:t xml:space="preserve">) – spustenie vlastnej nite priamo alebo prostredníctvom API vyššej úrovne (trieda </w:t>
-      </w:r>
-      <w:proofErr w:type="spellStart"/>
-      <w:r>
-        <w:rPr>
-          <w:b/>
-          <w:bCs/>
-        </w:rPr>
-        <w:t>Task</w:t>
-      </w:r>
-      <w:proofErr w:type="spellEnd"/>
-      <w:r>
-        <w:rPr>
-          <w:b/>
-          <w:bCs/>
-        </w:rPr>
-        <w:t xml:space="preserve"> a pod.)</w:t>
-      </w:r>
-      <w:r>
-        <w:t xml:space="preserve"> – použité n</w:t>
-      </w:r>
-      <w:r>
-        <w:t>a vypisovanie Predpisov v triede Pacient. V</w:t>
-      </w:r>
-      <w:r>
-        <w:t xml:space="preserve"> súbore </w:t>
-      </w:r>
-      <w:r>
-        <w:rPr>
-          <w:i/>
-          <w:iCs/>
-        </w:rPr>
-        <w:t>Pacient.java</w:t>
-      </w:r>
-      <w:r>
-        <w:t xml:space="preserve"> v metóde </w:t>
-      </w:r>
-      <w:proofErr w:type="spellStart"/>
-      <w:r>
-        <w:t>citajPredpisy</w:t>
-      </w:r>
-      <w:proofErr w:type="spellEnd"/>
-      <w:r>
-        <w:t xml:space="preserve"> sa nachádza vnorená trieda ktorá beží v samostatnej niti a vypisuje predpisy. Zabezpečuje plynulý beh programu, ak je predpisov na vypísanie príliš veľa. Ak by v programe nebola a predpisov na vypísanie by bolo príliš veľa, GUI by zamrzlo, kým by sa všetky nevypísali. Takto sa dá s GUI plynule pracovať ďalej aj pri náročnom výpise. </w:t>
-      </w:r>
-    </w:p>
-    <w:p>
-      <w:r>
-        <w:rPr>
-          <w:b/>
-          <w:bCs/>
-        </w:rPr>
-        <w:t xml:space="preserve">Použitie </w:t>
-      </w:r>
-      <w:proofErr w:type="spellStart"/>
-      <w:r>
-        <w:rPr>
-          <w:b/>
-          <w:bCs/>
-        </w:rPr>
-        <w:t>vhniezdených</w:t>
-      </w:r>
-      <w:proofErr w:type="spellEnd"/>
-      <w:r>
-        <w:rPr>
-          <w:b/>
-          <w:bCs/>
-        </w:rPr>
-        <w:t xml:space="preserve"> tried a</w:t>
-      </w:r>
-      <w:r>
-        <w:rPr>
-          <w:b/>
-          <w:bCs/>
-        </w:rPr>
-        <w:t> </w:t>
-      </w:r>
-      <w:r>
-        <w:rPr>
-          <w:b/>
-          <w:bCs/>
-        </w:rPr>
         <w:t>rozhraní</w:t>
       </w:r>
       <w:r>
-        <w:t xml:space="preserve"> – </w:t>
-      </w:r>
-      <w:proofErr w:type="spellStart"/>
-      <w:r>
-        <w:t>vhniezdenie</w:t>
-      </w:r>
-      <w:proofErr w:type="spellEnd"/>
-      <w:r>
-        <w:t xml:space="preserve"> triedy s novou niťou, ktorá je popísaná v predchádzajúcom kritériu. </w:t>
-      </w:r>
-      <w:proofErr w:type="spellStart"/>
-      <w:r>
-        <w:t>Vhniezdená</w:t>
-      </w:r>
-      <w:proofErr w:type="spellEnd"/>
-      <w:r>
-        <w:t xml:space="preserve"> v</w:t>
+        <w:t xml:space="preserve"> – vhniezdenie triedy s novou niťou, ktorá je popísaná v predchádzajúcom kritériu. Vhniezdená v</w:t>
       </w:r>
       <w:r>
         <w:t xml:space="preserve"> súbore </w:t>
@@ -7788,57 +7270,413 @@
       <w:pPr>
         <w:pStyle w:val="Nadpis2"/>
       </w:pPr>
-      <w:bookmarkStart w:id="7" w:name="_Toc41214952"/>
+      <w:bookmarkStart w:id="15" w:name="_Toc41214952"/>
+      <w:bookmarkStart w:id="16" w:name="_Toc41224089"/>
       <w:r>
         <w:t>Z</w:t>
       </w:r>
       <w:r>
-        <w:t xml:space="preserve">oznam hlavných verzií programu odovzdaných do </w:t>
-      </w:r>
-      <w:proofErr w:type="spellStart"/>
-      <w:r>
-        <w:t>GitHub</w:t>
-      </w:r>
-      <w:bookmarkEnd w:id="7"/>
-      <w:proofErr w:type="spellEnd"/>
+        <w:t>oznam hlavných verzií programu odovzdaných do GitHub</w:t>
+      </w:r>
+      <w:bookmarkEnd w:id="15"/>
+      <w:bookmarkEnd w:id="16"/>
     </w:p>
     <w:p/>
     <w:p>
       <w:r>
-        <w:t xml:space="preserve">Vzhľadom na to, že som </w:t>
-      </w:r>
-      <w:proofErr w:type="spellStart"/>
-      <w:r>
-        <w:t>commitoval</w:t>
-      </w:r>
-      <w:proofErr w:type="spellEnd"/>
-      <w:r>
-        <w:t xml:space="preserve"> po veľkých dávkach, </w:t>
-      </w:r>
-      <w:proofErr w:type="spellStart"/>
-      <w:r>
-        <w:t>commitov</w:t>
-      </w:r>
-      <w:proofErr w:type="spellEnd"/>
-      <w:r>
-        <w:t xml:space="preserve"> je pomerne málo, no rozsah vypracovaného projektu je adekvátny zadaniu aj Zámeru projektu. Takmer každá z verzii v </w:t>
-      </w:r>
-      <w:proofErr w:type="spellStart"/>
-      <w:r>
-        <w:t>GitHube</w:t>
-      </w:r>
-      <w:proofErr w:type="spellEnd"/>
-      <w:r>
-        <w:t xml:space="preserve"> je preto dôležitá a uvádzam ich tu všetky.</w:t>
-      </w:r>
-    </w:p>
-    <w:p>
-      <w:bookmarkStart w:id="8" w:name="_GoBack"/>
-      <w:bookmarkEnd w:id="8"/>
+        <w:t>Vzhľadom na to, že som commitoval po veľkých dávkach, commitov je pomerne málo, no rozsah vypracovaného projektu je adekvátny zadaniu aj Zámeru projektu. Takmer každá z verzii v GitHube je preto dôležitá a uvádzam ich tu všetky.</w:t>
+      </w:r>
+    </w:p>
+    <w:p>
+      <w:r>
+        <w:t>Text commitu je zároveň dostatočne výstižným krátkym popisom verzie programu. V niektorých prípadoch udávam aj ďalší popis</w:t>
+      </w:r>
+      <w:r>
+        <w:t>, ten je uvedený v zátvorkách ()</w:t>
+      </w:r>
+      <w:r>
+        <w:t>.</w:t>
+      </w:r>
+      <w:r>
+        <w:t xml:space="preserve"> Commity nezaradené do tohto zoznamu sa týkajú len úpravy diagramu a dokumentácie.</w:t>
+      </w:r>
     </w:p>
     <w:p/>
+    <w:p>
+      <w:r>
+        <w:t xml:space="preserve">commit 02fac0a37bee2d775c2822edf1c1e6189f2e7bdc </w:t>
+      </w:r>
+    </w:p>
+    <w:p>
+      <w:r>
+        <w:t>Author: Peter Smrecek &lt;petersmrecek@gmail.com&gt;</w:t>
+      </w:r>
+    </w:p>
+    <w:p>
+      <w:r>
+        <w:t>Date:   Sun May 24 14:34:53 2020 +0200</w:t>
+      </w:r>
+    </w:p>
+    <w:p>
+      <w:r>
+        <w:t xml:space="preserve">    Pridane komentare v kode a vypracovana dokumentacia.</w:t>
+      </w:r>
+    </w:p>
+    <w:p/>
+    <w:p>
+      <w:r>
+        <w:t>commit 975e0ee5aeaa7ed3d4561ba4a9a5d4dd2064da48</w:t>
+      </w:r>
+    </w:p>
+    <w:p>
+      <w:r>
+        <w:lastRenderedPageBreak/>
+        <w:t>Author: Peter Smrecek &lt;petersmrecek@gmail.com&gt;</w:t>
+      </w:r>
+    </w:p>
+    <w:p>
+      <w:r>
+        <w:t>Date:   Sat May 23 18:02:45 2020 +0200</w:t>
+      </w:r>
+    </w:p>
+    <w:p>
+      <w:r>
+        <w:t xml:space="preserve">    Opravny commit v dosledku nezaradenia JavaDocu do commitovanych suborov.</w:t>
+      </w:r>
+    </w:p>
+    <w:p/>
+    <w:p>
+      <w:r>
+        <w:t>commit 2104ac81818a8f690921bac38aabc5eee60bb4ed</w:t>
+      </w:r>
+    </w:p>
+    <w:p>
+      <w:r>
+        <w:t>Author: Peter Smrecek &lt;petersmrecek@gmail.com&gt;</w:t>
+      </w:r>
+    </w:p>
+    <w:p>
+      <w:r>
+        <w:t>Date:   Sat May 23 18:01:07 2020 +0200</w:t>
+      </w:r>
+    </w:p>
+    <w:p>
+      <w:r>
+        <w:t xml:space="preserve">    Pridany cely Javadoc, opraveny bug pri multithreadingu, drobne zmeny v kode v podobe zmien nazvov tlacidiel. Pridani uzivatelia do serializovaneho vystupu.</w:t>
+      </w:r>
+    </w:p>
+    <w:p>
+      <w:r>
+        <w:t>(Nešťastná formulácia, kód sa nemenil, do programu boli pridaní používatelia a boli uložení v serializovanom výstupe tak, aby sa s nimi dalo pracovať hneď po spustení programu a nebolo ich treba manuálne nahadzovať do programu.)</w:t>
+      </w:r>
+    </w:p>
+    <w:p/>
+    <w:p>
+      <w:r>
+        <w:t>commit f4a3ed3fdd7eed5380a557b5e4fe1a1129f7af53</w:t>
+      </w:r>
+    </w:p>
+    <w:p>
+      <w:r>
+        <w:t>Author: Peter Smrecek &lt;petersmrecek@gmail.com&gt;</w:t>
+      </w:r>
+    </w:p>
+    <w:p>
+      <w:r>
+        <w:t>Date:   Fri May 22 18:16:44 2020 +0200</w:t>
+      </w:r>
+    </w:p>
+    <w:p>
+      <w:r>
+        <w:t xml:space="preserve">    Opraveny bug v okne Lekarnika a prerobene vnorene triedy s vlastnymi nitami. Finalna verzia 1</w:t>
+      </w:r>
+    </w:p>
+    <w:p>
+      <w:r>
+        <w:t>(Úprava kódu, funkcionalita sa od tohto momentu nemení.)</w:t>
+      </w:r>
+    </w:p>
+    <w:p/>
+    <w:p/>
+    <w:p>
+      <w:r>
+        <w:t>commit 0e6966ed4287a860b2d68bb20507c98a84650471</w:t>
+      </w:r>
+    </w:p>
+    <w:p>
+      <w:r>
+        <w:t>Author: Peter Smrecek &lt;petersmrecek@gmail.com&gt;</w:t>
+      </w:r>
+    </w:p>
+    <w:p>
+      <w:r>
+        <w:t>Date:   Tue May 5 15:28:55 2020 +0200</w:t>
+      </w:r>
+    </w:p>
+    <w:p>
+      <w:r>
+        <w:t xml:space="preserve">    Pridane vnorene triedy, thready, default metody a lambda vyrazov</w:t>
+      </w:r>
+    </w:p>
+    <w:p>
+      <w:r>
+        <w:t>(Pridanie vedľajších kritérií.)</w:t>
+      </w:r>
+    </w:p>
+    <w:p/>
+    <w:p>
+      <w:r>
+        <w:t>commit 93ef2334e8ace57f590322a95275f67ed7639c8c</w:t>
+      </w:r>
+    </w:p>
+    <w:p>
+      <w:r>
+        <w:t>Author: Peter Smrecek &lt;petersmrecek@gmail.com&gt;</w:t>
+      </w:r>
+    </w:p>
+    <w:p>
+      <w:r>
+        <w:t>Date:   Tue May 5 12:11:56 2020 +0200</w:t>
+      </w:r>
+    </w:p>
+    <w:p>
+      <w:r>
+        <w:t xml:space="preserve">    Dokoncene hlavne kriteria + pridana vynimka a jej osetrenie</w:t>
+      </w:r>
+    </w:p>
+    <w:p>
+      <w:r>
+        <w:lastRenderedPageBreak/>
+        <w:t>(Upravené dedenie a kontrola hlavných kritérií. Úprava GUI v dôsledku pridanej výnimky.)</w:t>
+      </w:r>
+    </w:p>
+    <w:p/>
+    <w:p>
+      <w:r>
+        <w:t>commit e71df7258936016f8c2c969547cb8052986b0409</w:t>
+      </w:r>
+    </w:p>
+    <w:p>
+      <w:r>
+        <w:t>Author: Peter Smrecek &lt;petersmrecek@gmail.com&gt;</w:t>
+      </w:r>
+    </w:p>
+    <w:p>
+      <w:r>
+        <w:t>Date:   Mon May 4 22:13:09 2020 +0200</w:t>
+      </w:r>
+    </w:p>
+    <w:p>
+      <w:r>
+        <w:t xml:space="preserve">    Upravene GUI, pridany Lekarnik</w:t>
+      </w:r>
+    </w:p>
+    <w:p>
+      <w:r>
+        <w:t>(Pridaná trieda Lekárnik a jej GUI. Upravené prihlasovanie do programu.)</w:t>
+      </w:r>
+    </w:p>
+    <w:p/>
+    <w:p>
+      <w:r>
+        <w:t>commit 81895f8b9d1f6fa66fe52dfaff9fa7e218b983d6</w:t>
+      </w:r>
+    </w:p>
+    <w:p>
+      <w:r>
+        <w:t>Author: Peter Smrecek &lt;petersmrecek@gmail.com&gt;</w:t>
+      </w:r>
+    </w:p>
+    <w:p>
+      <w:r>
+        <w:t>Date:   Fri May 1 16:52:27 2020 +0200</w:t>
+      </w:r>
+    </w:p>
+    <w:p>
+      <w:r>
+        <w:t xml:space="preserve">    Pridany predpis</w:t>
+      </w:r>
+    </w:p>
+    <w:p>
+      <w:r>
+        <w:t>(Pridaná funkcionalita vydávania predpisov, trieda Predpis a GUI bolo upravené, aby zodpovedalo pridanej funkcionalite. )</w:t>
+      </w:r>
+    </w:p>
+    <w:p/>
+    <w:p>
+      <w:r>
+        <w:t>commit 7ff3b911032a6187317e2036f307585fdb4d2ee8</w:t>
+      </w:r>
+    </w:p>
+    <w:p>
+      <w:r>
+        <w:t>Author: Peter Smrecek &lt;petersmrecek@gmail.com&gt;</w:t>
+      </w:r>
+    </w:p>
+    <w:p>
+      <w:r>
+        <w:t>Date:   Mon Apr 13 19:14:53 2020 +0200</w:t>
+      </w:r>
+    </w:p>
+    <w:p>
+      <w:r>
+        <w:t xml:space="preserve">    Pridany diagram tried pre priebezne odovzdanie</w:t>
+      </w:r>
+    </w:p>
+    <w:p>
+      <w:r>
+        <w:t>(Kód programu sa výrazne nemenil.)</w:t>
+      </w:r>
+    </w:p>
+    <w:p/>
+    <w:p>
+      <w:r>
+        <w:t>commit d5ac96e74da2369f818ef789bb6054ecf9957486</w:t>
+      </w:r>
+    </w:p>
+    <w:p>
+      <w:r>
+        <w:t>Author: Peter Smrecek &lt;petersmrecek@gmail.com&gt;</w:t>
+      </w:r>
+    </w:p>
+    <w:p>
+      <w:r>
+        <w:t>Date:   Mon Apr 13 18:12:42 2020 +0200</w:t>
+      </w:r>
+    </w:p>
+    <w:p>
+      <w:r>
+        <w:t xml:space="preserve">    Opravene chyby v readme.txt</w:t>
+      </w:r>
+    </w:p>
+    <w:p>
+      <w:r>
+        <w:t>(Kód programu sa výrazne nemenil.)</w:t>
+      </w:r>
+    </w:p>
+    <w:p/>
+    <w:p>
+      <w:r>
+        <w:t>commit 47766171cc69bfedb6113cb37d7a4c8bbb46b253</w:t>
+      </w:r>
+    </w:p>
+    <w:p>
+      <w:r>
+        <w:t>Author: Peter Smrecek &lt;petersmrecek@gmail.com&gt;</w:t>
+      </w:r>
+    </w:p>
+    <w:p>
+      <w:r>
+        <w:t>Date:   Mon Apr 13 15:55:07 2020 +0200</w:t>
+      </w:r>
+    </w:p>
+    <w:p>
+      <w:r>
+        <w:lastRenderedPageBreak/>
+        <w:t xml:space="preserve">    Uprava GUI a pridanie readme.txt pre potreby priebezneho odovzdania.</w:t>
+      </w:r>
+    </w:p>
+    <w:p/>
+    <w:p>
+      <w:r>
+        <w:t>commit 4c85d4c1dcfecdba8568228791308ab290eeb247</w:t>
+      </w:r>
+    </w:p>
+    <w:p>
+      <w:r>
+        <w:t>Author: Peter Smrecek &lt;petersmrecek@gmail.com&gt;</w:t>
+      </w:r>
+    </w:p>
+    <w:p>
+      <w:r>
+        <w:t>Date:   Thu Apr 9 21:18:33 2020 +0200</w:t>
+      </w:r>
+    </w:p>
+    <w:p>
+      <w:r>
+        <w:t xml:space="preserve">    Dokoncene gui</w:t>
+      </w:r>
+    </w:p>
+    <w:p>
+      <w:r>
+        <w:t>(GUI zodpovedá vtedy aktuálnej verzii programu a odvtedy boli robene už len úpravy.)</w:t>
+      </w:r>
+    </w:p>
+    <w:p/>
+    <w:p>
+      <w:r>
+        <w:t>commit 6c71f423f1aad3d1c51e69249f193627b4b5c137</w:t>
+      </w:r>
+    </w:p>
+    <w:p>
+      <w:r>
+        <w:t>Author: Peter Smrecek &lt;petersmrecek@gmail.com&gt;</w:t>
+      </w:r>
+    </w:p>
+    <w:p>
+      <w:r>
+        <w:t>Date:   Thu Apr 9 10:48:21 2020 +0200</w:t>
+      </w:r>
+    </w:p>
+    <w:p>
+      <w:r>
+        <w:t xml:space="preserve">    Pridane GUI</w:t>
+      </w:r>
+    </w:p>
+    <w:p>
+      <w:r>
+        <w:t>(Začiatok práce na GUI a pridanie hlavnej kostry GUI.)</w:t>
+      </w:r>
+    </w:p>
+    <w:p/>
+    <w:p>
+      <w:r>
+        <w:t>commit 4bf954807e1073575d5b0a90d76043980a0f7e6a</w:t>
+      </w:r>
+    </w:p>
+    <w:p>
+      <w:r>
+        <w:t>Author: Peter Smrecek &lt;petersmrecek@gmail.com&gt;</w:t>
+      </w:r>
+    </w:p>
+    <w:p>
+      <w:r>
+        <w:t>Date:   Mon Mar 30 22:28:51 2020 +0200</w:t>
+      </w:r>
+    </w:p>
+    <w:p>
+      <w:r>
+        <w:t xml:space="preserve">    Pridane priklady na dedenie, polymorfizmus, pretazenie, konstruktory, zapuzdrenie, prekonanie, serializaciu a agregaciu</w:t>
+      </w:r>
+    </w:p>
+    <w:p/>
+    <w:p>
+      <w:r>
+        <w:t>commit d8fa09b3d0353911cde9598db9c016ea9e967d38</w:t>
+      </w:r>
+    </w:p>
+    <w:p>
+      <w:r>
+        <w:t>Author: Peter Smrecek &lt;petersmrecek@gmail.com&gt;</w:t>
+      </w:r>
+    </w:p>
+    <w:p>
+      <w:r>
+        <w:t>Date:   Mon Mar 30 12:03:42 2020 +0200</w:t>
+      </w:r>
+    </w:p>
+    <w:p>
+      <w:r>
+        <w:t xml:space="preserve">    Prvy commit - zakladne delenie do tried</w:t>
+      </w:r>
+    </w:p>
+    <w:p>
+      <w:r>
+        <w:t>(Vytvorenie základnej štruktúry programu v triedach a balíkoch.)</w:t>
+      </w:r>
+    </w:p>
     <w:sectPr>
-      <w:headerReference w:type="default" r:id="rId20"/>
+      <w:headerReference w:type="default" r:id="rId21"/>
       <w:pgSz w:w="11906" w:h="16838"/>
       <w:pgMar w:top="1417" w:right="1417" w:bottom="1417" w:left="1417" w:header="708" w:footer="708" w:gutter="0"/>
       <w:cols w:space="708"/>
@@ -8419,6 +8257,7 @@
   <w:style w:type="character" w:default="1" w:styleId="Predvolenpsmoodseku">
     <w:name w:val="Default Paragraph Font"/>
     <w:uiPriority w:val="1"/>
+    <w:semiHidden/>
     <w:unhideWhenUsed/>
   </w:style>
   <w:style w:type="table" w:default="1" w:styleId="Normlnatabuka">
@@ -8563,6 +8402,26 @@
       <w:color w:val="44546A" w:themeColor="text2"/>
       <w:sz w:val="18"/>
       <w:szCs w:val="18"/>
+    </w:rPr>
+  </w:style>
+  <w:style w:type="paragraph" w:styleId="Hlavikaobsahu">
+    <w:name w:val="TOC Heading"/>
+    <w:basedOn w:val="Nadpis1"/>
+    <w:next w:val="Normlny"/>
+    <w:uiPriority w:val="39"/>
+    <w:unhideWhenUsed/>
+    <w:qFormat/>
+    <w:rsid w:val="00A33365"/>
+    <w:pPr>
+      <w:ind w:firstLine="0"/>
+      <w:jc w:val="left"/>
+      <w:outlineLvl w:val="9"/>
+    </w:pPr>
+    <w:rPr>
+      <w:rFonts w:asciiTheme="majorHAnsi" w:hAnsiTheme="majorHAnsi"/>
+      <w:color w:val="2F5496" w:themeColor="accent1" w:themeShade="BF"/>
+      <w:sz w:val="32"/>
+      <w:lang w:eastAsia="sk-SK"/>
     </w:rPr>
   </w:style>
 </w:styles>
@@ -8868,7 +8727,7 @@
 </file>
 
 <file path=customXml/itemProps1.xml><?xml version="1.0" encoding="utf-8"?>
-<ds:datastoreItem xmlns:ds="http://schemas.openxmlformats.org/officeDocument/2006/customXml" ds:itemID="{EC6831D9-7BBA-4BB2-954A-90302FE9D9C7}">
+<ds:datastoreItem xmlns:ds="http://schemas.openxmlformats.org/officeDocument/2006/customXml" ds:itemID="{F8417F48-4BBC-4222-9400-3E8189737FDE}">
   <ds:schemaRefs>
     <ds:schemaRef ds:uri="http://schemas.openxmlformats.org/officeDocument/2006/bibliography"/>
   </ds:schemaRefs>

</xml_diff>

<commit_message>
Opravene chyby v dokumentacii.
</commit_message>
<xml_diff>
--- a/Sprava_o_realizacii_projektu-Smrecek.docx
+++ b/Sprava_o_realizacii_projektu-Smrecek.docx
@@ -359,7 +359,15 @@
     <w:p/>
     <w:p>
       <w:r>
-        <w:t>Program sa spúšťa súborom PrihlasovacieOknoGUI. Po spustení programu sa objaví možnosť zaregistrovať sa ako nový pacient, alebo prihlásiť sa ako existujúci používateľ. To je možné uskutočniť v niekoľkých roliach.</w:t>
+        <w:t xml:space="preserve">Program sa spúšťa súborom </w:t>
+      </w:r>
+      <w:proofErr w:type="spellStart"/>
+      <w:r>
+        <w:t>PrihlasovacieOknoGUI</w:t>
+      </w:r>
+      <w:proofErr w:type="spellEnd"/>
+      <w:r>
+        <w:t>. Po spustení programu sa objaví možnosť zaregistrovať sa ako nový pacient, alebo prihlásiť sa ako existujúci používateľ. To je možné uskutočniť v niekoľkých roliach.</w:t>
       </w:r>
     </w:p>
     <w:p>
@@ -723,12 +731,44 @@
         <w:t xml:space="preserve">(Obrázok 1, 2) </w:t>
       </w:r>
       <w:r>
-        <w:t>je len jeden a prihlási sa vyplnením príslušných údajov, zaškrtnutie radiobuttonu „poistovna“ a kliknutím na tlačidlo „Prihlásit sa“.</w:t>
-      </w:r>
-    </w:p>
-    <w:p>
-      <w:r>
-        <w:t>Po kliknutí na príslušné tlačidlo sa otvorí okno manažéra poisťovne. Ten môže vypísať všetkých lekárov do zoznamu napravo. Môže pridať nového lekára vyplnením polí a kliknutím na príslušné tlačidlo. Ak zvolí v checkboxe, že má lekár špecializáciu, vytvorí a pridá sa do evidencie nový špecializovaný lekár, inak sa pridá do evidencie nový všeobecný lekár.</w:t>
+        <w:t xml:space="preserve">je len jeden a prihlási sa vyplnením príslušných údajov, zaškrtnutie </w:t>
+      </w:r>
+      <w:proofErr w:type="spellStart"/>
+      <w:r>
+        <w:t>radiobuttonu</w:t>
+      </w:r>
+      <w:proofErr w:type="spellEnd"/>
+      <w:r>
+        <w:t xml:space="preserve"> „</w:t>
+      </w:r>
+      <w:proofErr w:type="spellStart"/>
+      <w:r>
+        <w:t>poistovna</w:t>
+      </w:r>
+      <w:proofErr w:type="spellEnd"/>
+      <w:r>
+        <w:t>“ a kliknutím na tlačidlo „</w:t>
+      </w:r>
+      <w:proofErr w:type="spellStart"/>
+      <w:r>
+        <w:t>Prihlásit</w:t>
+      </w:r>
+      <w:proofErr w:type="spellEnd"/>
+      <w:r>
+        <w:t xml:space="preserve"> sa“.</w:t>
+      </w:r>
+    </w:p>
+    <w:p>
+      <w:r>
+        <w:t>Po kliknutí na príslušné tlačidlo sa otvorí okno manažéra poisťovne. Ten môže vypísať všetkých lekárov do zoznamu napravo. Môže pridať nového lekára vyplnením polí a kliknutím na príslušné tlačidlo. Ak zvolí v </w:t>
+      </w:r>
+      <w:proofErr w:type="spellStart"/>
+      <w:r>
+        <w:t>checkboxe</w:t>
+      </w:r>
+      <w:proofErr w:type="spellEnd"/>
+      <w:r>
+        <w:t>, že má lekár špecializáciu, vytvorí a pridá sa do evidencie nový špecializovaný lekár, inak sa pridá do evidencie nový všeobecný lekár.</w:t>
       </w:r>
     </w:p>
     <w:p>
@@ -1041,10 +1081,32 @@
         </w:drawing>
       </w:r>
       <w:r>
-        <w:t>Aby sa zmeny serializovali, je nutné kliknúť na tlačidlo „Ulozit zmeny“.</w:t>
-      </w:r>
-      <w:r>
-        <w:t xml:space="preserve"> Toto je nutné urobiť aj v ostatných okách ostatných prihlásených používateľov a viac na to nebude v tomto návode upozorňované.</w:t>
+        <w:t xml:space="preserve">Aby sa zmeny </w:t>
+      </w:r>
+      <w:proofErr w:type="spellStart"/>
+      <w:r>
+        <w:t>serializovali</w:t>
+      </w:r>
+      <w:proofErr w:type="spellEnd"/>
+      <w:r>
+        <w:t>, je nutné kliknúť na tlačidlo „</w:t>
+      </w:r>
+      <w:proofErr w:type="spellStart"/>
+      <w:r>
+        <w:t>Ulozit</w:t>
+      </w:r>
+      <w:proofErr w:type="spellEnd"/>
+      <w:r>
+        <w:t xml:space="preserve"> zmeny“.</w:t>
+      </w:r>
+      <w:r>
+        <w:t xml:space="preserve"> Toto je nutné urobiť aj v ostatných ok</w:t>
+      </w:r>
+      <w:r>
+        <w:t>n</w:t>
+      </w:r>
+      <w:r>
+        <w:t>ách ostatných prihlásených používateľov a viac na to nebude v tomto návode upozorňované.</w:t>
       </w:r>
     </w:p>
     <w:p>
@@ -1094,7 +1156,67 @@
           <w:noProof/>
         </w:rPr>
         <w:lastRenderedPageBreak/>
-        <w:t xml:space="preserve">Po prihlásení sa otvorí okno lekárskych záznamov. Lekár môže vypisať zoznam svojich pacientov, ktorých má v evidencii. Po vypísaní evidovaných pacientov môže napísať text predpisu, vybrať pacienta zo zoznamu a tlačidlom „Vydat predpis“ mu moze vydat predpis so zadanym textom. O tejto akcii bude napisane hlasenie do poľa „Akcie“. </w:t>
+        <w:t>Po prihlásení sa otvorí okno lekárskych záznamov. Lekár môže vypisať zoznam svojich pacientov, ktorých má v evidencii. Po vypísaní evidovaných pacientov môže napísať text predpisu, vybrať pacienta zo zoznamu a tlačidlom „Vydat predpis“ mu m</w:t>
+      </w:r>
+      <w:r>
+        <w:rPr>
+          <w:noProof/>
+        </w:rPr>
+        <w:t>ôž</w:t>
+      </w:r>
+      <w:r>
+        <w:rPr>
+          <w:noProof/>
+        </w:rPr>
+        <w:t>e vyda</w:t>
+      </w:r>
+      <w:r>
+        <w:rPr>
+          <w:noProof/>
+        </w:rPr>
+        <w:t>ť</w:t>
+      </w:r>
+      <w:r>
+        <w:rPr>
+          <w:noProof/>
+        </w:rPr>
+        <w:t xml:space="preserve"> predpis so zadan</w:t>
+      </w:r>
+      <w:r>
+        <w:rPr>
+          <w:noProof/>
+        </w:rPr>
+        <w:t>ý</w:t>
+      </w:r>
+      <w:r>
+        <w:rPr>
+          <w:noProof/>
+        </w:rPr>
+        <w:t>m textom. O tejto akcii bude nap</w:t>
+      </w:r>
+      <w:r>
+        <w:rPr>
+          <w:noProof/>
+        </w:rPr>
+        <w:t>í</w:t>
+      </w:r>
+      <w:r>
+        <w:rPr>
+          <w:noProof/>
+        </w:rPr>
+        <w:t>sane hl</w:t>
+      </w:r>
+      <w:r>
+        <w:rPr>
+          <w:noProof/>
+        </w:rPr>
+        <w:t>á</w:t>
+      </w:r>
+      <w:r>
+        <w:rPr>
+          <w:noProof/>
+        </w:rPr>
+        <w:t xml:space="preserve">senie do poľa „Akcie“. </w:t>
       </w:r>
     </w:p>
     <w:p>
@@ -1107,7 +1229,43 @@
         <w:rPr>
           <w:noProof/>
         </w:rPr>
-        <w:t>Lekár môže vybrať špecializáciu lekára z choiceboxu a vybranému paicnetovi zo zoznamu môže kliknutím na tlačidlo „Vydat vymenny listok“ vydať výmenní lístok ku konkrétnemu špecialistovi.</w:t>
+        <w:t xml:space="preserve">Lekár </w:t>
+      </w:r>
+      <w:r>
+        <w:rPr>
+          <w:noProof/>
+        </w:rPr>
+        <w:t>pre vydanie výmenného lístka vyberie</w:t>
+      </w:r>
+      <w:r>
+        <w:rPr>
+          <w:noProof/>
+        </w:rPr>
+        <w:t xml:space="preserve"> špecializáciu lekára z choiceboxu a vybranému pa</w:t>
+      </w:r>
+      <w:r>
+        <w:rPr>
+          <w:noProof/>
+        </w:rPr>
+        <w:t>ci</w:t>
+      </w:r>
+      <w:r>
+        <w:rPr>
+          <w:noProof/>
+        </w:rPr>
+        <w:t>e</w:t>
+      </w:r>
+      <w:r>
+        <w:rPr>
+          <w:noProof/>
+        </w:rPr>
+        <w:t>n</w:t>
+      </w:r>
+      <w:r>
+        <w:rPr>
+          <w:noProof/>
+        </w:rPr>
+        <w:t>tovi zo zoznamu môže kliknutím na tlačidlo „Vydat vymenny listok“ vydať výmenní lístok ku konkrétnemu špecialistovi.</w:t>
       </w:r>
       <w:r>
         <w:rPr>
@@ -1454,7 +1612,23 @@
     </w:p>
     <w:p>
       <w:r>
-        <w:t xml:space="preserve">Vypíše si zoznam pacientov, vyberie pacienta zo zoznamu, napíše text predpisu, napríklad veľkostnú špecifikáciu zdravotníckej pomôcku, vyplní pole s typom zdravotníckej pomôcky, napríklad „okuliare“ a klikne na tlačidlo „Vydat pomocku“. Do poľa „Akcie“ sa vypíše hlásenie. </w:t>
+        <w:t>Vypíše si zoznam pacientov, vyberie pacienta zo zoznamu, napíše text predpisu, napríklad veľkostnú špecifikáciu zdravotníckej pomôcku, vyplní pole s typom zdravotníckej pomôcky, napríklad „okuliare“ a klikne na tlačidlo „</w:t>
+      </w:r>
+      <w:proofErr w:type="spellStart"/>
+      <w:r>
+        <w:t>Vydat</w:t>
+      </w:r>
+      <w:proofErr w:type="spellEnd"/>
+      <w:r>
+        <w:t xml:space="preserve"> </w:t>
+      </w:r>
+      <w:proofErr w:type="spellStart"/>
+      <w:r>
+        <w:t>pomocku</w:t>
+      </w:r>
+      <w:proofErr w:type="spellEnd"/>
+      <w:r>
+        <w:t xml:space="preserve">“. Do poľa „Akcie“ sa vypíše hlásenie. </w:t>
       </w:r>
     </w:p>
     <w:p>
@@ -1947,7 +2121,15 @@
         <w:t>Lekárnik</w:t>
       </w:r>
       <w:r>
-        <w:t xml:space="preserve"> zadá do poľa meno pacienta, ktorému chce vydať predpis a klikne na tlačidlo „Najst pacienta“. Ak </w:t>
+        <w:t xml:space="preserve"> zadá do poľa meno pacienta, ktorému chce vydať predpis a klikne na tlačidlo „</w:t>
+      </w:r>
+      <w:proofErr w:type="spellStart"/>
+      <w:r>
+        <w:t>Najst</w:t>
+      </w:r>
+      <w:proofErr w:type="spellEnd"/>
+      <w:r>
+        <w:t xml:space="preserve"> pacienta“. Ak </w:t>
       </w:r>
       <w:r>
         <w:lastRenderedPageBreak/>
@@ -1974,7 +2156,15 @@
         <w:t xml:space="preserve"> 9</w:t>
       </w:r>
       <w:r>
-        <w:t>, a klikne na „Vydat liek“. Po vydaní lieku sa vypíše hlásenie. Lekárnik môže vydať tomu istému pacientovi aj ďalší liek, prípadne vyčistí polia kliknutím na tlačidlo „Novy pacient“ a postupuje rovnako ako je popísané vyššie pre nového pacienta.</w:t>
+        <w:t>, a klikne na „</w:t>
+      </w:r>
+      <w:proofErr w:type="spellStart"/>
+      <w:r>
+        <w:t>Vydat</w:t>
+      </w:r>
+      <w:proofErr w:type="spellEnd"/>
+      <w:r>
+        <w:t xml:space="preserve"> liek“. Po vydaní lieku sa vypíše hlásenie. Lekárnik môže vydať tomu istému pacientovi aj ďalší liek, prípadne vyčistí polia kliknutím na tlačidlo „Novy pacient“ a postupuje rovnako ako je popísané vyššie pre nového pacienta.</w:t>
       </w:r>
     </w:p>
     <w:p>
@@ -2315,7 +2505,31 @@
     </w:p>
     <w:p>
       <w:r>
-        <w:t>Ak pacient ešte nie je registrovaný u všeobecného lekára, zaregistruje sa k ľubovoľnému  nich tak, že klikne na jeho meno v zozname v ktorom sú lekári vypísaní a klikne na tlačidlo „Zapisat sa k vybranemu lekarovi“. Ak už všeobecného lekára má a pokúsi sa zapísať k inému všeobecnému lekárovi</w:t>
+        <w:t>Ak pacient ešte nie je registrovaný u všeobecného lekára, zaregistruje sa k ľubovoľnému  nich tak, že klikne na jeho meno v zozname v ktorom sú lekári vypísaní a klikne na tlačidlo „</w:t>
+      </w:r>
+      <w:proofErr w:type="spellStart"/>
+      <w:r>
+        <w:t>Zapisat</w:t>
+      </w:r>
+      <w:proofErr w:type="spellEnd"/>
+      <w:r>
+        <w:t xml:space="preserve"> sa k </w:t>
+      </w:r>
+      <w:proofErr w:type="spellStart"/>
+      <w:r>
+        <w:t>vybranemu</w:t>
+      </w:r>
+      <w:proofErr w:type="spellEnd"/>
+      <w:r>
+        <w:t xml:space="preserve"> </w:t>
+      </w:r>
+      <w:proofErr w:type="spellStart"/>
+      <w:r>
+        <w:t>lekarovi</w:t>
+      </w:r>
+      <w:proofErr w:type="spellEnd"/>
+      <w:r>
+        <w:t>“. Ak už všeobecného lekára má a pokúsi sa zapísať k inému všeobecnému lekárovi</w:t>
       </w:r>
       <w:r>
         <w:t>, hlásenie oznámi, že to nie je možné, pretože pacient môže navštevovať iba jedného všeobecného lekára.</w:t>
@@ -2641,10 +2855,21 @@
         </w:drawing>
       </w:r>
       <w:r>
-        <w:t xml:space="preserve">Tlačidlom „Chcem sa zaregistrovat“ je možné otvoriť okno registrácie pre nového pacienta. </w:t>
+        <w:t xml:space="preserve">Tlačidlom „Chcem sa </w:t>
+      </w:r>
+      <w:proofErr w:type="spellStart"/>
+      <w:r>
+        <w:t>zaregistrovat</w:t>
+      </w:r>
+      <w:proofErr w:type="spellEnd"/>
+      <w:r>
+        <w:t xml:space="preserve">“ je možné otvoriť okno registrácie pre nového pacienta. </w:t>
       </w:r>
       <w:r>
         <w:t xml:space="preserve">Obrázok </w:t>
+      </w:r>
+      <w:r>
+        <w:t>12 a 13.</w:t>
       </w:r>
     </w:p>
     <w:p>
@@ -3070,8 +3295,19 @@
                 <w:szCs w:val="24"/>
                 <w:lang w:eastAsia="sk-SK"/>
               </w:rPr>
-              <w:t>Dorota Chripkova</w:t>
-            </w:r>
+              <w:t xml:space="preserve">Dorota </w:t>
+            </w:r>
+            <w:proofErr w:type="spellStart"/>
+            <w:r>
+              <w:rPr>
+                <w:rFonts w:eastAsia="Times New Roman" w:cs="Times New Roman"/>
+                <w:color w:val="000000"/>
+                <w:szCs w:val="24"/>
+                <w:lang w:eastAsia="sk-SK"/>
+              </w:rPr>
+              <w:t>Chripkova</w:t>
+            </w:r>
+            <w:proofErr w:type="spellEnd"/>
           </w:p>
         </w:tc>
         <w:tc>
@@ -3216,15 +3452,37 @@
                 <w:lang w:eastAsia="sk-SK"/>
               </w:rPr>
             </w:pPr>
-            <w:r>
-              <w:rPr>
-                <w:rFonts w:eastAsia="Times New Roman" w:cs="Times New Roman"/>
-                <w:color w:val="000000"/>
-                <w:szCs w:val="24"/>
-                <w:lang w:eastAsia="sk-SK"/>
-              </w:rPr>
-              <w:t>Emilia Chripkova</w:t>
-            </w:r>
+            <w:proofErr w:type="spellStart"/>
+            <w:r>
+              <w:rPr>
+                <w:rFonts w:eastAsia="Times New Roman" w:cs="Times New Roman"/>
+                <w:color w:val="000000"/>
+                <w:szCs w:val="24"/>
+                <w:lang w:eastAsia="sk-SK"/>
+              </w:rPr>
+              <w:t>Emilia</w:t>
+            </w:r>
+            <w:proofErr w:type="spellEnd"/>
+            <w:r>
+              <w:rPr>
+                <w:rFonts w:eastAsia="Times New Roman" w:cs="Times New Roman"/>
+                <w:color w:val="000000"/>
+                <w:szCs w:val="24"/>
+                <w:lang w:eastAsia="sk-SK"/>
+              </w:rPr>
+              <w:t xml:space="preserve"> </w:t>
+            </w:r>
+            <w:proofErr w:type="spellStart"/>
+            <w:r>
+              <w:rPr>
+                <w:rFonts w:eastAsia="Times New Roman" w:cs="Times New Roman"/>
+                <w:color w:val="000000"/>
+                <w:szCs w:val="24"/>
+                <w:lang w:eastAsia="sk-SK"/>
+              </w:rPr>
+              <w:t>Chripkova</w:t>
+            </w:r>
+            <w:proofErr w:type="spellEnd"/>
           </w:p>
         </w:tc>
         <w:tc>
@@ -3376,8 +3634,19 @@
                 <w:szCs w:val="24"/>
                 <w:lang w:eastAsia="sk-SK"/>
               </w:rPr>
-              <w:t>Frederika Chripkova</w:t>
-            </w:r>
+              <w:t xml:space="preserve">Frederika </w:t>
+            </w:r>
+            <w:proofErr w:type="spellStart"/>
+            <w:r>
+              <w:rPr>
+                <w:rFonts w:eastAsia="Times New Roman" w:cs="Times New Roman"/>
+                <w:color w:val="000000"/>
+                <w:szCs w:val="24"/>
+                <w:lang w:eastAsia="sk-SK"/>
+              </w:rPr>
+              <w:t>Chripkova</w:t>
+            </w:r>
+            <w:proofErr w:type="spellEnd"/>
           </w:p>
         </w:tc>
         <w:tc>
@@ -3522,15 +3791,37 @@
                 <w:lang w:eastAsia="sk-SK"/>
               </w:rPr>
             </w:pPr>
-            <w:r>
-              <w:rPr>
-                <w:rFonts w:eastAsia="Times New Roman" w:cs="Times New Roman"/>
-                <w:color w:val="000000"/>
-                <w:szCs w:val="24"/>
-                <w:lang w:eastAsia="sk-SK"/>
-              </w:rPr>
-              <w:t>Gertruda Soplikova</w:t>
-            </w:r>
+            <w:proofErr w:type="spellStart"/>
+            <w:r>
+              <w:rPr>
+                <w:rFonts w:eastAsia="Times New Roman" w:cs="Times New Roman"/>
+                <w:color w:val="000000"/>
+                <w:szCs w:val="24"/>
+                <w:lang w:eastAsia="sk-SK"/>
+              </w:rPr>
+              <w:t>Gertruda</w:t>
+            </w:r>
+            <w:proofErr w:type="spellEnd"/>
+            <w:r>
+              <w:rPr>
+                <w:rFonts w:eastAsia="Times New Roman" w:cs="Times New Roman"/>
+                <w:color w:val="000000"/>
+                <w:szCs w:val="24"/>
+                <w:lang w:eastAsia="sk-SK"/>
+              </w:rPr>
+              <w:t xml:space="preserve"> </w:t>
+            </w:r>
+            <w:proofErr w:type="spellStart"/>
+            <w:r>
+              <w:rPr>
+                <w:rFonts w:eastAsia="Times New Roman" w:cs="Times New Roman"/>
+                <w:color w:val="000000"/>
+                <w:szCs w:val="24"/>
+                <w:lang w:eastAsia="sk-SK"/>
+              </w:rPr>
+              <w:t>Soplikova</w:t>
+            </w:r>
+            <w:proofErr w:type="spellEnd"/>
           </w:p>
         </w:tc>
         <w:tc>
@@ -3682,8 +3973,19 @@
                 <w:szCs w:val="24"/>
                 <w:lang w:eastAsia="sk-SK"/>
               </w:rPr>
-              <w:t>Hyacinta Soplikova</w:t>
-            </w:r>
+              <w:t xml:space="preserve">Hyacinta </w:t>
+            </w:r>
+            <w:proofErr w:type="spellStart"/>
+            <w:r>
+              <w:rPr>
+                <w:rFonts w:eastAsia="Times New Roman" w:cs="Times New Roman"/>
+                <w:color w:val="000000"/>
+                <w:szCs w:val="24"/>
+                <w:lang w:eastAsia="sk-SK"/>
+              </w:rPr>
+              <w:t>Soplikova</w:t>
+            </w:r>
+            <w:proofErr w:type="spellEnd"/>
           </w:p>
         </w:tc>
         <w:tc>
@@ -3828,15 +4130,37 @@
                 <w:lang w:eastAsia="sk-SK"/>
               </w:rPr>
             </w:pPr>
-            <w:r>
-              <w:rPr>
-                <w:rFonts w:eastAsia="Times New Roman" w:cs="Times New Roman"/>
-                <w:color w:val="000000"/>
-                <w:szCs w:val="24"/>
-                <w:lang w:eastAsia="sk-SK"/>
-              </w:rPr>
-              <w:t>Ilona Soplikova</w:t>
-            </w:r>
+            <w:proofErr w:type="spellStart"/>
+            <w:r>
+              <w:rPr>
+                <w:rFonts w:eastAsia="Times New Roman" w:cs="Times New Roman"/>
+                <w:color w:val="000000"/>
+                <w:szCs w:val="24"/>
+                <w:lang w:eastAsia="sk-SK"/>
+              </w:rPr>
+              <w:t>Ilona</w:t>
+            </w:r>
+            <w:proofErr w:type="spellEnd"/>
+            <w:r>
+              <w:rPr>
+                <w:rFonts w:eastAsia="Times New Roman" w:cs="Times New Roman"/>
+                <w:color w:val="000000"/>
+                <w:szCs w:val="24"/>
+                <w:lang w:eastAsia="sk-SK"/>
+              </w:rPr>
+              <w:t xml:space="preserve"> </w:t>
+            </w:r>
+            <w:proofErr w:type="spellStart"/>
+            <w:r>
+              <w:rPr>
+                <w:rFonts w:eastAsia="Times New Roman" w:cs="Times New Roman"/>
+                <w:color w:val="000000"/>
+                <w:szCs w:val="24"/>
+                <w:lang w:eastAsia="sk-SK"/>
+              </w:rPr>
+              <w:t>Soplikova</w:t>
+            </w:r>
+            <w:proofErr w:type="spellEnd"/>
           </w:p>
         </w:tc>
         <w:tc>
@@ -3981,15 +4305,37 @@
                 <w:lang w:eastAsia="sk-SK"/>
               </w:rPr>
             </w:pPr>
-            <w:r>
-              <w:rPr>
-                <w:rFonts w:eastAsia="Times New Roman" w:cs="Times New Roman"/>
-                <w:color w:val="000000"/>
-                <w:szCs w:val="24"/>
-                <w:lang w:eastAsia="sk-SK"/>
-              </w:rPr>
-              <w:t>Jan Poloslepy</w:t>
-            </w:r>
+            <w:proofErr w:type="spellStart"/>
+            <w:r>
+              <w:rPr>
+                <w:rFonts w:eastAsia="Times New Roman" w:cs="Times New Roman"/>
+                <w:color w:val="000000"/>
+                <w:szCs w:val="24"/>
+                <w:lang w:eastAsia="sk-SK"/>
+              </w:rPr>
+              <w:t>Jan</w:t>
+            </w:r>
+            <w:proofErr w:type="spellEnd"/>
+            <w:r>
+              <w:rPr>
+                <w:rFonts w:eastAsia="Times New Roman" w:cs="Times New Roman"/>
+                <w:color w:val="000000"/>
+                <w:szCs w:val="24"/>
+                <w:lang w:eastAsia="sk-SK"/>
+              </w:rPr>
+              <w:t xml:space="preserve"> </w:t>
+            </w:r>
+            <w:proofErr w:type="spellStart"/>
+            <w:r>
+              <w:rPr>
+                <w:rFonts w:eastAsia="Times New Roman" w:cs="Times New Roman"/>
+                <w:color w:val="000000"/>
+                <w:szCs w:val="24"/>
+                <w:lang w:eastAsia="sk-SK"/>
+              </w:rPr>
+              <w:t>Poloslepy</w:t>
+            </w:r>
+            <w:proofErr w:type="spellEnd"/>
           </w:p>
         </w:tc>
         <w:tc>
@@ -4134,15 +4480,37 @@
                 <w:lang w:eastAsia="sk-SK"/>
               </w:rPr>
             </w:pPr>
-            <w:r>
-              <w:rPr>
-                <w:rFonts w:eastAsia="Times New Roman" w:cs="Times New Roman"/>
-                <w:color w:val="000000"/>
-                <w:szCs w:val="24"/>
-                <w:lang w:eastAsia="sk-SK"/>
-              </w:rPr>
-              <w:t>Kristian Poloslepy</w:t>
-            </w:r>
+            <w:proofErr w:type="spellStart"/>
+            <w:r>
+              <w:rPr>
+                <w:rFonts w:eastAsia="Times New Roman" w:cs="Times New Roman"/>
+                <w:color w:val="000000"/>
+                <w:szCs w:val="24"/>
+                <w:lang w:eastAsia="sk-SK"/>
+              </w:rPr>
+              <w:t>Kristian</w:t>
+            </w:r>
+            <w:proofErr w:type="spellEnd"/>
+            <w:r>
+              <w:rPr>
+                <w:rFonts w:eastAsia="Times New Roman" w:cs="Times New Roman"/>
+                <w:color w:val="000000"/>
+                <w:szCs w:val="24"/>
+                <w:lang w:eastAsia="sk-SK"/>
+              </w:rPr>
+              <w:t xml:space="preserve"> </w:t>
+            </w:r>
+            <w:proofErr w:type="spellStart"/>
+            <w:r>
+              <w:rPr>
+                <w:rFonts w:eastAsia="Times New Roman" w:cs="Times New Roman"/>
+                <w:color w:val="000000"/>
+                <w:szCs w:val="24"/>
+                <w:lang w:eastAsia="sk-SK"/>
+              </w:rPr>
+              <w:t>Poloslepy</w:t>
+            </w:r>
+            <w:proofErr w:type="spellEnd"/>
           </w:p>
         </w:tc>
         <w:tc>
@@ -4294,8 +4662,19 @@
                 <w:szCs w:val="24"/>
                 <w:lang w:eastAsia="sk-SK"/>
               </w:rPr>
-              <w:t>Ladislav Poloslepy</w:t>
-            </w:r>
+              <w:t xml:space="preserve">Ladislav </w:t>
+            </w:r>
+            <w:proofErr w:type="spellStart"/>
+            <w:r>
+              <w:rPr>
+                <w:rFonts w:eastAsia="Times New Roman" w:cs="Times New Roman"/>
+                <w:color w:val="000000"/>
+                <w:szCs w:val="24"/>
+                <w:lang w:eastAsia="sk-SK"/>
+              </w:rPr>
+              <w:t>Poloslepy</w:t>
+            </w:r>
+            <w:proofErr w:type="spellEnd"/>
           </w:p>
         </w:tc>
         <w:tc>
@@ -4440,14 +4819,25 @@
                 <w:lang w:eastAsia="sk-SK"/>
               </w:rPr>
             </w:pPr>
-            <w:r>
-              <w:rPr>
-                <w:rFonts w:eastAsia="Times New Roman" w:cs="Times New Roman"/>
-                <w:color w:val="000000"/>
-                <w:szCs w:val="24"/>
-                <w:lang w:eastAsia="sk-SK"/>
-              </w:rPr>
-              <w:t>Maros Bolehlav</w:t>
+            <w:proofErr w:type="spellStart"/>
+            <w:r>
+              <w:rPr>
+                <w:rFonts w:eastAsia="Times New Roman" w:cs="Times New Roman"/>
+                <w:color w:val="000000"/>
+                <w:szCs w:val="24"/>
+                <w:lang w:eastAsia="sk-SK"/>
+              </w:rPr>
+              <w:t>Maros</w:t>
+            </w:r>
+            <w:proofErr w:type="spellEnd"/>
+            <w:r>
+              <w:rPr>
+                <w:rFonts w:eastAsia="Times New Roman" w:cs="Times New Roman"/>
+                <w:color w:val="000000"/>
+                <w:szCs w:val="24"/>
+                <w:lang w:eastAsia="sk-SK"/>
+              </w:rPr>
+              <w:t xml:space="preserve"> Bolehlav</w:t>
             </w:r>
           </w:p>
         </w:tc>
@@ -4593,15 +4983,37 @@
                 <w:lang w:eastAsia="sk-SK"/>
               </w:rPr>
             </w:pPr>
-            <w:r>
-              <w:rPr>
-                <w:rFonts w:eastAsia="Times New Roman" w:cs="Times New Roman"/>
-                <w:color w:val="000000"/>
-                <w:szCs w:val="24"/>
-                <w:lang w:eastAsia="sk-SK"/>
-              </w:rPr>
-              <w:t>Narcisa Bolehlavova</w:t>
-            </w:r>
+            <w:proofErr w:type="spellStart"/>
+            <w:r>
+              <w:rPr>
+                <w:rFonts w:eastAsia="Times New Roman" w:cs="Times New Roman"/>
+                <w:color w:val="000000"/>
+                <w:szCs w:val="24"/>
+                <w:lang w:eastAsia="sk-SK"/>
+              </w:rPr>
+              <w:t>Narcisa</w:t>
+            </w:r>
+            <w:proofErr w:type="spellEnd"/>
+            <w:r>
+              <w:rPr>
+                <w:rFonts w:eastAsia="Times New Roman" w:cs="Times New Roman"/>
+                <w:color w:val="000000"/>
+                <w:szCs w:val="24"/>
+                <w:lang w:eastAsia="sk-SK"/>
+              </w:rPr>
+              <w:t xml:space="preserve"> </w:t>
+            </w:r>
+            <w:proofErr w:type="spellStart"/>
+            <w:r>
+              <w:rPr>
+                <w:rFonts w:eastAsia="Times New Roman" w:cs="Times New Roman"/>
+                <w:color w:val="000000"/>
+                <w:szCs w:val="24"/>
+                <w:lang w:eastAsia="sk-SK"/>
+              </w:rPr>
+              <w:t>Bolehlavova</w:t>
+            </w:r>
+            <w:proofErr w:type="spellEnd"/>
           </w:p>
         </w:tc>
         <w:tc>
@@ -4746,14 +5158,25 @@
                 <w:lang w:eastAsia="sk-SK"/>
               </w:rPr>
             </w:pPr>
-            <w:r>
-              <w:rPr>
-                <w:rFonts w:eastAsia="Times New Roman" w:cs="Times New Roman"/>
-                <w:color w:val="000000"/>
-                <w:szCs w:val="24"/>
-                <w:lang w:eastAsia="sk-SK"/>
-              </w:rPr>
-              <w:t>Oktavian Bolehlav</w:t>
+            <w:proofErr w:type="spellStart"/>
+            <w:r>
+              <w:rPr>
+                <w:rFonts w:eastAsia="Times New Roman" w:cs="Times New Roman"/>
+                <w:color w:val="000000"/>
+                <w:szCs w:val="24"/>
+                <w:lang w:eastAsia="sk-SK"/>
+              </w:rPr>
+              <w:t>Oktavian</w:t>
+            </w:r>
+            <w:proofErr w:type="spellEnd"/>
+            <w:r>
+              <w:rPr>
+                <w:rFonts w:eastAsia="Times New Roman" w:cs="Times New Roman"/>
+                <w:color w:val="000000"/>
+                <w:szCs w:val="24"/>
+                <w:lang w:eastAsia="sk-SK"/>
+              </w:rPr>
+              <w:t xml:space="preserve"> Bolehlav</w:t>
             </w:r>
           </w:p>
         </w:tc>
@@ -4936,6 +5359,7 @@
                 <w:lang w:eastAsia="sk-SK"/>
               </w:rPr>
             </w:pPr>
+            <w:proofErr w:type="spellStart"/>
             <w:r>
               <w:rPr>
                 <w:rFonts w:eastAsia="Times New Roman" w:cs="Times New Roman"/>
@@ -4945,6 +5369,7 @@
               </w:rPr>
               <w:t>arnost</w:t>
             </w:r>
+            <w:proofErr w:type="spellEnd"/>
           </w:p>
         </w:tc>
         <w:tc>
@@ -4973,6 +5398,7 @@
                 <w:lang w:eastAsia="sk-SK"/>
               </w:rPr>
             </w:pPr>
+            <w:proofErr w:type="spellStart"/>
             <w:r>
               <w:rPr>
                 <w:rFonts w:eastAsia="Times New Roman" w:cs="Times New Roman"/>
@@ -4982,6 +5408,7 @@
               </w:rPr>
               <w:t>aaa</w:t>
             </w:r>
+            <w:proofErr w:type="spellEnd"/>
           </w:p>
         </w:tc>
       </w:tr>
@@ -5089,6 +5516,7 @@
                 <w:lang w:eastAsia="sk-SK"/>
               </w:rPr>
             </w:pPr>
+            <w:proofErr w:type="spellStart"/>
             <w:r>
               <w:rPr>
                 <w:rFonts w:eastAsia="Times New Roman" w:cs="Times New Roman"/>
@@ -5098,6 +5526,7 @@
               </w:rPr>
               <w:t>beata</w:t>
             </w:r>
+            <w:proofErr w:type="spellEnd"/>
           </w:p>
         </w:tc>
         <w:tc>
@@ -5126,6 +5555,7 @@
                 <w:lang w:eastAsia="sk-SK"/>
               </w:rPr>
             </w:pPr>
+            <w:proofErr w:type="spellStart"/>
             <w:r>
               <w:rPr>
                 <w:rFonts w:eastAsia="Times New Roman" w:cs="Times New Roman"/>
@@ -5135,6 +5565,7 @@
               </w:rPr>
               <w:t>bbb</w:t>
             </w:r>
+            <w:proofErr w:type="spellEnd"/>
           </w:p>
         </w:tc>
       </w:tr>
@@ -5242,6 +5673,7 @@
                 <w:lang w:eastAsia="sk-SK"/>
               </w:rPr>
             </w:pPr>
+            <w:proofErr w:type="spellStart"/>
             <w:r>
               <w:rPr>
                 <w:rFonts w:eastAsia="Times New Roman" w:cs="Times New Roman"/>
@@ -5251,6 +5683,7 @@
               </w:rPr>
               <w:t>patrik</w:t>
             </w:r>
+            <w:proofErr w:type="spellEnd"/>
           </w:p>
         </w:tc>
         <w:tc>
@@ -5279,6 +5712,7 @@
                 <w:lang w:eastAsia="sk-SK"/>
               </w:rPr>
             </w:pPr>
+            <w:proofErr w:type="spellStart"/>
             <w:r>
               <w:rPr>
                 <w:rFonts w:eastAsia="Times New Roman" w:cs="Times New Roman"/>
@@ -5288,6 +5722,7 @@
               </w:rPr>
               <w:t>ppp</w:t>
             </w:r>
+            <w:proofErr w:type="spellEnd"/>
           </w:p>
         </w:tc>
       </w:tr>
@@ -5321,6 +5756,7 @@
                 <w:lang w:eastAsia="sk-SK"/>
               </w:rPr>
             </w:pPr>
+            <w:proofErr w:type="spellStart"/>
             <w:r>
               <w:rPr>
                 <w:rFonts w:eastAsia="Times New Roman" w:cs="Times New Roman"/>
@@ -5330,6 +5766,7 @@
               </w:rPr>
               <w:t>Špec</w:t>
             </w:r>
+            <w:proofErr w:type="spellEnd"/>
             <w:r>
               <w:rPr>
                 <w:rFonts w:eastAsia="Times New Roman" w:cs="Times New Roman"/>
@@ -5413,6 +5850,7 @@
                 <w:lang w:eastAsia="sk-SK"/>
               </w:rPr>
             </w:pPr>
+            <w:proofErr w:type="spellStart"/>
             <w:r>
               <w:rPr>
                 <w:rFonts w:eastAsia="Times New Roman" w:cs="Times New Roman"/>
@@ -5422,6 +5860,7 @@
               </w:rPr>
               <w:t>cyril</w:t>
             </w:r>
+            <w:proofErr w:type="spellEnd"/>
           </w:p>
         </w:tc>
         <w:tc>
@@ -5492,6 +5931,7 @@
                 <w:lang w:eastAsia="sk-SK"/>
               </w:rPr>
             </w:pPr>
+            <w:proofErr w:type="spellStart"/>
             <w:r>
               <w:rPr>
                 <w:rFonts w:eastAsia="Times New Roman" w:cs="Times New Roman"/>
@@ -5501,6 +5941,7 @@
               </w:rPr>
               <w:t>Špec</w:t>
             </w:r>
+            <w:proofErr w:type="spellEnd"/>
             <w:r>
               <w:rPr>
                 <w:rFonts w:eastAsia="Times New Roman" w:cs="Times New Roman"/>
@@ -5584,6 +6025,7 @@
                 <w:lang w:eastAsia="sk-SK"/>
               </w:rPr>
             </w:pPr>
+            <w:proofErr w:type="spellStart"/>
             <w:r>
               <w:rPr>
                 <w:rFonts w:eastAsia="Times New Roman" w:cs="Times New Roman"/>
@@ -5593,6 +6035,7 @@
               </w:rPr>
               <w:t>zoltan</w:t>
             </w:r>
+            <w:proofErr w:type="spellEnd"/>
           </w:p>
         </w:tc>
         <w:tc>
@@ -5621,6 +6064,7 @@
                 <w:lang w:eastAsia="sk-SK"/>
               </w:rPr>
             </w:pPr>
+            <w:proofErr w:type="spellStart"/>
             <w:r>
               <w:rPr>
                 <w:rFonts w:eastAsia="Times New Roman" w:cs="Times New Roman"/>
@@ -5630,6 +6074,7 @@
               </w:rPr>
               <w:t>zzz</w:t>
             </w:r>
+            <w:proofErr w:type="spellEnd"/>
           </w:p>
         </w:tc>
       </w:tr>
@@ -5663,6 +6108,7 @@
                 <w:lang w:eastAsia="sk-SK"/>
               </w:rPr>
             </w:pPr>
+            <w:proofErr w:type="spellStart"/>
             <w:r>
               <w:rPr>
                 <w:rFonts w:eastAsia="Times New Roman" w:cs="Times New Roman"/>
@@ -5672,6 +6118,7 @@
               </w:rPr>
               <w:t>Špec</w:t>
             </w:r>
+            <w:proofErr w:type="spellEnd"/>
             <w:r>
               <w:rPr>
                 <w:rFonts w:eastAsia="Times New Roman" w:cs="Times New Roman"/>
@@ -5755,6 +6202,7 @@
                 <w:lang w:eastAsia="sk-SK"/>
               </w:rPr>
             </w:pPr>
+            <w:proofErr w:type="spellStart"/>
             <w:r>
               <w:rPr>
                 <w:rFonts w:eastAsia="Times New Roman" w:cs="Times New Roman"/>
@@ -5764,6 +6212,7 @@
               </w:rPr>
               <w:t>quintilian</w:t>
             </w:r>
+            <w:proofErr w:type="spellEnd"/>
           </w:p>
         </w:tc>
         <w:tc>
@@ -5792,6 +6241,7 @@
                 <w:lang w:eastAsia="sk-SK"/>
               </w:rPr>
             </w:pPr>
+            <w:proofErr w:type="spellStart"/>
             <w:r>
               <w:rPr>
                 <w:rFonts w:eastAsia="Times New Roman" w:cs="Times New Roman"/>
@@ -5801,6 +6251,7 @@
               </w:rPr>
               <w:t>qqq</w:t>
             </w:r>
+            <w:proofErr w:type="spellEnd"/>
           </w:p>
         </w:tc>
       </w:tr>
@@ -5834,6 +6285,7 @@
                 <w:lang w:eastAsia="sk-SK"/>
               </w:rPr>
             </w:pPr>
+            <w:proofErr w:type="spellStart"/>
             <w:r>
               <w:rPr>
                 <w:rFonts w:eastAsia="Times New Roman" w:cs="Times New Roman"/>
@@ -5843,6 +6295,7 @@
               </w:rPr>
               <w:t>Špec</w:t>
             </w:r>
+            <w:proofErr w:type="spellEnd"/>
             <w:r>
               <w:rPr>
                 <w:rFonts w:eastAsia="Times New Roman" w:cs="Times New Roman"/>
@@ -5926,6 +6379,7 @@
                 <w:lang w:eastAsia="sk-SK"/>
               </w:rPr>
             </w:pPr>
+            <w:proofErr w:type="spellStart"/>
             <w:r>
               <w:rPr>
                 <w:rFonts w:eastAsia="Times New Roman" w:cs="Times New Roman"/>
@@ -5935,6 +6389,7 @@
               </w:rPr>
               <w:t>renata</w:t>
             </w:r>
+            <w:proofErr w:type="spellEnd"/>
           </w:p>
         </w:tc>
         <w:tc>
@@ -5963,6 +6418,7 @@
                 <w:lang w:eastAsia="sk-SK"/>
               </w:rPr>
             </w:pPr>
+            <w:proofErr w:type="spellStart"/>
             <w:r>
               <w:rPr>
                 <w:rFonts w:eastAsia="Times New Roman" w:cs="Times New Roman"/>
@@ -5972,6 +6428,7 @@
               </w:rPr>
               <w:t>rrr</w:t>
             </w:r>
+            <w:proofErr w:type="spellEnd"/>
           </w:p>
         </w:tc>
       </w:tr>
@@ -6079,6 +6536,7 @@
                 <w:lang w:eastAsia="sk-SK"/>
               </w:rPr>
             </w:pPr>
+            <w:proofErr w:type="spellStart"/>
             <w:r>
               <w:rPr>
                 <w:rFonts w:eastAsia="Times New Roman" w:cs="Times New Roman"/>
@@ -6088,6 +6546,7 @@
               </w:rPr>
               <w:t>tomas</w:t>
             </w:r>
+            <w:proofErr w:type="spellEnd"/>
           </w:p>
         </w:tc>
         <w:tc>
@@ -6116,6 +6575,7 @@
                 <w:lang w:eastAsia="sk-SK"/>
               </w:rPr>
             </w:pPr>
+            <w:proofErr w:type="spellStart"/>
             <w:r>
               <w:rPr>
                 <w:rFonts w:eastAsia="Times New Roman" w:cs="Times New Roman"/>
@@ -6125,6 +6585,7 @@
               </w:rPr>
               <w:t>ttt</w:t>
             </w:r>
+            <w:proofErr w:type="spellEnd"/>
           </w:p>
         </w:tc>
       </w:tr>
@@ -6232,6 +6693,7 @@
                 <w:lang w:eastAsia="sk-SK"/>
               </w:rPr>
             </w:pPr>
+            <w:proofErr w:type="spellStart"/>
             <w:r>
               <w:rPr>
                 <w:rFonts w:eastAsia="Times New Roman" w:cs="Times New Roman"/>
@@ -6241,6 +6703,7 @@
               </w:rPr>
               <w:t>ulrich</w:t>
             </w:r>
+            <w:proofErr w:type="spellEnd"/>
           </w:p>
         </w:tc>
         <w:tc>
@@ -6270,6 +6733,7 @@
                 <w:lang w:eastAsia="sk-SK"/>
               </w:rPr>
             </w:pPr>
+            <w:proofErr w:type="spellStart"/>
             <w:r>
               <w:rPr>
                 <w:rFonts w:eastAsia="Times New Roman" w:cs="Times New Roman"/>
@@ -6279,6 +6743,7 @@
               </w:rPr>
               <w:t>uuu</w:t>
             </w:r>
+            <w:proofErr w:type="spellEnd"/>
           </w:p>
         </w:tc>
       </w:tr>
@@ -6292,14 +6757,27 @@
       <w:r>
         <w:t xml:space="preserve">Tabuľka </w:t>
       </w:r>
-      <w:fldSimple w:instr=" SEQ Tabuľka \* ARABIC ">
-        <w:r>
-          <w:rPr>
-            <w:noProof/>
-          </w:rPr>
-          <w:t>1</w:t>
-        </w:r>
-      </w:fldSimple>
+      <w:r>
+        <w:fldChar w:fldCharType="begin"/>
+      </w:r>
+      <w:r>
+        <w:instrText xml:space="preserve"> SEQ Tabuľka \* ARABIC </w:instrText>
+      </w:r>
+      <w:r>
+        <w:fldChar w:fldCharType="separate"/>
+      </w:r>
+      <w:r>
+        <w:rPr>
+          <w:noProof/>
+        </w:rPr>
+        <w:t>1</w:t>
+      </w:r>
+      <w:r>
+        <w:rPr>
+          <w:noProof/>
+        </w:rPr>
+        <w:fldChar w:fldCharType="end"/>
+      </w:r>
       <w:r>
         <w:t xml:space="preserve"> Prihlasovacie údaje do systému pre prednastavených používateľov. Nie sú tam uvedené mená iných používateľov, ako pacientov z dôvodu ich nepotrebnosti. Mená pacientov sú potrebné pre lekárnika, aby ich mohol vyhľadať v evidencii.</w:t>
       </w:r>
@@ -6320,7 +6798,6 @@
       <w:bookmarkStart w:id="8" w:name="_Toc41214949"/>
       <w:bookmarkStart w:id="9" w:name="_Toc41224086"/>
       <w:r>
-        <w:lastRenderedPageBreak/>
         <w:t>Aktuálna š</w:t>
       </w:r>
       <w:r>
@@ -6339,36 +6816,190 @@
         <w:t>Keďže GUI neobsahuje metódy, nie je do diagramu zahrnuté</w:t>
       </w:r>
       <w:r>
-        <w:t xml:space="preserve"> celé, iba nutné časti pre demonštrovanie návrhového vzoru Observer.</w:t>
-      </w:r>
-    </w:p>
-    <w:p>
-      <w:r>
-        <w:t xml:space="preserve">Taktiež triedy PrihlasovacieUdaje a OsobneUdaje a ich rozhrania nie sú do diagramu zahrnuté, pretože sa jedná o jednoduchú agregáciu, ktorá len diagram zneprehľadňuje, miesto toho je ich vzťah popísaný: PrihlasovacieUdaje sú agregované triedami Lekarnik, Pacient, ZdravotnaPoistovna. Tieto triedy taktiež implementujú rozhranie ZistiPrihlasovacieUdaje. OsobneUdaje sú agregované triedami Lekarnik a Pacient. Tieto triedy taktiež implementujú rozhranie ZistiOsobneUdaje. </w:t>
+        <w:t xml:space="preserve"> celé, iba nutné časti pre demonštrovanie návrhového vzoru </w:t>
+      </w:r>
+      <w:proofErr w:type="spellStart"/>
+      <w:r>
+        <w:t>Observer</w:t>
+      </w:r>
+      <w:proofErr w:type="spellEnd"/>
+      <w:r>
+        <w:t>.</w:t>
+      </w:r>
+    </w:p>
+    <w:p>
+      <w:r>
+        <w:t xml:space="preserve">Taktiež triedy </w:t>
+      </w:r>
+      <w:proofErr w:type="spellStart"/>
+      <w:r>
+        <w:t>PrihlasovacieUdaje</w:t>
+      </w:r>
+      <w:proofErr w:type="spellEnd"/>
+      <w:r>
+        <w:t xml:space="preserve"> a </w:t>
+      </w:r>
+      <w:proofErr w:type="spellStart"/>
+      <w:r>
+        <w:t>OsobneUdaje</w:t>
+      </w:r>
+      <w:proofErr w:type="spellEnd"/>
+      <w:r>
+        <w:t xml:space="preserve"> a ich rozhrania nie sú do diagramu zahrnuté, pretože sa jedná o jednoduchú agregáciu, ktorá len diagram </w:t>
+      </w:r>
+      <w:proofErr w:type="spellStart"/>
+      <w:r>
+        <w:t>zneprehľadňuje</w:t>
+      </w:r>
+      <w:proofErr w:type="spellEnd"/>
+      <w:r>
+        <w:t xml:space="preserve">, miesto toho je ich vzťah popísaný: </w:t>
+      </w:r>
+      <w:proofErr w:type="spellStart"/>
+      <w:r>
+        <w:t>PrihlasovacieUdaje</w:t>
+      </w:r>
+      <w:proofErr w:type="spellEnd"/>
+      <w:r>
+        <w:t xml:space="preserve"> sú agregované triedami </w:t>
+      </w:r>
+      <w:proofErr w:type="spellStart"/>
+      <w:r>
+        <w:t>Lekarnik</w:t>
+      </w:r>
+      <w:proofErr w:type="spellEnd"/>
+      <w:r>
+        <w:t xml:space="preserve">, Pacient, </w:t>
+      </w:r>
+      <w:proofErr w:type="spellStart"/>
+      <w:r>
+        <w:t>ZdravotnaPoistovna</w:t>
+      </w:r>
+      <w:proofErr w:type="spellEnd"/>
+      <w:r>
+        <w:t xml:space="preserve">. Tieto triedy taktiež implementujú rozhranie </w:t>
+      </w:r>
+      <w:proofErr w:type="spellStart"/>
+      <w:r>
+        <w:t>ZistiPrihlasovacieUdaje</w:t>
+      </w:r>
+      <w:proofErr w:type="spellEnd"/>
+      <w:r>
+        <w:t xml:space="preserve">. </w:t>
+      </w:r>
+      <w:proofErr w:type="spellStart"/>
+      <w:r>
+        <w:t>OsobneUdaje</w:t>
+      </w:r>
+      <w:proofErr w:type="spellEnd"/>
+      <w:r>
+        <w:t xml:space="preserve"> sú agregované triedami </w:t>
+      </w:r>
+      <w:proofErr w:type="spellStart"/>
+      <w:r>
+        <w:t>Lekarnik</w:t>
+      </w:r>
+      <w:proofErr w:type="spellEnd"/>
+      <w:r>
+        <w:t xml:space="preserve"> a Pacient. Tieto triedy taktiež implementujú rozhranie </w:t>
+      </w:r>
+      <w:proofErr w:type="spellStart"/>
+      <w:r>
+        <w:t>ZistiOsobneUdaje</w:t>
+      </w:r>
+      <w:proofErr w:type="spellEnd"/>
+      <w:r>
+        <w:t xml:space="preserve">. </w:t>
       </w:r>
     </w:p>
     <w:p>
       <w:r>
         <w:t xml:space="preserve">Výnimka </w:t>
       </w:r>
+      <w:proofErr w:type="spellStart"/>
       <w:r>
         <w:t>NenajdenyUzivatelException</w:t>
       </w:r>
+      <w:proofErr w:type="spellEnd"/>
       <w:r>
         <w:t xml:space="preserve"> a rozhranie Sprava, používané na </w:t>
       </w:r>
       <w:r>
-        <w:t>generovanie správ lambda výrazmi tiež nie sú v diagrame pre nízku dôležitosť zahrnuté.</w:t>
-      </w:r>
-    </w:p>
-    <w:p>
-      <w:r>
-        <w:t>Triedy ZdravotnaPoistovna a Pacient obsahujú preťaženú metódu. Triedy ZdravotnickaPomocka a SpecializovanyLekar obsahujú prekonané metódy.</w:t>
-      </w:r>
-    </w:p>
-    <w:p>
-      <w:r>
-        <w:t xml:space="preserve">Návrhový vzor Observer je implementovaný rozhraním SledovatelLekarov a triedami Poistovna a VypisLekarovGUI. </w:t>
+        <w:t xml:space="preserve">generovanie správ </w:t>
+      </w:r>
+      <w:proofErr w:type="spellStart"/>
+      <w:r>
+        <w:t>lambda</w:t>
+      </w:r>
+      <w:proofErr w:type="spellEnd"/>
+      <w:r>
+        <w:t xml:space="preserve"> výrazmi tiež nie sú v diagrame pre nízku dôležitosť zahrnuté.</w:t>
+      </w:r>
+    </w:p>
+    <w:p>
+      <w:r>
+        <w:t xml:space="preserve">Triedy </w:t>
+      </w:r>
+      <w:proofErr w:type="spellStart"/>
+      <w:r>
+        <w:t>ZdravotnaPoistovna</w:t>
+      </w:r>
+      <w:proofErr w:type="spellEnd"/>
+      <w:r>
+        <w:t xml:space="preserve"> a Pacient obsahujú preťaženú metódu. Triedy </w:t>
+      </w:r>
+      <w:proofErr w:type="spellStart"/>
+      <w:r>
+        <w:t>ZdravotnickaPomocka</w:t>
+      </w:r>
+      <w:proofErr w:type="spellEnd"/>
+      <w:r>
+        <w:t xml:space="preserve"> a </w:t>
+      </w:r>
+      <w:proofErr w:type="spellStart"/>
+      <w:r>
+        <w:t>SpecializovanyLekar</w:t>
+      </w:r>
+      <w:proofErr w:type="spellEnd"/>
+      <w:r>
+        <w:t xml:space="preserve"> obsahujú prekonané metódy.</w:t>
+      </w:r>
+    </w:p>
+    <w:p>
+      <w:r>
+        <w:t xml:space="preserve">Návrhový vzor </w:t>
+      </w:r>
+      <w:proofErr w:type="spellStart"/>
+      <w:r>
+        <w:t>Observer</w:t>
+      </w:r>
+      <w:proofErr w:type="spellEnd"/>
+      <w:r>
+        <w:t xml:space="preserve"> je implementovaný rozhraním </w:t>
+      </w:r>
+      <w:proofErr w:type="spellStart"/>
+      <w:r>
+        <w:t>SledovatelLekarov</w:t>
+      </w:r>
+      <w:proofErr w:type="spellEnd"/>
+      <w:r>
+        <w:t xml:space="preserve"> a triedami </w:t>
+      </w:r>
+      <w:proofErr w:type="spellStart"/>
+      <w:r>
+        <w:t>Poistovna</w:t>
+      </w:r>
+      <w:proofErr w:type="spellEnd"/>
+      <w:r>
+        <w:t xml:space="preserve"> a </w:t>
+      </w:r>
+      <w:proofErr w:type="spellStart"/>
+      <w:r>
+        <w:t>VypisLekarovGUI</w:t>
+      </w:r>
+      <w:proofErr w:type="spellEnd"/>
+      <w:r>
+        <w:t xml:space="preserve">. </w:t>
       </w:r>
     </w:p>
     <w:p>
@@ -6442,7 +7073,13 @@
       <w:bookmarkStart w:id="10" w:name="_Toc41214950"/>
       <w:bookmarkStart w:id="11" w:name="_Toc41224087"/>
       <w:r>
-        <w:t xml:space="preserve">V diagrame sú uvedené len najdôležitejšie triedy aplikačnej logiky s ich najdôležitejšími metódami. Hierarchie dedičnosti aj vzťahy medzi triedami sú v diagrame označené. Funkcionalita programu je opísaná v časti </w:t>
+        <w:t xml:space="preserve">V diagrame sú uvedené len najdôležitejšie triedy aplikačnej logiky s ich najdôležitejšími metódami. Hierarchie </w:t>
+      </w:r>
+      <w:r>
+        <w:t>dedenia,</w:t>
+      </w:r>
+      <w:r>
+        <w:t xml:space="preserve"> aj vzťahy medzi triedami sú v diagrame označené. Funkcionalita programu je opísaná v časti </w:t>
       </w:r>
       <w:r>
         <w:t>Návod na spustenie a ovládanie programu</w:t>
@@ -6450,26 +7087,111 @@
       <w:r>
         <w:t>.</w:t>
       </w:r>
-      <w:bookmarkStart w:id="12" w:name="_GoBack"/>
-      <w:bookmarkEnd w:id="12"/>
-    </w:p>
-    <w:p>
-      <w:r>
-        <w:t xml:space="preserve">Hlavnou triedou programu je ZdravotnaPoistovna. Sú tu uložené zoznamy lekárov, lekárnikov a pacientov. Všeobecný lekári a Špecializovaní lekári sú uložení spolu v jednom </w:t>
-      </w:r>
+    </w:p>
+    <w:p>
       <w:r>
         <w:lastRenderedPageBreak/>
-        <w:t>zozname, čím dochádza k polymorfnému správaniu, napríklad pri prihlasovaní lekára. Prihlasovanie v okne prebieha práve pomocou autentifikačných metód v tejto triede. Taktiež sa pomocou metód týchto tried evidujú používatelia systému. Trieda obsahuje metódy na serializáciu a deserializáciu.</w:t>
-      </w:r>
-    </w:p>
-    <w:p>
-      <w:r>
-        <w:t>Trieda Pacient zodpovedá používateľovi pacient. Dokáže prečítať svoje predpisy, lístky a lekár dokáže pacientovi vydať Predpis a Lístok pomocou setterov.</w:t>
-      </w:r>
-    </w:p>
-    <w:p>
-      <w:r>
-        <w:t>Triedy Lekarnik, VseobecnyLekar, SpecializovanyLekar, Predpis, Listok a ZdravotnickaPomocka sú opísané v časti Plnenie hlavných kritérií, pri popise hierarchií dedenia.</w:t>
+        <w:t xml:space="preserve">Hlavnou triedou programu je </w:t>
+      </w:r>
+      <w:proofErr w:type="spellStart"/>
+      <w:r>
+        <w:t>ZdravotnaPoistovna</w:t>
+      </w:r>
+      <w:proofErr w:type="spellEnd"/>
+      <w:r>
+        <w:t>. Sú tu uložené zoznamy lekárov, lekárnikov a pacientov. Všeobecn</w:t>
+      </w:r>
+      <w:r>
+        <w:t>í</w:t>
+      </w:r>
+      <w:r>
+        <w:t xml:space="preserve"> lekári a Špecializovaní lekári sú uložení spolu v jednom zozname, čím dochádza k polymorfnému správaniu, napríklad pri prihlasovaní lekára. Prihlasovanie v okne prebieha práve pomocou autentifikačných metód v tejto triede. Taktiež sa pomocou metód </w:t>
+      </w:r>
+      <w:r>
+        <w:t>tejto</w:t>
+      </w:r>
+      <w:r>
+        <w:t xml:space="preserve"> tried</w:t>
+      </w:r>
+      <w:r>
+        <w:t>y</w:t>
+      </w:r>
+      <w:r>
+        <w:t xml:space="preserve"> evidujú používatelia systému. Trieda obsahuje metódy na </w:t>
+      </w:r>
+      <w:proofErr w:type="spellStart"/>
+      <w:r>
+        <w:t>serializáciu</w:t>
+      </w:r>
+      <w:proofErr w:type="spellEnd"/>
+      <w:r>
+        <w:t xml:space="preserve"> a </w:t>
+      </w:r>
+      <w:proofErr w:type="spellStart"/>
+      <w:r>
+        <w:t>deserializáciu</w:t>
+      </w:r>
+      <w:proofErr w:type="spellEnd"/>
+      <w:r>
+        <w:t>.</w:t>
+      </w:r>
+    </w:p>
+    <w:p>
+      <w:r>
+        <w:t xml:space="preserve">Trieda Pacient zodpovedá používateľovi pacient. Dokáže prečítať svoje predpisy, lístky a lekár dokáže pacientovi vydať Predpis a Lístok pomocou </w:t>
+      </w:r>
+      <w:proofErr w:type="spellStart"/>
+      <w:r>
+        <w:t>setterov</w:t>
+      </w:r>
+      <w:proofErr w:type="spellEnd"/>
+      <w:r>
+        <w:t>.</w:t>
+      </w:r>
+    </w:p>
+    <w:p>
+      <w:r>
+        <w:t xml:space="preserve">Triedy </w:t>
+      </w:r>
+      <w:proofErr w:type="spellStart"/>
+      <w:r>
+        <w:t>Lekarnik</w:t>
+      </w:r>
+      <w:proofErr w:type="spellEnd"/>
+      <w:r>
+        <w:t xml:space="preserve">, </w:t>
+      </w:r>
+      <w:proofErr w:type="spellStart"/>
+      <w:r>
+        <w:t>VseobecnyLekar</w:t>
+      </w:r>
+      <w:proofErr w:type="spellEnd"/>
+      <w:r>
+        <w:t xml:space="preserve">, </w:t>
+      </w:r>
+      <w:proofErr w:type="spellStart"/>
+      <w:r>
+        <w:t>SpecializovanyLekar</w:t>
+      </w:r>
+      <w:proofErr w:type="spellEnd"/>
+      <w:r>
+        <w:t xml:space="preserve">, Predpis, </w:t>
+      </w:r>
+      <w:proofErr w:type="spellStart"/>
+      <w:r>
+        <w:t>Listok</w:t>
+      </w:r>
+      <w:proofErr w:type="spellEnd"/>
+      <w:r>
+        <w:t xml:space="preserve"> a </w:t>
+      </w:r>
+      <w:proofErr w:type="spellStart"/>
+      <w:r>
+        <w:t>ZdravotnickaPomocka</w:t>
+      </w:r>
+      <w:proofErr w:type="spellEnd"/>
+      <w:r>
+        <w:t xml:space="preserve"> sú opísané v časti Plnenie hlavných kritérií, pri popise hierarchií dedenia.</w:t>
       </w:r>
     </w:p>
     <w:p/>
@@ -6497,7 +7219,15 @@
     </w:p>
     <w:p>
       <w:r>
-        <w:t>Pre spustenie je programu je nevyhnuté mať ku kódu priložený aj súbor evidencia.out ktorý obsahuje prednastavené údaje o používateľoch.</w:t>
+        <w:t xml:space="preserve">Pre spustenie je programu je nevyhnuté mať ku kódu priložený aj súbor </w:t>
+      </w:r>
+      <w:proofErr w:type="spellStart"/>
+      <w:r>
+        <w:t>evidencia.out</w:t>
+      </w:r>
+      <w:proofErr w:type="spellEnd"/>
+      <w:r>
+        <w:t xml:space="preserve"> ktorý obsahuje prednastavené údaje o používateľoch.</w:t>
       </w:r>
     </w:p>
     <w:p>
@@ -6562,11 +7292,19 @@
       <w:r>
         <w:t xml:space="preserve">. </w:t>
       </w:r>
-      <w:r>
-        <w:t>Všeobecný lekár</w:t>
-      </w:r>
-      <w:r>
-        <w:t xml:space="preserve"> je podtriedou triedy Lekárnik, pretože dedí základnú štruktúru agregovaných údajov. </w:t>
+      <w:proofErr w:type="spellStart"/>
+      <w:r>
+        <w:t>VseobecnyLekar</w:t>
+      </w:r>
+      <w:proofErr w:type="spellEnd"/>
+      <w:r>
+        <w:t xml:space="preserve"> je podtriedou triedy Lek</w:t>
+      </w:r>
+      <w:r>
+        <w:t>a</w:t>
+      </w:r>
+      <w:r>
+        <w:t xml:space="preserve">rnik, pretože dedí základnú štruktúru agregovaných údajov. </w:t>
       </w:r>
       <w:r>
         <w:t xml:space="preserve">Všeobecný lekár </w:t>
@@ -6578,19 +7316,58 @@
         <w:t>L</w:t>
       </w:r>
       <w:r>
-        <w:t xml:space="preserve">ekárnikovi pridanú funkcionalitu a dokáže evidovať pacienta, vydávať výmenné lístky a predpisovať lieky. Špecializovaný lekár je podtriedou </w:t>
-      </w:r>
-      <w:r>
-        <w:t>Všeobecný lekár</w:t>
-      </w:r>
-      <w:r>
-        <w:t xml:space="preserve">, dedí všetky jeho metódy, prekonáva metódu evidencie pacientov, pretože zatiaľ čo na navštívenie </w:t>
+        <w:t xml:space="preserve">ekárnikovi pridanú funkcionalitu a dokáže evidovať pacienta, vydávať výmenné lístky a predpisovať lieky. </w:t>
+      </w:r>
+      <w:proofErr w:type="spellStart"/>
+      <w:r>
+        <w:t>SpecializovanyLekar</w:t>
+      </w:r>
+      <w:proofErr w:type="spellEnd"/>
+      <w:r>
+        <w:t xml:space="preserve"> je podtriedou </w:t>
+      </w:r>
+      <w:proofErr w:type="spellStart"/>
+      <w:r>
+        <w:t>VseobecnyLekar</w:t>
+      </w:r>
+      <w:proofErr w:type="spellEnd"/>
+      <w:r>
+        <w:t xml:space="preserve">, dedí všetky jeho metódy, prekonáva metódu evidencie pacientov, pretože zatiaľ </w:t>
+      </w:r>
+      <w:r>
+        <w:t xml:space="preserve">čo </w:t>
+      </w:r>
+      <w:r>
+        <w:t xml:space="preserve">na navštívenie </w:t>
       </w:r>
       <w:r>
         <w:t xml:space="preserve">Všeobecného lekára </w:t>
       </w:r>
       <w:r>
-        <w:t>nie je potreba mať výmenný lístok, pre navštívenie Špecializovaného lekára je nevyhnutné disponovať výmenným lístkom ku konkrétnemu špecialistovi. Špecializovaný lekár tiež pridáva metódu na vytvorenie predpisu pre zdravotnícku pomôcku, ktorú nemôže predpísať Všeobecný lekár.</w:t>
+        <w:t>nie je potreb</w:t>
+      </w:r>
+      <w:r>
+        <w:t>né</w:t>
+      </w:r>
+      <w:r>
+        <w:t xml:space="preserve"> mať výmenný lístok, pre navštívenie Špecializovaného lekára je nevyhnutné disponovať výmenným lístkom ku konkrétnemu špecialistovi. </w:t>
+      </w:r>
+      <w:r>
+        <w:t xml:space="preserve">Trieda </w:t>
+      </w:r>
+      <w:proofErr w:type="spellStart"/>
+      <w:r>
+        <w:t>SpecializovanyLekar</w:t>
+      </w:r>
+      <w:proofErr w:type="spellEnd"/>
+      <w:r>
+        <w:t xml:space="preserve"> tiež </w:t>
+      </w:r>
+      <w:r>
+        <w:t>pridáva</w:t>
+      </w:r>
+      <w:r>
+        <w:t xml:space="preserve"> metódu na vytvorenie predpisu pre zdravotnícku pomôcku, ktorú nemôže predpísať Všeobecný lekár.</w:t>
       </w:r>
       <w:r>
         <w:t xml:space="preserve"> </w:t>
@@ -6599,7 +7376,15 @@
         <w:t>Všeobecní l</w:t>
       </w:r>
       <w:r>
-        <w:t>ekári a Špecializovaní lekári sú evidovaní v zozname Lekárov v Zdravotnej Poisťovni. Tu dochádza k polymorfizmu. Pri evidovaní nového pacienta pre nejakého Lekára zo zoznamu lekárov je volaná podľa typu lekára prekonaná, alebo pôvodná metóda evidencie. Špecializovaný lekár taktiež volá metódy svojho nadtypu, najmä v GUI pri vypisovaní pacientov.</w:t>
+        <w:t xml:space="preserve">ekári a Špecializovaní lekári sú evidovaní v zozname Lekárov v Zdravotnej Poisťovni. Tu dochádza k polymorfizmu. Pri evidovaní nového pacienta pre nejakého Lekára zo zoznamu lekárov je volaná podľa typu lekára prekonaná, alebo pôvodná metóda evidencie. Špecializovaný lekár taktiež volá metódy svojho </w:t>
+      </w:r>
+      <w:proofErr w:type="spellStart"/>
+      <w:r>
+        <w:t>nadtypu</w:t>
+      </w:r>
+      <w:proofErr w:type="spellEnd"/>
+      <w:r>
+        <w:t>, najmä v GUI pri vypisovaní pacientov.</w:t>
       </w:r>
       <w:r>
         <w:t xml:space="preserve"> Opísaný príklad sa nachádza v súboroch </w:t>
@@ -6650,17 +7435,17 @@
         <w:t xml:space="preserve"> je dedenie Predpisu. </w:t>
       </w:r>
       <w:r>
-        <w:t>Výmenný Lístok a Zdravotnícka pomôcka sú 2 na sebe nezávislé podtriedy Predpisu. Výmenný lístok pridáva oproti predpisu metódu na zistenie typu lekára, pre ktorého je určený. Zdravotnícka pomôcka v sebe okrem zdedených atribútov Predpisu drží aj typ zdravotníckej pomôcky a taktiež má metódu na jej zistenie. Pacient eviduje Predpisy a Zdravotnícke pomôck</w:t>
+        <w:t xml:space="preserve">Výmenný Lístok a Zdravotnícka pomôcka sú 2 na sebe nezávislé podtriedy Predpisu. Výmenný lístok pridáva oproti predpisu metódu na zistenie typu lekára, pre ktorého je určený. Zdravotnícka pomôcka v sebe okrem </w:t>
+      </w:r>
+      <w:r>
+        <w:lastRenderedPageBreak/>
+        <w:t>zdedených atribútov Predpisu drží aj typ zdravotníckej pomôcky a taktiež má metódu na jej zistenie. Pacient eviduje Predpisy a Zdravotnícke pomôck</w:t>
       </w:r>
       <w:r>
         <w:t>y</w:t>
       </w:r>
       <w:r>
-        <w:t xml:space="preserve"> v jednom poli, z ktorého číta tieto </w:t>
-      </w:r>
-      <w:r>
-        <w:lastRenderedPageBreak/>
-        <w:t>záznamy, teda dochádza k rozdielnemu spôsobu výpisu predpisu</w:t>
+        <w:t xml:space="preserve"> v jednom poli, z ktorého číta tieto záznamy, teda dochádza k rozdielnemu spôsobu výpisu predpisu</w:t>
       </w:r>
       <w:r>
         <w:t xml:space="preserve"> pre volanie prekonanej metódy</w:t>
@@ -6725,6 +7510,7 @@
       <w:r>
         <w:t xml:space="preserve">. Všetky typy osôb používajú rozhrania predpisujúce metódy na zápis a vrátenie osobných a prihlasovacích údajov. Údaje o osobách, a osoby v rámci poisťovne sú </w:t>
       </w:r>
+      <w:proofErr w:type="spellStart"/>
       <w:r>
         <w:rPr>
           <w:b/>
@@ -6732,6 +7518,7 @@
         </w:rPr>
         <w:t>zapúzdrené</w:t>
       </w:r>
+      <w:proofErr w:type="spellEnd"/>
       <w:r>
         <w:t xml:space="preserve"> a </w:t>
       </w:r>
@@ -6752,7 +7539,15 @@
         <w:t>ZistiOsobneUdaje.java</w:t>
       </w:r>
       <w:r>
-        <w:t xml:space="preserve">. Príklad zapúzdrenia a agregácie je uvedený v triede </w:t>
+        <w:t xml:space="preserve">. Príklad </w:t>
+      </w:r>
+      <w:proofErr w:type="spellStart"/>
+      <w:r>
+        <w:t>zapúzdrenia</w:t>
+      </w:r>
+      <w:proofErr w:type="spellEnd"/>
+      <w:r>
+        <w:t xml:space="preserve"> a agregácie je uvedený v triede </w:t>
       </w:r>
       <w:r>
         <w:rPr>
@@ -6767,7 +7562,15 @@
     </w:p>
     <w:p>
       <w:r>
-        <w:t xml:space="preserve">V projekte sú používané výstižné názvy premenných, z ktorých implicitne vyplýva, čo zastávajú. Každá trieda a každá jej metóda je okomentovaná JavaDoc </w:t>
+        <w:t xml:space="preserve">V projekte sú používané výstižné názvy premenných, z ktorých implicitne vyplýva, čo zastávajú. Každá trieda a každá jej metóda je okomentovaná </w:t>
+      </w:r>
+      <w:proofErr w:type="spellStart"/>
+      <w:r>
+        <w:t>JavaDoc</w:t>
+      </w:r>
+      <w:proofErr w:type="spellEnd"/>
+      <w:r>
+        <w:t xml:space="preserve"> </w:t>
       </w:r>
       <w:r>
         <w:rPr>
@@ -6779,6 +7582,9 @@
       <w:r>
         <w:t>.</w:t>
       </w:r>
+      <w:r>
+        <w:t xml:space="preserve"> Niektoré špecifické časti kódu sú okomentované bežnými komentármi.</w:t>
+      </w:r>
     </w:p>
     <w:p>
       <w:r>
@@ -6798,7 +7604,15 @@
         <w:t>.</w:t>
       </w:r>
       <w:r>
-        <w:t xml:space="preserve"> V event hadleroch v triedach GUI sa nachádza iba potrebný kód pre GUI a prácu s jeho elementami.</w:t>
+        <w:t xml:space="preserve"> V event </w:t>
+      </w:r>
+      <w:proofErr w:type="spellStart"/>
+      <w:r>
+        <w:t>hadleroch</w:t>
+      </w:r>
+      <w:proofErr w:type="spellEnd"/>
+      <w:r>
+        <w:t xml:space="preserve"> v triedach GUI sa nachádza iba potrebný kód pre GUI a prácu s jeho elementami.</w:t>
       </w:r>
     </w:p>
     <w:p>
@@ -6835,6 +7649,7 @@
       </w:r>
     </w:p>
     <w:p>
+      <w:proofErr w:type="spellStart"/>
       <w:r>
         <w:rPr>
           <w:b/>
@@ -6842,12 +7657,18 @@
         </w:rPr>
         <w:t>JavaDoc</w:t>
       </w:r>
+      <w:proofErr w:type="spellEnd"/>
       <w:r>
         <w:t xml:space="preserve"> – </w:t>
       </w:r>
       <w:r>
-        <w:t>Priložený v priečinku JavaDoc</w:t>
-      </w:r>
+        <w:t xml:space="preserve">Priložený v priečinku </w:t>
+      </w:r>
+      <w:proofErr w:type="spellStart"/>
+      <w:r>
+        <w:t>JavaDoc</w:t>
+      </w:r>
+      <w:proofErr w:type="spellEnd"/>
       <w:r>
         <w:t>.</w:t>
       </w:r>
@@ -6857,13 +7678,13 @@
       <w:pPr>
         <w:pStyle w:val="Nadpis2"/>
       </w:pPr>
-      <w:bookmarkStart w:id="13" w:name="_Toc41214951"/>
-      <w:bookmarkStart w:id="14" w:name="_Toc41224088"/>
+      <w:bookmarkStart w:id="12" w:name="_Toc41214951"/>
+      <w:bookmarkStart w:id="13" w:name="_Toc41224088"/>
       <w:r>
         <w:t>Plnenie ďalších kritérií</w:t>
       </w:r>
+      <w:bookmarkEnd w:id="12"/>
       <w:bookmarkEnd w:id="13"/>
-      <w:bookmarkEnd w:id="14"/>
     </w:p>
     <w:p/>
     <w:p>
@@ -6871,7 +7692,13 @@
         <w:t>Celkovo bolo splnených 9 z ďalších kritérií.</w:t>
       </w:r>
       <w:r>
-        <w:t xml:space="preserve"> Vzhľadom na ich počet poskytujem ku každému uplatnenému kritériu odkaz na súbor, v ktorom je možno nájsť implmentáciu. </w:t>
+        <w:t xml:space="preserve"> Vzhľadom na ich počet poskytujem ku každému uplatnenému kritériu odkaz na súbor, v ktorom je možno nájsť impl</w:t>
+      </w:r>
+      <w:r>
+        <w:t>e</w:t>
+      </w:r>
+      <w:r>
+        <w:t xml:space="preserve">mentáciu. </w:t>
       </w:r>
     </w:p>
     <w:p>
@@ -6889,10 +7716,26 @@
         <w:t xml:space="preserve"> – </w:t>
       </w:r>
       <w:r>
-        <w:t>Použitý návrhový vzor Observer pri výpise zoznamu Lekárov.</w:t>
-      </w:r>
-      <w:r>
-        <w:t xml:space="preserve"> Implementácia je analogická k implementácii vzoru Observer v Hre s Obrami a Rytiermi. V </w:t>
+        <w:t xml:space="preserve">Použitý návrhový vzor </w:t>
+      </w:r>
+      <w:proofErr w:type="spellStart"/>
+      <w:r>
+        <w:t>Observer</w:t>
+      </w:r>
+      <w:proofErr w:type="spellEnd"/>
+      <w:r>
+        <w:t xml:space="preserve"> pri výpise zoznamu Lekárov.</w:t>
+      </w:r>
+      <w:r>
+        <w:t xml:space="preserve"> Implementácia je analogická k implementácii vzoru </w:t>
+      </w:r>
+      <w:proofErr w:type="spellStart"/>
+      <w:r>
+        <w:t>Observer</w:t>
+      </w:r>
+      <w:proofErr w:type="spellEnd"/>
+      <w:r>
+        <w:t xml:space="preserve"> v Hre s Obrami a Rytiermi. V </w:t>
       </w:r>
       <w:r>
         <w:rPr>
@@ -6902,7 +7745,23 @@
         <w:t>ZdravotnaPoistovna.java</w:t>
       </w:r>
       <w:r>
-        <w:t xml:space="preserve"> sa nachádza zoznam lekárov a zoznam sledovateľov lekárov. Sledovatelia sú odtiaľto aj aktualizovan</w:t>
+        <w:t xml:space="preserve"> sa nachádza zoznam lekárov a zoznam </w:t>
+      </w:r>
+      <w:proofErr w:type="spellStart"/>
+      <w:r>
+        <w:t>sledovateľov</w:t>
+      </w:r>
+      <w:proofErr w:type="spellEnd"/>
+      <w:r>
+        <w:t xml:space="preserve"> lekárov. </w:t>
+      </w:r>
+      <w:proofErr w:type="spellStart"/>
+      <w:r>
+        <w:t>Sledovatelia</w:t>
+      </w:r>
+      <w:proofErr w:type="spellEnd"/>
+      <w:r>
+        <w:t xml:space="preserve"> sú odtiaľto aj aktualizovan</w:t>
       </w:r>
       <w:r>
         <w:t>í</w:t>
@@ -6911,7 +7770,15 @@
         <w:t>.</w:t>
       </w:r>
       <w:r>
-        <w:t xml:space="preserve"> Sledovateľom zodpovedá rozhranie </w:t>
+        <w:t xml:space="preserve"> </w:t>
+      </w:r>
+      <w:proofErr w:type="spellStart"/>
+      <w:r>
+        <w:t>Sledovateľom</w:t>
+      </w:r>
+      <w:proofErr w:type="spellEnd"/>
+      <w:r>
+        <w:t xml:space="preserve"> zodpovedá rozhranie </w:t>
       </w:r>
       <w:r>
         <w:rPr>
@@ -6921,7 +7788,15 @@
         <w:t>SledovatelLekarov.java</w:t>
       </w:r>
       <w:r>
-        <w:t>. Element GUI profitujúci z implementácie návrhového vzoru Observer je vo </w:t>
+        <w:t xml:space="preserve">. Element GUI profitujúci z implementácie návrhového vzoru </w:t>
+      </w:r>
+      <w:proofErr w:type="spellStart"/>
+      <w:r>
+        <w:t>Observer</w:t>
+      </w:r>
+      <w:proofErr w:type="spellEnd"/>
+      <w:r>
+        <w:t xml:space="preserve"> je vo </w:t>
       </w:r>
       <w:r>
         <w:rPr>
@@ -6931,7 +7806,15 @@
         <w:t>VypisLekarovGUI.java.</w:t>
       </w:r>
       <w:r>
-        <w:t xml:space="preserve"> V tomto ListView elemente sa udržiava aktuálny zoznam lekárov.</w:t>
+        <w:t xml:space="preserve"> V tomto </w:t>
+      </w:r>
+      <w:proofErr w:type="spellStart"/>
+      <w:r>
+        <w:t>ListView</w:t>
+      </w:r>
+      <w:proofErr w:type="spellEnd"/>
+      <w:r>
+        <w:t xml:space="preserve"> elemente sa udržiava aktuálny zoznam lekárov.</w:t>
       </w:r>
     </w:p>
     <w:p>
@@ -6961,6 +7844,7 @@
       <w:r>
         <w:t xml:space="preserve">. Je vyhadzovaná napríklad metódou </w:t>
       </w:r>
+      <w:proofErr w:type="spellStart"/>
       <w:r>
         <w:rPr>
           <w:i/>
@@ -6968,6 +7852,7 @@
         </w:rPr>
         <w:t>autentifikaciaLekara</w:t>
       </w:r>
+      <w:proofErr w:type="spellEnd"/>
       <w:r>
         <w:t xml:space="preserve"> v </w:t>
       </w:r>
@@ -6998,7 +7883,23 @@
           <w:b/>
           <w:bCs/>
         </w:rPr>
-        <w:t>Poskytnutie grafického používateľského rozhrania oddelene od aplikačnej logiky a s aspoň časťou spracovateľov udalostí (handlers) vytvorenou manuálne</w:t>
+        <w:t>Poskytnutie grafického používateľského rozhrania oddelene od aplikačnej logiky a s aspoň časťou spracovateľov udalostí (</w:t>
+      </w:r>
+      <w:proofErr w:type="spellStart"/>
+      <w:r>
+        <w:rPr>
+          <w:b/>
+          <w:bCs/>
+        </w:rPr>
+        <w:t>handlers</w:t>
+      </w:r>
+      <w:proofErr w:type="spellEnd"/>
+      <w:r>
+        <w:rPr>
+          <w:b/>
+          <w:bCs/>
+        </w:rPr>
+        <w:t>) vytvorenou manuálne</w:t>
       </w:r>
       <w:r>
         <w:t xml:space="preserve"> –</w:t>
@@ -7006,11 +7907,31 @@
       <w:r>
         <w:t xml:space="preserve"> </w:t>
       </w:r>
-      <w:r>
-        <w:t>handlery sú vytvorené manuálne všetky</w:t>
-      </w:r>
-      <w:r>
-        <w:t>, GUI je oddelené od AL</w:t>
+      <w:proofErr w:type="spellStart"/>
+      <w:r>
+        <w:t>handlery</w:t>
+      </w:r>
+      <w:proofErr w:type="spellEnd"/>
+      <w:r>
+        <w:t xml:space="preserve"> sú </w:t>
+      </w:r>
+      <w:r>
+        <w:lastRenderedPageBreak/>
+        <w:t>vytvorené manuálne všetky</w:t>
+      </w:r>
+      <w:r>
+        <w:t xml:space="preserve">, pomocou </w:t>
+      </w:r>
+      <w:proofErr w:type="spellStart"/>
+      <w:r>
+        <w:t>lambda</w:t>
+      </w:r>
+      <w:proofErr w:type="spellEnd"/>
+      <w:r>
+        <w:t xml:space="preserve"> výrazov, ako bolo uvedené na fóre v AIS.</w:t>
+      </w:r>
+      <w:r>
+        <w:t xml:space="preserve"> GUI je oddelené od AL</w:t>
       </w:r>
       <w:r>
         <w:t>.</w:t>
@@ -7019,11 +7940,7 @@
         <w:t xml:space="preserve"> Ráta sa ako splnenie 2 kritérií.</w:t>
       </w:r>
       <w:r>
-        <w:t xml:space="preserve"> GUI zodpovedajú všetky súbory v balíku nazvanom GUI. Názvy tried AI korešpondujú s názvami </w:t>
-      </w:r>
-      <w:r>
-        <w:lastRenderedPageBreak/>
-        <w:t xml:space="preserve">GUI a preto je možné ich ľahko nájsť. Napríklad </w:t>
+        <w:t xml:space="preserve"> GUI zodpovedajú všetky súbory v balíku nazvanom GUI. Názvy tried AI korešpondujú s názvami GUI a preto je možné ich ľahko nájsť. Napríklad </w:t>
       </w:r>
       <w:r>
         <w:rPr>
@@ -7052,16 +7969,49 @@
           <w:b/>
           <w:bCs/>
         </w:rPr>
-        <w:t>Použitie serializácie</w:t>
-      </w:r>
+        <w:t xml:space="preserve">Použitie </w:t>
+      </w:r>
+      <w:proofErr w:type="spellStart"/>
+      <w:r>
+        <w:rPr>
+          <w:b/>
+          <w:bCs/>
+        </w:rPr>
+        <w:t>serializácie</w:t>
+      </w:r>
+      <w:proofErr w:type="spellEnd"/>
       <w:r>
         <w:t xml:space="preserve"> – </w:t>
       </w:r>
       <w:r>
-        <w:t>Objekt poisťovne a jej agregované objekty sú serializované.</w:t>
-      </w:r>
-      <w:r>
-        <w:t xml:space="preserve"> Serializácia je spúšťaná tlačidlom „Ulozit zmeny“, ktoré sa nachádza v</w:t>
+        <w:t xml:space="preserve">Objekt poisťovne a jej agregované objekty sú </w:t>
+      </w:r>
+      <w:proofErr w:type="spellStart"/>
+      <w:r>
+        <w:t>serializované</w:t>
+      </w:r>
+      <w:proofErr w:type="spellEnd"/>
+      <w:r>
+        <w:t>.</w:t>
+      </w:r>
+      <w:r>
+        <w:t xml:space="preserve"> </w:t>
+      </w:r>
+      <w:proofErr w:type="spellStart"/>
+      <w:r>
+        <w:t>Serializácia</w:t>
+      </w:r>
+      <w:proofErr w:type="spellEnd"/>
+      <w:r>
+        <w:t xml:space="preserve"> je spúšťaná tlačidlom „</w:t>
+      </w:r>
+      <w:proofErr w:type="spellStart"/>
+      <w:r>
+        <w:t>Ulozit</w:t>
+      </w:r>
+      <w:proofErr w:type="spellEnd"/>
+      <w:r>
+        <w:t xml:space="preserve"> zmeny“, ktoré sa nachádza v</w:t>
       </w:r>
       <w:r>
         <w:t xml:space="preserve"> oknách</w:t>
@@ -7075,8 +8025,13 @@
       <w:r>
         <w:t xml:space="preserve">prihlásených používateľov. </w:t>
       </w:r>
-      <w:r>
-        <w:t>Serializácia je implementovaná v </w:t>
+      <w:proofErr w:type="spellStart"/>
+      <w:r>
+        <w:t>Serializácia</w:t>
+      </w:r>
+      <w:proofErr w:type="spellEnd"/>
+      <w:r>
+        <w:t xml:space="preserve"> je implementovaná v </w:t>
       </w:r>
       <w:r>
         <w:rPr>
@@ -7095,7 +8050,55 @@
           <w:b/>
           <w:bCs/>
         </w:rPr>
-        <w:t>Použitie lambda výrazov alebo referencií na metódy (method references)</w:t>
+        <w:t xml:space="preserve">Použitie </w:t>
+      </w:r>
+      <w:proofErr w:type="spellStart"/>
+      <w:r>
+        <w:rPr>
+          <w:b/>
+          <w:bCs/>
+        </w:rPr>
+        <w:t>lambda</w:t>
+      </w:r>
+      <w:proofErr w:type="spellEnd"/>
+      <w:r>
+        <w:rPr>
+          <w:b/>
+          <w:bCs/>
+        </w:rPr>
+        <w:t xml:space="preserve"> výrazov alebo referencií na metódy (</w:t>
+      </w:r>
+      <w:proofErr w:type="spellStart"/>
+      <w:r>
+        <w:rPr>
+          <w:b/>
+          <w:bCs/>
+        </w:rPr>
+        <w:t>method</w:t>
+      </w:r>
+      <w:proofErr w:type="spellEnd"/>
+      <w:r>
+        <w:rPr>
+          <w:b/>
+          <w:bCs/>
+        </w:rPr>
+        <w:t xml:space="preserve"> </w:t>
+      </w:r>
+      <w:proofErr w:type="spellStart"/>
+      <w:r>
+        <w:rPr>
+          <w:b/>
+          <w:bCs/>
+        </w:rPr>
+        <w:t>references</w:t>
+      </w:r>
+      <w:proofErr w:type="spellEnd"/>
+      <w:r>
+        <w:rPr>
+          <w:b/>
+          <w:bCs/>
+        </w:rPr>
+        <w:t>)</w:t>
       </w:r>
       <w:r>
         <w:t xml:space="preserve"> – vytvorené funkčné rozhranie </w:t>
@@ -7121,7 +8124,26 @@
         <w:t>Lekarnik.java</w:t>
       </w:r>
       <w:r>
-        <w:t xml:space="preserve"> generujú správy pomocou lambda výrazov.</w:t>
+        <w:t xml:space="preserve"> generujú správy pomocou </w:t>
+      </w:r>
+      <w:proofErr w:type="spellStart"/>
+      <w:r>
+        <w:t>lambda</w:t>
+      </w:r>
+      <w:proofErr w:type="spellEnd"/>
+      <w:r>
+        <w:t xml:space="preserve"> výrazov.</w:t>
+      </w:r>
+      <w:r>
+        <w:t xml:space="preserve"> Zodpovedá príkladu použitia </w:t>
+      </w:r>
+      <w:proofErr w:type="spellStart"/>
+      <w:r>
+        <w:t>lambda</w:t>
+      </w:r>
+      <w:proofErr w:type="spellEnd"/>
+      <w:r>
+        <w:t xml:space="preserve"> výrazov z prednášky.</w:t>
       </w:r>
     </w:p>
     <w:p>
@@ -7130,7 +8152,39 @@
           <w:b/>
           <w:bCs/>
         </w:rPr>
-        <w:t>Použitie implicitnej implementácie metód v rozhraniach (default method implementation)</w:t>
+        <w:t xml:space="preserve">Použitie implicitnej implementácie metód v rozhraniach (default </w:t>
+      </w:r>
+      <w:proofErr w:type="spellStart"/>
+      <w:r>
+        <w:rPr>
+          <w:b/>
+          <w:bCs/>
+        </w:rPr>
+        <w:t>method</w:t>
+      </w:r>
+      <w:proofErr w:type="spellEnd"/>
+      <w:r>
+        <w:rPr>
+          <w:b/>
+          <w:bCs/>
+        </w:rPr>
+        <w:t xml:space="preserve"> </w:t>
+      </w:r>
+      <w:proofErr w:type="spellStart"/>
+      <w:r>
+        <w:rPr>
+          <w:b/>
+          <w:bCs/>
+        </w:rPr>
+        <w:t>implementation</w:t>
+      </w:r>
+      <w:proofErr w:type="spellEnd"/>
+      <w:r>
+        <w:rPr>
+          <w:b/>
+          <w:bCs/>
+        </w:rPr>
+        <w:t>)</w:t>
       </w:r>
       <w:r>
         <w:t xml:space="preserve"> – rozhranie </w:t>
@@ -7198,7 +8252,55 @@
           <w:b/>
           <w:bCs/>
         </w:rPr>
-        <w:t>plicitné použitie viacniťovosti (multithreading) – spustenie vlastnej nite priamo alebo prostredníctvom API vyššej úrovne (trieda Task a pod.)</w:t>
+        <w:t xml:space="preserve">plicitné použitie </w:t>
+      </w:r>
+      <w:proofErr w:type="spellStart"/>
+      <w:r>
+        <w:rPr>
+          <w:b/>
+          <w:bCs/>
+        </w:rPr>
+        <w:t>viacniťovosti</w:t>
+      </w:r>
+      <w:proofErr w:type="spellEnd"/>
+      <w:r>
+        <w:rPr>
+          <w:b/>
+          <w:bCs/>
+        </w:rPr>
+        <w:t xml:space="preserve"> (</w:t>
+      </w:r>
+      <w:proofErr w:type="spellStart"/>
+      <w:r>
+        <w:rPr>
+          <w:b/>
+          <w:bCs/>
+        </w:rPr>
+        <w:t>multithreading</w:t>
+      </w:r>
+      <w:proofErr w:type="spellEnd"/>
+      <w:r>
+        <w:rPr>
+          <w:b/>
+          <w:bCs/>
+        </w:rPr>
+        <w:t xml:space="preserve">) – spustenie vlastnej nite priamo alebo prostredníctvom API vyššej úrovne (trieda </w:t>
+      </w:r>
+      <w:proofErr w:type="spellStart"/>
+      <w:r>
+        <w:rPr>
+          <w:b/>
+          <w:bCs/>
+        </w:rPr>
+        <w:t>Task</w:t>
+      </w:r>
+      <w:proofErr w:type="spellEnd"/>
+      <w:r>
+        <w:rPr>
+          <w:b/>
+          <w:bCs/>
+        </w:rPr>
+        <w:t xml:space="preserve"> a pod.)</w:t>
       </w:r>
       <w:r>
         <w:t xml:space="preserve"> – použité n</w:t>
@@ -7219,9 +8321,11 @@
       <w:r>
         <w:t xml:space="preserve"> v metóde </w:t>
       </w:r>
+      <w:proofErr w:type="spellStart"/>
       <w:r>
         <w:t>citajPredpisy</w:t>
       </w:r>
+      <w:proofErr w:type="spellEnd"/>
       <w:r>
         <w:t xml:space="preserve"> sa nachádza vnorená trieda ktorá beží v samostatnej niti a vypisuje predpisy. Zabezpečuje plynulý beh programu, ak je predpisov na vypísanie príliš veľa. Ak by v programe nebola a predpisov na vypísanie by bolo príliš veľa, GUI by zamrzlo, kým by sa všetky nevypísali. Takto sa dá s GUI plynule pracovať ďalej aj pri náročnom výpise. </w:t>
       </w:r>
@@ -7232,24 +8336,59 @@
           <w:b/>
           <w:bCs/>
         </w:rPr>
-        <w:t>Použitie vhniezdených tried a</w:t>
-      </w:r>
+        <w:t xml:space="preserve">Použitie </w:t>
+      </w:r>
+      <w:proofErr w:type="spellStart"/>
       <w:r>
         <w:rPr>
           <w:b/>
           <w:bCs/>
         </w:rPr>
-        <w:t> </w:t>
-      </w:r>
+        <w:t>vhniezdených</w:t>
+      </w:r>
+      <w:proofErr w:type="spellEnd"/>
       <w:r>
         <w:rPr>
           <w:b/>
           <w:bCs/>
         </w:rPr>
+        <w:t xml:space="preserve"> tried a</w:t>
+      </w:r>
+      <w:r>
+        <w:rPr>
+          <w:b/>
+          <w:bCs/>
+        </w:rPr>
+        <w:t> </w:t>
+      </w:r>
+      <w:r>
+        <w:rPr>
+          <w:b/>
+          <w:bCs/>
+        </w:rPr>
         <w:t>rozhraní</w:t>
       </w:r>
       <w:r>
-        <w:t xml:space="preserve"> – vhniezdenie triedy s novou niťou, ktorá je popísaná v predchádzajúcom kritériu. Vhniezdená v</w:t>
+        <w:t xml:space="preserve"> – </w:t>
+      </w:r>
+      <w:proofErr w:type="spellStart"/>
+      <w:r>
+        <w:t>vhniezdenie</w:t>
+      </w:r>
+      <w:proofErr w:type="spellEnd"/>
+      <w:r>
+        <w:t xml:space="preserve"> triedy s novou niťou, ktorá je popísaná v predchádzajúcom kritériu. </w:t>
+      </w:r>
+      <w:proofErr w:type="spellStart"/>
+      <w:r>
+        <w:t>Vhniezdená</w:t>
+      </w:r>
+      <w:proofErr w:type="spellEnd"/>
+      <w:r>
+        <w:t xml:space="preserve"> trieda sa nachádza</w:t>
+      </w:r>
+      <w:r>
+        <w:t xml:space="preserve"> v</w:t>
       </w:r>
       <w:r>
         <w:t xml:space="preserve"> súbore </w:t>
@@ -7270,26 +8409,80 @@
       <w:pPr>
         <w:pStyle w:val="Nadpis2"/>
       </w:pPr>
-      <w:bookmarkStart w:id="15" w:name="_Toc41214952"/>
-      <w:bookmarkStart w:id="16" w:name="_Toc41224089"/>
+      <w:bookmarkStart w:id="14" w:name="_Toc41214952"/>
+      <w:bookmarkStart w:id="15" w:name="_Toc41224089"/>
       <w:r>
         <w:t>Z</w:t>
       </w:r>
       <w:r>
-        <w:t>oznam hlavných verzií programu odovzdaných do GitHub</w:t>
-      </w:r>
+        <w:t xml:space="preserve">oznam hlavných verzií programu odovzdaných do </w:t>
+      </w:r>
+      <w:proofErr w:type="spellStart"/>
+      <w:r>
+        <w:t>GitHub</w:t>
+      </w:r>
+      <w:bookmarkEnd w:id="14"/>
       <w:bookmarkEnd w:id="15"/>
-      <w:bookmarkEnd w:id="16"/>
+      <w:proofErr w:type="spellEnd"/>
     </w:p>
     <w:p/>
     <w:p>
       <w:r>
-        <w:t>Vzhľadom na to, že som commitoval po veľkých dávkach, commitov je pomerne málo, no rozsah vypracovaného projektu je adekvátny zadaniu aj Zámeru projektu. Takmer každá z verzii v GitHube je preto dôležitá a uvádzam ich tu všetky.</w:t>
-      </w:r>
-    </w:p>
-    <w:p>
-      <w:r>
-        <w:t>Text commitu je zároveň dostatočne výstižným krátkym popisom verzie programu. V niektorých prípadoch udávam aj ďalší popis</w:t>
+        <w:t xml:space="preserve">Vzhľadom na to, že som </w:t>
+      </w:r>
+      <w:proofErr w:type="spellStart"/>
+      <w:r>
+        <w:t>commitoval</w:t>
+      </w:r>
+      <w:proofErr w:type="spellEnd"/>
+      <w:r>
+        <w:t xml:space="preserve"> po veľkých dávkach</w:t>
+      </w:r>
+      <w:r>
+        <w:t xml:space="preserve"> kódu</w:t>
+      </w:r>
+      <w:r>
+        <w:t xml:space="preserve">, </w:t>
+      </w:r>
+      <w:proofErr w:type="spellStart"/>
+      <w:r>
+        <w:t>commitov</w:t>
+      </w:r>
+      <w:proofErr w:type="spellEnd"/>
+      <w:r>
+        <w:t xml:space="preserve"> je pomerne málo, no rozsah vypracovaného projektu je adekvátny zadaniu aj Zámeru projektu. Takmer každá z verzii v </w:t>
+      </w:r>
+      <w:proofErr w:type="spellStart"/>
+      <w:r>
+        <w:t>GitHube</w:t>
+      </w:r>
+      <w:proofErr w:type="spellEnd"/>
+      <w:r>
+        <w:t xml:space="preserve"> je preto dôležitá a uvádzam ich tu všetky.</w:t>
+      </w:r>
+      <w:r>
+        <w:t xml:space="preserve"> </w:t>
+      </w:r>
+      <w:proofErr w:type="spellStart"/>
+      <w:r>
+        <w:t>Commity</w:t>
+      </w:r>
+      <w:proofErr w:type="spellEnd"/>
+      <w:r>
+        <w:t xml:space="preserve"> nezaradené do tohto zoznamu sa týkajú len úpravy diagramu a dokumentácie.</w:t>
+      </w:r>
+    </w:p>
+    <w:p>
+      <w:r>
+        <w:t xml:space="preserve">Text </w:t>
+      </w:r>
+      <w:proofErr w:type="spellStart"/>
+      <w:r>
+        <w:t>commitu</w:t>
+      </w:r>
+      <w:proofErr w:type="spellEnd"/>
+      <w:r>
+        <w:t xml:space="preserve"> je zároveň dostatočne výstižným krátkym popisom verzie programu. V niektorých prípadoch udávam aj ďalší popis</w:t>
       </w:r>
       <w:r>
         <w:t>, ten je uvedený v zátvorkách ()</w:t>
@@ -7298,97 +8491,452 @@
         <w:t>.</w:t>
       </w:r>
       <w:r>
-        <w:t xml:space="preserve"> Commity nezaradené do tohto zoznamu sa týkajú len úpravy diagramu a dokumentácie.</w:t>
+        <w:t xml:space="preserve"> </w:t>
       </w:r>
     </w:p>
     <w:p/>
     <w:p>
-      <w:r>
-        <w:t xml:space="preserve">commit 02fac0a37bee2d775c2822edf1c1e6189f2e7bdc </w:t>
-      </w:r>
-    </w:p>
-    <w:p>
-      <w:r>
-        <w:t>Author: Peter Smrecek &lt;petersmrecek@gmail.com&gt;</w:t>
-      </w:r>
-    </w:p>
-    <w:p>
-      <w:r>
-        <w:t>Date:   Sun May 24 14:34:53 2020 +0200</w:t>
-      </w:r>
-    </w:p>
-    <w:p>
-      <w:r>
-        <w:t xml:space="preserve">    Pridane komentare v kode a vypracovana dokumentacia.</w:t>
+      <w:proofErr w:type="spellStart"/>
+      <w:r>
+        <w:t>commit</w:t>
+      </w:r>
+      <w:proofErr w:type="spellEnd"/>
+      <w:r>
+        <w:t xml:space="preserve"> 02fac0a37bee2d775c2822edf1c1e6189f2e7bdc </w:t>
+      </w:r>
+    </w:p>
+    <w:p>
+      <w:proofErr w:type="spellStart"/>
+      <w:r>
+        <w:t>Author</w:t>
+      </w:r>
+      <w:proofErr w:type="spellEnd"/>
+      <w:r>
+        <w:t xml:space="preserve">: Peter </w:t>
+      </w:r>
+      <w:proofErr w:type="spellStart"/>
+      <w:r>
+        <w:t>Smrecek</w:t>
+      </w:r>
+      <w:proofErr w:type="spellEnd"/>
+      <w:r>
+        <w:t xml:space="preserve"> &lt;petersmrecek@gmail.com&gt;</w:t>
+      </w:r>
+    </w:p>
+    <w:p>
+      <w:proofErr w:type="spellStart"/>
+      <w:r>
+        <w:t>Date</w:t>
+      </w:r>
+      <w:proofErr w:type="spellEnd"/>
+      <w:r>
+        <w:t>:   Sun May 24 14:34:53 2020 +0200</w:t>
+      </w:r>
+    </w:p>
+    <w:p>
+      <w:r>
+        <w:t xml:space="preserve">    Pridane </w:t>
+      </w:r>
+      <w:proofErr w:type="spellStart"/>
+      <w:r>
+        <w:t>komentare</w:t>
+      </w:r>
+      <w:proofErr w:type="spellEnd"/>
+      <w:r>
+        <w:t xml:space="preserve"> v </w:t>
+      </w:r>
+      <w:proofErr w:type="spellStart"/>
+      <w:r>
+        <w:t>kode</w:t>
+      </w:r>
+      <w:proofErr w:type="spellEnd"/>
+      <w:r>
+        <w:t xml:space="preserve"> a </w:t>
+      </w:r>
+      <w:proofErr w:type="spellStart"/>
+      <w:r>
+        <w:t>vypracovana</w:t>
+      </w:r>
+      <w:proofErr w:type="spellEnd"/>
+      <w:r>
+        <w:t xml:space="preserve"> </w:t>
+      </w:r>
+      <w:proofErr w:type="spellStart"/>
+      <w:r>
+        <w:t>dokumentacia</w:t>
+      </w:r>
+      <w:proofErr w:type="spellEnd"/>
+      <w:r>
+        <w:t>.</w:t>
       </w:r>
     </w:p>
     <w:p/>
     <w:p>
-      <w:r>
-        <w:t>commit 975e0ee5aeaa7ed3d4561ba4a9a5d4dd2064da48</w:t>
-      </w:r>
-    </w:p>
-    <w:p>
-      <w:r>
-        <w:lastRenderedPageBreak/>
-        <w:t>Author: Peter Smrecek &lt;petersmrecek@gmail.com&gt;</w:t>
-      </w:r>
-    </w:p>
-    <w:p>
-      <w:r>
-        <w:t>Date:   Sat May 23 18:02:45 2020 +0200</w:t>
-      </w:r>
-    </w:p>
-    <w:p>
-      <w:r>
-        <w:t xml:space="preserve">    Opravny commit v dosledku nezaradenia JavaDocu do commitovanych suborov.</w:t>
+      <w:proofErr w:type="spellStart"/>
+      <w:r>
+        <w:t>commit</w:t>
+      </w:r>
+      <w:proofErr w:type="spellEnd"/>
+      <w:r>
+        <w:t xml:space="preserve"> 975e0ee5aeaa7ed3d4561ba4a9a5d4dd2064da48</w:t>
+      </w:r>
+    </w:p>
+    <w:p>
+      <w:proofErr w:type="spellStart"/>
+      <w:r>
+        <w:t>Author</w:t>
+      </w:r>
+      <w:proofErr w:type="spellEnd"/>
+      <w:r>
+        <w:t xml:space="preserve">: Peter </w:t>
+      </w:r>
+      <w:proofErr w:type="spellStart"/>
+      <w:r>
+        <w:t>Smrecek</w:t>
+      </w:r>
+      <w:proofErr w:type="spellEnd"/>
+      <w:r>
+        <w:t xml:space="preserve"> &lt;petersmrecek@gmail.com&gt;</w:t>
+      </w:r>
+    </w:p>
+    <w:p>
+      <w:proofErr w:type="spellStart"/>
+      <w:r>
+        <w:t>Date</w:t>
+      </w:r>
+      <w:proofErr w:type="spellEnd"/>
+      <w:r>
+        <w:t xml:space="preserve">:   </w:t>
+      </w:r>
+      <w:proofErr w:type="spellStart"/>
+      <w:r>
+        <w:t>Sat</w:t>
+      </w:r>
+      <w:proofErr w:type="spellEnd"/>
+      <w:r>
+        <w:t xml:space="preserve"> May 23 18:02:45 2020 +0200</w:t>
+      </w:r>
+    </w:p>
+    <w:p>
+      <w:r>
+        <w:t xml:space="preserve">    </w:t>
+      </w:r>
+      <w:proofErr w:type="spellStart"/>
+      <w:r>
+        <w:t>Opravny</w:t>
+      </w:r>
+      <w:proofErr w:type="spellEnd"/>
+      <w:r>
+        <w:t xml:space="preserve"> </w:t>
+      </w:r>
+      <w:proofErr w:type="spellStart"/>
+      <w:r>
+        <w:t>commit</w:t>
+      </w:r>
+      <w:proofErr w:type="spellEnd"/>
+      <w:r>
+        <w:t xml:space="preserve"> v </w:t>
+      </w:r>
+      <w:proofErr w:type="spellStart"/>
+      <w:r>
+        <w:t>dosledku</w:t>
+      </w:r>
+      <w:proofErr w:type="spellEnd"/>
+      <w:r>
+        <w:t xml:space="preserve"> nezaradenia </w:t>
+      </w:r>
+      <w:proofErr w:type="spellStart"/>
+      <w:r>
+        <w:t>JavaDocu</w:t>
+      </w:r>
+      <w:proofErr w:type="spellEnd"/>
+      <w:r>
+        <w:t xml:space="preserve"> do </w:t>
+      </w:r>
+      <w:proofErr w:type="spellStart"/>
+      <w:r>
+        <w:t>commitovanych</w:t>
+      </w:r>
+      <w:proofErr w:type="spellEnd"/>
+      <w:r>
+        <w:t xml:space="preserve"> </w:t>
+      </w:r>
+      <w:proofErr w:type="spellStart"/>
+      <w:r>
+        <w:t>suborov</w:t>
+      </w:r>
+      <w:proofErr w:type="spellEnd"/>
+      <w:r>
+        <w:t>.</w:t>
       </w:r>
     </w:p>
     <w:p/>
     <w:p>
-      <w:r>
-        <w:t>commit 2104ac81818a8f690921bac38aabc5eee60bb4ed</w:t>
-      </w:r>
-    </w:p>
-    <w:p>
-      <w:r>
-        <w:t>Author: Peter Smrecek &lt;petersmrecek@gmail.com&gt;</w:t>
-      </w:r>
-    </w:p>
-    <w:p>
-      <w:r>
-        <w:t>Date:   Sat May 23 18:01:07 2020 +0200</w:t>
-      </w:r>
-    </w:p>
-    <w:p>
-      <w:r>
-        <w:t xml:space="preserve">    Pridany cely Javadoc, opraveny bug pri multithreadingu, drobne zmeny v kode v podobe zmien nazvov tlacidiel. Pridani uzivatelia do serializovaneho vystupu.</w:t>
-      </w:r>
-    </w:p>
-    <w:p>
-      <w:r>
-        <w:t>(Nešťastná formulácia, kód sa nemenil, do programu boli pridaní používatelia a boli uložení v serializovanom výstupe tak, aby sa s nimi dalo pracovať hneď po spustení programu a nebolo ich treba manuálne nahadzovať do programu.)</w:t>
+      <w:proofErr w:type="spellStart"/>
+      <w:r>
+        <w:t>commit</w:t>
+      </w:r>
+      <w:proofErr w:type="spellEnd"/>
+      <w:r>
+        <w:t xml:space="preserve"> 2104ac81818a8f690921bac38aabc5eee60bb4ed</w:t>
+      </w:r>
+    </w:p>
+    <w:p>
+      <w:proofErr w:type="spellStart"/>
+      <w:r>
+        <w:t>Author</w:t>
+      </w:r>
+      <w:proofErr w:type="spellEnd"/>
+      <w:r>
+        <w:t xml:space="preserve">: Peter </w:t>
+      </w:r>
+      <w:proofErr w:type="spellStart"/>
+      <w:r>
+        <w:t>Smrecek</w:t>
+      </w:r>
+      <w:proofErr w:type="spellEnd"/>
+      <w:r>
+        <w:t xml:space="preserve"> &lt;petersmrecek@gmail.com&gt;</w:t>
+      </w:r>
+    </w:p>
+    <w:p>
+      <w:proofErr w:type="spellStart"/>
+      <w:r>
+        <w:t>Date</w:t>
+      </w:r>
+      <w:proofErr w:type="spellEnd"/>
+      <w:r>
+        <w:t xml:space="preserve">:   </w:t>
+      </w:r>
+      <w:proofErr w:type="spellStart"/>
+      <w:r>
+        <w:t>Sat</w:t>
+      </w:r>
+      <w:proofErr w:type="spellEnd"/>
+      <w:r>
+        <w:t xml:space="preserve"> May 23 18:01:07 2020 +0200</w:t>
+      </w:r>
+    </w:p>
+    <w:p>
+      <w:r>
+        <w:t xml:space="preserve">    </w:t>
+      </w:r>
+      <w:proofErr w:type="spellStart"/>
+      <w:r>
+        <w:t>Pridany</w:t>
+      </w:r>
+      <w:proofErr w:type="spellEnd"/>
+      <w:r>
+        <w:t xml:space="preserve"> cely </w:t>
+      </w:r>
+      <w:proofErr w:type="spellStart"/>
+      <w:r>
+        <w:t>Javadoc</w:t>
+      </w:r>
+      <w:proofErr w:type="spellEnd"/>
+      <w:r>
+        <w:t xml:space="preserve">, </w:t>
+      </w:r>
+      <w:proofErr w:type="spellStart"/>
+      <w:r>
+        <w:t>opraveny</w:t>
+      </w:r>
+      <w:proofErr w:type="spellEnd"/>
+      <w:r>
+        <w:t xml:space="preserve"> </w:t>
+      </w:r>
+      <w:proofErr w:type="spellStart"/>
+      <w:r>
+        <w:t>bug</w:t>
+      </w:r>
+      <w:proofErr w:type="spellEnd"/>
+      <w:r>
+        <w:t xml:space="preserve"> pri </w:t>
+      </w:r>
+      <w:proofErr w:type="spellStart"/>
+      <w:r>
+        <w:t>multithreadingu</w:t>
+      </w:r>
+      <w:proofErr w:type="spellEnd"/>
+      <w:r>
+        <w:t xml:space="preserve">, </w:t>
+      </w:r>
+      <w:proofErr w:type="spellStart"/>
+      <w:r>
+        <w:t>drobne</w:t>
+      </w:r>
+      <w:proofErr w:type="spellEnd"/>
+      <w:r>
+        <w:t xml:space="preserve"> zmeny v </w:t>
+      </w:r>
+      <w:proofErr w:type="spellStart"/>
+      <w:r>
+        <w:t>kode</w:t>
+      </w:r>
+      <w:proofErr w:type="spellEnd"/>
+      <w:r>
+        <w:t xml:space="preserve"> v podobe zmien </w:t>
+      </w:r>
+      <w:proofErr w:type="spellStart"/>
+      <w:r>
+        <w:t>nazvov</w:t>
+      </w:r>
+      <w:proofErr w:type="spellEnd"/>
+      <w:r>
+        <w:t xml:space="preserve"> </w:t>
+      </w:r>
+      <w:proofErr w:type="spellStart"/>
+      <w:r>
+        <w:t>tlacidiel</w:t>
+      </w:r>
+      <w:proofErr w:type="spellEnd"/>
+      <w:r>
+        <w:t xml:space="preserve">. </w:t>
+      </w:r>
+      <w:proofErr w:type="spellStart"/>
+      <w:r>
+        <w:t>Pridani</w:t>
+      </w:r>
+      <w:proofErr w:type="spellEnd"/>
+      <w:r>
+        <w:t xml:space="preserve"> </w:t>
+      </w:r>
+      <w:proofErr w:type="spellStart"/>
+      <w:r>
+        <w:t>uzivatelia</w:t>
+      </w:r>
+      <w:proofErr w:type="spellEnd"/>
+      <w:r>
+        <w:t xml:space="preserve"> do </w:t>
+      </w:r>
+      <w:proofErr w:type="spellStart"/>
+      <w:r>
+        <w:t>serializovaneho</w:t>
+      </w:r>
+      <w:proofErr w:type="spellEnd"/>
+      <w:r>
+        <w:t xml:space="preserve"> </w:t>
+      </w:r>
+      <w:proofErr w:type="spellStart"/>
+      <w:r>
+        <w:t>vystupu</w:t>
+      </w:r>
+      <w:proofErr w:type="spellEnd"/>
+      <w:r>
+        <w:t>.</w:t>
+      </w:r>
+    </w:p>
+    <w:p>
+      <w:r>
+        <w:t>(Nešťastná formulácia, kód sa nemenil, do programu boli pridaní používatelia a boli uložení v </w:t>
+      </w:r>
+      <w:proofErr w:type="spellStart"/>
+      <w:r>
+        <w:t>serializovanom</w:t>
+      </w:r>
+      <w:proofErr w:type="spellEnd"/>
+      <w:r>
+        <w:t xml:space="preserve"> výstupe tak, aby sa s nimi dalo pracovať hneď po spustení programu a nebolo ich treba manuálne nahadzovať do programu.)</w:t>
       </w:r>
     </w:p>
     <w:p/>
     <w:p>
-      <w:r>
-        <w:t>commit f4a3ed3fdd7eed5380a557b5e4fe1a1129f7af53</w:t>
-      </w:r>
-    </w:p>
-    <w:p>
-      <w:r>
-        <w:t>Author: Peter Smrecek &lt;petersmrecek@gmail.com&gt;</w:t>
-      </w:r>
-    </w:p>
-    <w:p>
-      <w:r>
-        <w:t>Date:   Fri May 22 18:16:44 2020 +0200</w:t>
-      </w:r>
-    </w:p>
-    <w:p>
-      <w:r>
-        <w:t xml:space="preserve">    Opraveny bug v okne Lekarnika a prerobene vnorene triedy s vlastnymi nitami. Finalna verzia 1</w:t>
+      <w:proofErr w:type="spellStart"/>
+      <w:r>
+        <w:t>commit</w:t>
+      </w:r>
+      <w:proofErr w:type="spellEnd"/>
+      <w:r>
+        <w:t xml:space="preserve"> f4a3ed3fdd7eed5380a557b5e4fe1a1129f7af53</w:t>
+      </w:r>
+    </w:p>
+    <w:p>
+      <w:proofErr w:type="spellStart"/>
+      <w:r>
+        <w:t>Author</w:t>
+      </w:r>
+      <w:proofErr w:type="spellEnd"/>
+      <w:r>
+        <w:t xml:space="preserve">: Peter </w:t>
+      </w:r>
+      <w:proofErr w:type="spellStart"/>
+      <w:r>
+        <w:t>Smrecek</w:t>
+      </w:r>
+      <w:proofErr w:type="spellEnd"/>
+      <w:r>
+        <w:t xml:space="preserve"> &lt;petersmrecek@gmail.com&gt;</w:t>
+      </w:r>
+    </w:p>
+    <w:p>
+      <w:proofErr w:type="spellStart"/>
+      <w:r>
+        <w:t>Date</w:t>
+      </w:r>
+      <w:proofErr w:type="spellEnd"/>
+      <w:r>
+        <w:t xml:space="preserve">:   </w:t>
+      </w:r>
+      <w:proofErr w:type="spellStart"/>
+      <w:r>
+        <w:t>Fri</w:t>
+      </w:r>
+      <w:proofErr w:type="spellEnd"/>
+      <w:r>
+        <w:t xml:space="preserve"> May 22 18:16:44 2020 +0200</w:t>
+      </w:r>
+    </w:p>
+    <w:p>
+      <w:r>
+        <w:t xml:space="preserve">    </w:t>
+      </w:r>
+      <w:proofErr w:type="spellStart"/>
+      <w:r>
+        <w:t>Opraveny</w:t>
+      </w:r>
+      <w:proofErr w:type="spellEnd"/>
+      <w:r>
+        <w:t xml:space="preserve"> </w:t>
+      </w:r>
+      <w:proofErr w:type="spellStart"/>
+      <w:r>
+        <w:t>bug</w:t>
+      </w:r>
+      <w:proofErr w:type="spellEnd"/>
+      <w:r>
+        <w:t xml:space="preserve"> v okne </w:t>
+      </w:r>
+      <w:proofErr w:type="spellStart"/>
+      <w:r>
+        <w:t>Lekarnika</w:t>
+      </w:r>
+      <w:proofErr w:type="spellEnd"/>
+      <w:r>
+        <w:t xml:space="preserve"> a prerobene vnorene triedy s </w:t>
+      </w:r>
+      <w:proofErr w:type="spellStart"/>
+      <w:r>
+        <w:t>vlastnymi</w:t>
+      </w:r>
+      <w:proofErr w:type="spellEnd"/>
+      <w:r>
+        <w:t xml:space="preserve"> </w:t>
+      </w:r>
+      <w:proofErr w:type="spellStart"/>
+      <w:r>
+        <w:t>nitami</w:t>
+      </w:r>
+      <w:proofErr w:type="spellEnd"/>
+      <w:r>
+        <w:t xml:space="preserve">. </w:t>
+      </w:r>
+      <w:proofErr w:type="spellStart"/>
+      <w:r>
+        <w:t>Finalna</w:t>
+      </w:r>
+      <w:proofErr w:type="spellEnd"/>
+      <w:r>
+        <w:t xml:space="preserve"> verzia 1</w:t>
       </w:r>
     </w:p>
     <w:p>
@@ -7399,24 +8947,84 @@
     <w:p/>
     <w:p/>
     <w:p>
-      <w:r>
-        <w:t>commit 0e6966ed4287a860b2d68bb20507c98a84650471</w:t>
-      </w:r>
-    </w:p>
-    <w:p>
-      <w:r>
-        <w:t>Author: Peter Smrecek &lt;petersmrecek@gmail.com&gt;</w:t>
-      </w:r>
-    </w:p>
-    <w:p>
-      <w:r>
-        <w:t>Date:   Tue May 5 15:28:55 2020 +0200</w:t>
-      </w:r>
-    </w:p>
-    <w:p>
-      <w:r>
-        <w:t xml:space="preserve">    Pridane vnorene triedy, thready, default metody a lambda vyrazov</w:t>
-      </w:r>
+      <w:proofErr w:type="spellStart"/>
+      <w:r>
+        <w:t>commit</w:t>
+      </w:r>
+      <w:proofErr w:type="spellEnd"/>
+      <w:r>
+        <w:t xml:space="preserve"> 0e6966ed4287a860b2d68bb20507c98a84650471</w:t>
+      </w:r>
+    </w:p>
+    <w:p>
+      <w:proofErr w:type="spellStart"/>
+      <w:r>
+        <w:t>Author</w:t>
+      </w:r>
+      <w:proofErr w:type="spellEnd"/>
+      <w:r>
+        <w:t xml:space="preserve">: Peter </w:t>
+      </w:r>
+      <w:proofErr w:type="spellStart"/>
+      <w:r>
+        <w:t>Smrecek</w:t>
+      </w:r>
+      <w:proofErr w:type="spellEnd"/>
+      <w:r>
+        <w:t xml:space="preserve"> &lt;petersmrecek@gmail.com&gt;</w:t>
+      </w:r>
+    </w:p>
+    <w:p>
+      <w:proofErr w:type="spellStart"/>
+      <w:r>
+        <w:t>Date</w:t>
+      </w:r>
+      <w:proofErr w:type="spellEnd"/>
+      <w:r>
+        <w:t xml:space="preserve">:   </w:t>
+      </w:r>
+      <w:proofErr w:type="spellStart"/>
+      <w:r>
+        <w:t>Tue</w:t>
+      </w:r>
+      <w:proofErr w:type="spellEnd"/>
+      <w:r>
+        <w:t xml:space="preserve"> May 5 15:28:55 2020 +0200</w:t>
+      </w:r>
+    </w:p>
+    <w:p>
+      <w:r>
+        <w:t xml:space="preserve">    Pridane vnorene triedy, </w:t>
+      </w:r>
+      <w:proofErr w:type="spellStart"/>
+      <w:r>
+        <w:t>thready</w:t>
+      </w:r>
+      <w:proofErr w:type="spellEnd"/>
+      <w:r>
+        <w:t xml:space="preserve">, default </w:t>
+      </w:r>
+      <w:proofErr w:type="spellStart"/>
+      <w:r>
+        <w:t>metody</w:t>
+      </w:r>
+      <w:proofErr w:type="spellEnd"/>
+      <w:r>
+        <w:t xml:space="preserve"> a </w:t>
+      </w:r>
+      <w:proofErr w:type="spellStart"/>
+      <w:r>
+        <w:t>lambda</w:t>
+      </w:r>
+      <w:proofErr w:type="spellEnd"/>
+      <w:r>
+        <w:t xml:space="preserve"> </w:t>
+      </w:r>
+      <w:proofErr w:type="spellStart"/>
+      <w:r>
+        <w:t>vyrazov</w:t>
+      </w:r>
+      <w:proofErr w:type="spellEnd"/>
     </w:p>
     <w:p>
       <w:r>
@@ -7425,51 +9033,163 @@
     </w:p>
     <w:p/>
     <w:p>
-      <w:r>
-        <w:t>commit 93ef2334e8ace57f590322a95275f67ed7639c8c</w:t>
-      </w:r>
-    </w:p>
-    <w:p>
-      <w:r>
-        <w:t>Author: Peter Smrecek &lt;petersmrecek@gmail.com&gt;</w:t>
-      </w:r>
-    </w:p>
-    <w:p>
-      <w:r>
-        <w:t>Date:   Tue May 5 12:11:56 2020 +0200</w:t>
-      </w:r>
-    </w:p>
-    <w:p>
-      <w:r>
-        <w:t xml:space="preserve">    Dokoncene hlavne kriteria + pridana vynimka a jej osetrenie</w:t>
+      <w:proofErr w:type="spellStart"/>
+      <w:r>
+        <w:t>commit</w:t>
+      </w:r>
+      <w:proofErr w:type="spellEnd"/>
+      <w:r>
+        <w:t xml:space="preserve"> 93ef2334e8ace57f590322a95275f67ed7639c8c</w:t>
+      </w:r>
+    </w:p>
+    <w:p>
+      <w:proofErr w:type="spellStart"/>
+      <w:r>
+        <w:t>Author</w:t>
+      </w:r>
+      <w:proofErr w:type="spellEnd"/>
+      <w:r>
+        <w:t xml:space="preserve">: Peter </w:t>
+      </w:r>
+      <w:proofErr w:type="spellStart"/>
+      <w:r>
+        <w:t>Smrecek</w:t>
+      </w:r>
+      <w:proofErr w:type="spellEnd"/>
+      <w:r>
+        <w:t xml:space="preserve"> &lt;petersmrecek@gmail.com&gt;</w:t>
+      </w:r>
+    </w:p>
+    <w:p>
+      <w:proofErr w:type="spellStart"/>
+      <w:r>
+        <w:t>Date</w:t>
+      </w:r>
+      <w:proofErr w:type="spellEnd"/>
+      <w:r>
+        <w:t xml:space="preserve">:   </w:t>
+      </w:r>
+      <w:proofErr w:type="spellStart"/>
+      <w:r>
+        <w:t>Tue</w:t>
+      </w:r>
+      <w:proofErr w:type="spellEnd"/>
+      <w:r>
+        <w:t xml:space="preserve"> May 5 12:11:56 2020 +0200</w:t>
       </w:r>
     </w:p>
     <w:p>
       <w:r>
         <w:lastRenderedPageBreak/>
+        <w:t xml:space="preserve">    </w:t>
+      </w:r>
+      <w:proofErr w:type="spellStart"/>
+      <w:r>
+        <w:t>Dokoncene</w:t>
+      </w:r>
+      <w:proofErr w:type="spellEnd"/>
+      <w:r>
+        <w:t xml:space="preserve"> hlavne </w:t>
+      </w:r>
+      <w:proofErr w:type="spellStart"/>
+      <w:r>
+        <w:t>kriteria</w:t>
+      </w:r>
+      <w:proofErr w:type="spellEnd"/>
+      <w:r>
+        <w:t xml:space="preserve"> + </w:t>
+      </w:r>
+      <w:proofErr w:type="spellStart"/>
+      <w:r>
+        <w:t>pridana</w:t>
+      </w:r>
+      <w:proofErr w:type="spellEnd"/>
+      <w:r>
+        <w:t xml:space="preserve"> </w:t>
+      </w:r>
+      <w:proofErr w:type="spellStart"/>
+      <w:r>
+        <w:t>vynimka</w:t>
+      </w:r>
+      <w:proofErr w:type="spellEnd"/>
+      <w:r>
+        <w:t xml:space="preserve"> a jej </w:t>
+      </w:r>
+      <w:proofErr w:type="spellStart"/>
+      <w:r>
+        <w:t>osetrenie</w:t>
+      </w:r>
+      <w:proofErr w:type="spellEnd"/>
+    </w:p>
+    <w:p>
+      <w:r>
         <w:t>(Upravené dedenie a kontrola hlavných kritérií. Úprava GUI v dôsledku pridanej výnimky.)</w:t>
       </w:r>
     </w:p>
     <w:p/>
     <w:p>
-      <w:r>
-        <w:t>commit e71df7258936016f8c2c969547cb8052986b0409</w:t>
-      </w:r>
-    </w:p>
-    <w:p>
-      <w:r>
-        <w:t>Author: Peter Smrecek &lt;petersmrecek@gmail.com&gt;</w:t>
-      </w:r>
-    </w:p>
-    <w:p>
-      <w:r>
-        <w:t>Date:   Mon May 4 22:13:09 2020 +0200</w:t>
-      </w:r>
-    </w:p>
-    <w:p>
-      <w:r>
-        <w:t xml:space="preserve">    Upravene GUI, pridany Lekarnik</w:t>
-      </w:r>
+      <w:proofErr w:type="spellStart"/>
+      <w:r>
+        <w:t>commit</w:t>
+      </w:r>
+      <w:proofErr w:type="spellEnd"/>
+      <w:r>
+        <w:t xml:space="preserve"> e71df7258936016f8c2c969547cb8052986b0409</w:t>
+      </w:r>
+    </w:p>
+    <w:p>
+      <w:proofErr w:type="spellStart"/>
+      <w:r>
+        <w:t>Author</w:t>
+      </w:r>
+      <w:proofErr w:type="spellEnd"/>
+      <w:r>
+        <w:t xml:space="preserve">: Peter </w:t>
+      </w:r>
+      <w:proofErr w:type="spellStart"/>
+      <w:r>
+        <w:t>Smrecek</w:t>
+      </w:r>
+      <w:proofErr w:type="spellEnd"/>
+      <w:r>
+        <w:t xml:space="preserve"> &lt;petersmrecek@gmail.com&gt;</w:t>
+      </w:r>
+    </w:p>
+    <w:p>
+      <w:proofErr w:type="spellStart"/>
+      <w:r>
+        <w:t>Date</w:t>
+      </w:r>
+      <w:proofErr w:type="spellEnd"/>
+      <w:r>
+        <w:t xml:space="preserve">:   </w:t>
+      </w:r>
+      <w:proofErr w:type="spellStart"/>
+      <w:r>
+        <w:t>Mon</w:t>
+      </w:r>
+      <w:proofErr w:type="spellEnd"/>
+      <w:r>
+        <w:t xml:space="preserve"> May 4 22:13:09 2020 +0200</w:t>
+      </w:r>
+    </w:p>
+    <w:p>
+      <w:r>
+        <w:t xml:space="preserve">    Upravene GUI, </w:t>
+      </w:r>
+      <w:proofErr w:type="spellStart"/>
+      <w:r>
+        <w:t>pridany</w:t>
+      </w:r>
+      <w:proofErr w:type="spellEnd"/>
+      <w:r>
+        <w:t xml:space="preserve"> </w:t>
+      </w:r>
+      <w:proofErr w:type="spellStart"/>
+      <w:r>
+        <w:t>Lekarnik</w:t>
+      </w:r>
+      <w:proofErr w:type="spellEnd"/>
     </w:p>
     <w:p>
       <w:r>
@@ -7478,23 +9198,62 @@
     </w:p>
     <w:p/>
     <w:p>
-      <w:r>
-        <w:t>commit 81895f8b9d1f6fa66fe52dfaff9fa7e218b983d6</w:t>
-      </w:r>
-    </w:p>
-    <w:p>
-      <w:r>
-        <w:t>Author: Peter Smrecek &lt;petersmrecek@gmail.com&gt;</w:t>
-      </w:r>
-    </w:p>
-    <w:p>
-      <w:r>
-        <w:t>Date:   Fri May 1 16:52:27 2020 +0200</w:t>
-      </w:r>
-    </w:p>
-    <w:p>
-      <w:r>
-        <w:t xml:space="preserve">    Pridany predpis</w:t>
+      <w:proofErr w:type="spellStart"/>
+      <w:r>
+        <w:t>commit</w:t>
+      </w:r>
+      <w:proofErr w:type="spellEnd"/>
+      <w:r>
+        <w:t xml:space="preserve"> 81895f8b9d1f6fa66fe52dfaff9fa7e218b983d6</w:t>
+      </w:r>
+    </w:p>
+    <w:p>
+      <w:proofErr w:type="spellStart"/>
+      <w:r>
+        <w:t>Author</w:t>
+      </w:r>
+      <w:proofErr w:type="spellEnd"/>
+      <w:r>
+        <w:t xml:space="preserve">: Peter </w:t>
+      </w:r>
+      <w:proofErr w:type="spellStart"/>
+      <w:r>
+        <w:t>Smrecek</w:t>
+      </w:r>
+      <w:proofErr w:type="spellEnd"/>
+      <w:r>
+        <w:t xml:space="preserve"> &lt;petersmrecek@gmail.com&gt;</w:t>
+      </w:r>
+    </w:p>
+    <w:p>
+      <w:proofErr w:type="spellStart"/>
+      <w:r>
+        <w:t>Date</w:t>
+      </w:r>
+      <w:proofErr w:type="spellEnd"/>
+      <w:r>
+        <w:t xml:space="preserve">:   </w:t>
+      </w:r>
+      <w:proofErr w:type="spellStart"/>
+      <w:r>
+        <w:t>Fri</w:t>
+      </w:r>
+      <w:proofErr w:type="spellEnd"/>
+      <w:r>
+        <w:t xml:space="preserve"> May 1 16:52:27 2020 +0200</w:t>
+      </w:r>
+    </w:p>
+    <w:p>
+      <w:r>
+        <w:t xml:space="preserve">    </w:t>
+      </w:r>
+      <w:proofErr w:type="spellStart"/>
+      <w:r>
+        <w:t>Pridany</w:t>
+      </w:r>
+      <w:proofErr w:type="spellEnd"/>
+      <w:r>
+        <w:t xml:space="preserve"> predpis</w:t>
       </w:r>
     </w:p>
     <w:p>
@@ -7504,23 +9263,78 @@
     </w:p>
     <w:p/>
     <w:p>
-      <w:r>
-        <w:t>commit 7ff3b911032a6187317e2036f307585fdb4d2ee8</w:t>
-      </w:r>
-    </w:p>
-    <w:p>
-      <w:r>
-        <w:t>Author: Peter Smrecek &lt;petersmrecek@gmail.com&gt;</w:t>
-      </w:r>
-    </w:p>
-    <w:p>
-      <w:r>
-        <w:t>Date:   Mon Apr 13 19:14:53 2020 +0200</w:t>
-      </w:r>
-    </w:p>
-    <w:p>
-      <w:r>
-        <w:t xml:space="preserve">    Pridany diagram tried pre priebezne odovzdanie</w:t>
+      <w:proofErr w:type="spellStart"/>
+      <w:r>
+        <w:t>commit</w:t>
+      </w:r>
+      <w:proofErr w:type="spellEnd"/>
+      <w:r>
+        <w:t xml:space="preserve"> 7ff3b911032a6187317e2036f307585fdb4d2ee8</w:t>
+      </w:r>
+    </w:p>
+    <w:p>
+      <w:proofErr w:type="spellStart"/>
+      <w:r>
+        <w:t>Author</w:t>
+      </w:r>
+      <w:proofErr w:type="spellEnd"/>
+      <w:r>
+        <w:t xml:space="preserve">: Peter </w:t>
+      </w:r>
+      <w:proofErr w:type="spellStart"/>
+      <w:r>
+        <w:t>Smrecek</w:t>
+      </w:r>
+      <w:proofErr w:type="spellEnd"/>
+      <w:r>
+        <w:t xml:space="preserve"> &lt;petersmrecek@gmail.com&gt;</w:t>
+      </w:r>
+    </w:p>
+    <w:p>
+      <w:proofErr w:type="spellStart"/>
+      <w:r>
+        <w:t>Date</w:t>
+      </w:r>
+      <w:proofErr w:type="spellEnd"/>
+      <w:r>
+        <w:t xml:space="preserve">:   </w:t>
+      </w:r>
+      <w:proofErr w:type="spellStart"/>
+      <w:r>
+        <w:t>Mon</w:t>
+      </w:r>
+      <w:proofErr w:type="spellEnd"/>
+      <w:r>
+        <w:t xml:space="preserve"> </w:t>
+      </w:r>
+      <w:proofErr w:type="spellStart"/>
+      <w:r>
+        <w:t>Apr</w:t>
+      </w:r>
+      <w:proofErr w:type="spellEnd"/>
+      <w:r>
+        <w:t xml:space="preserve"> 13 19:14:53 2020 +0200</w:t>
+      </w:r>
+    </w:p>
+    <w:p>
+      <w:r>
+        <w:t xml:space="preserve">    </w:t>
+      </w:r>
+      <w:proofErr w:type="spellStart"/>
+      <w:r>
+        <w:t>Pridany</w:t>
+      </w:r>
+      <w:proofErr w:type="spellEnd"/>
+      <w:r>
+        <w:t xml:space="preserve"> diagram tried pre </w:t>
+      </w:r>
+      <w:proofErr w:type="spellStart"/>
+      <w:r>
+        <w:t>priebezne</w:t>
+      </w:r>
+      <w:proofErr w:type="spellEnd"/>
+      <w:r>
+        <w:t xml:space="preserve"> odovzdanie</w:t>
       </w:r>
     </w:p>
     <w:p>
@@ -7530,18 +9344,57 @@
     </w:p>
     <w:p/>
     <w:p>
-      <w:r>
-        <w:t>commit d5ac96e74da2369f818ef789bb6054ecf9957486</w:t>
-      </w:r>
-    </w:p>
-    <w:p>
-      <w:r>
-        <w:t>Author: Peter Smrecek &lt;petersmrecek@gmail.com&gt;</w:t>
-      </w:r>
-    </w:p>
-    <w:p>
-      <w:r>
-        <w:t>Date:   Mon Apr 13 18:12:42 2020 +0200</w:t>
+      <w:proofErr w:type="spellStart"/>
+      <w:r>
+        <w:t>commit</w:t>
+      </w:r>
+      <w:proofErr w:type="spellEnd"/>
+      <w:r>
+        <w:t xml:space="preserve"> d5ac96e74da2369f818ef789bb6054ecf9957486</w:t>
+      </w:r>
+    </w:p>
+    <w:p>
+      <w:proofErr w:type="spellStart"/>
+      <w:r>
+        <w:t>Author</w:t>
+      </w:r>
+      <w:proofErr w:type="spellEnd"/>
+      <w:r>
+        <w:t xml:space="preserve">: Peter </w:t>
+      </w:r>
+      <w:proofErr w:type="spellStart"/>
+      <w:r>
+        <w:t>Smrecek</w:t>
+      </w:r>
+      <w:proofErr w:type="spellEnd"/>
+      <w:r>
+        <w:t xml:space="preserve"> &lt;petersmrecek@gmail.com&gt;</w:t>
+      </w:r>
+    </w:p>
+    <w:p>
+      <w:proofErr w:type="spellStart"/>
+      <w:r>
+        <w:t>Date</w:t>
+      </w:r>
+      <w:proofErr w:type="spellEnd"/>
+      <w:r>
+        <w:t xml:space="preserve">:   </w:t>
+      </w:r>
+      <w:proofErr w:type="spellStart"/>
+      <w:r>
+        <w:t>Mon</w:t>
+      </w:r>
+      <w:proofErr w:type="spellEnd"/>
+      <w:r>
+        <w:t xml:space="preserve"> </w:t>
+      </w:r>
+      <w:proofErr w:type="spellStart"/>
+      <w:r>
+        <w:t>Apr</w:t>
+      </w:r>
+      <w:proofErr w:type="spellEnd"/>
+      <w:r>
+        <w:t xml:space="preserve"> 13 18:12:42 2020 +0200</w:t>
       </w:r>
     </w:p>
     <w:p>
@@ -7556,66 +9409,223 @@
     </w:p>
     <w:p/>
     <w:p>
-      <w:r>
-        <w:t>commit 47766171cc69bfedb6113cb37d7a4c8bbb46b253</w:t>
-      </w:r>
-    </w:p>
-    <w:p>
-      <w:r>
-        <w:t>Author: Peter Smrecek &lt;petersmrecek@gmail.com&gt;</w:t>
-      </w:r>
-    </w:p>
-    <w:p>
-      <w:r>
-        <w:t>Date:   Mon Apr 13 15:55:07 2020 +0200</w:t>
-      </w:r>
-    </w:p>
-    <w:p>
+      <w:proofErr w:type="spellStart"/>
+      <w:r>
+        <w:t>commit</w:t>
+      </w:r>
+      <w:proofErr w:type="spellEnd"/>
+      <w:r>
+        <w:t xml:space="preserve"> 47766171cc69bfedb6113cb37d7a4c8bbb46b253</w:t>
+      </w:r>
+    </w:p>
+    <w:p>
+      <w:proofErr w:type="spellStart"/>
+      <w:r>
+        <w:t>Author</w:t>
+      </w:r>
+      <w:proofErr w:type="spellEnd"/>
+      <w:r>
+        <w:t xml:space="preserve">: Peter </w:t>
+      </w:r>
+      <w:proofErr w:type="spellStart"/>
+      <w:r>
+        <w:t>Smrecek</w:t>
+      </w:r>
+      <w:proofErr w:type="spellEnd"/>
+      <w:r>
+        <w:t xml:space="preserve"> &lt;petersmrecek@gmail.com&gt;</w:t>
+      </w:r>
+    </w:p>
+    <w:p>
+      <w:proofErr w:type="spellStart"/>
       <w:r>
         <w:lastRenderedPageBreak/>
-        <w:t xml:space="preserve">    Uprava GUI a pridanie readme.txt pre potreby priebezneho odovzdania.</w:t>
+        <w:t>Date</w:t>
+      </w:r>
+      <w:proofErr w:type="spellEnd"/>
+      <w:r>
+        <w:t xml:space="preserve">:   </w:t>
+      </w:r>
+      <w:proofErr w:type="spellStart"/>
+      <w:r>
+        <w:t>Mon</w:t>
+      </w:r>
+      <w:proofErr w:type="spellEnd"/>
+      <w:r>
+        <w:t xml:space="preserve"> </w:t>
+      </w:r>
+      <w:proofErr w:type="spellStart"/>
+      <w:r>
+        <w:t>Apr</w:t>
+      </w:r>
+      <w:proofErr w:type="spellEnd"/>
+      <w:r>
+        <w:t xml:space="preserve"> 13 15:55:07 2020 +0200</w:t>
+      </w:r>
+    </w:p>
+    <w:p>
+      <w:r>
+        <w:t xml:space="preserve">    </w:t>
+      </w:r>
+      <w:proofErr w:type="spellStart"/>
+      <w:r>
+        <w:t>Uprava</w:t>
+      </w:r>
+      <w:proofErr w:type="spellEnd"/>
+      <w:r>
+        <w:t xml:space="preserve"> GUI a pridanie readme.txt pre potreby </w:t>
+      </w:r>
+      <w:proofErr w:type="spellStart"/>
+      <w:r>
+        <w:t>priebezneho</w:t>
+      </w:r>
+      <w:proofErr w:type="spellEnd"/>
+      <w:r>
+        <w:t xml:space="preserve"> odovzdania.</w:t>
       </w:r>
     </w:p>
     <w:p/>
     <w:p>
-      <w:r>
-        <w:t>commit 4c85d4c1dcfecdba8568228791308ab290eeb247</w:t>
-      </w:r>
-    </w:p>
-    <w:p>
-      <w:r>
-        <w:t>Author: Peter Smrecek &lt;petersmrecek@gmail.com&gt;</w:t>
-      </w:r>
-    </w:p>
-    <w:p>
-      <w:r>
-        <w:t>Date:   Thu Apr 9 21:18:33 2020 +0200</w:t>
-      </w:r>
-    </w:p>
-    <w:p>
-      <w:r>
-        <w:t xml:space="preserve">    Dokoncene gui</w:t>
-      </w:r>
-    </w:p>
-    <w:p>
-      <w:r>
-        <w:t>(GUI zodpovedá vtedy aktuálnej verzii programu a odvtedy boli robene už len úpravy.)</w:t>
+      <w:proofErr w:type="spellStart"/>
+      <w:r>
+        <w:t>commit</w:t>
+      </w:r>
+      <w:proofErr w:type="spellEnd"/>
+      <w:r>
+        <w:t xml:space="preserve"> 4c85d4c1dcfecdba8568228791308ab290eeb247</w:t>
+      </w:r>
+    </w:p>
+    <w:p>
+      <w:proofErr w:type="spellStart"/>
+      <w:r>
+        <w:t>Author</w:t>
+      </w:r>
+      <w:proofErr w:type="spellEnd"/>
+      <w:r>
+        <w:t xml:space="preserve">: Peter </w:t>
+      </w:r>
+      <w:proofErr w:type="spellStart"/>
+      <w:r>
+        <w:t>Smrecek</w:t>
+      </w:r>
+      <w:proofErr w:type="spellEnd"/>
+      <w:r>
+        <w:t xml:space="preserve"> &lt;petersmrecek@gmail.com&gt;</w:t>
+      </w:r>
+    </w:p>
+    <w:p>
+      <w:proofErr w:type="spellStart"/>
+      <w:r>
+        <w:t>Date</w:t>
+      </w:r>
+      <w:proofErr w:type="spellEnd"/>
+      <w:r>
+        <w:t xml:space="preserve">:   </w:t>
+      </w:r>
+      <w:proofErr w:type="spellStart"/>
+      <w:r>
+        <w:t>Thu</w:t>
+      </w:r>
+      <w:proofErr w:type="spellEnd"/>
+      <w:r>
+        <w:t xml:space="preserve"> </w:t>
+      </w:r>
+      <w:proofErr w:type="spellStart"/>
+      <w:r>
+        <w:t>Apr</w:t>
+      </w:r>
+      <w:proofErr w:type="spellEnd"/>
+      <w:r>
+        <w:t xml:space="preserve"> 9 21:18:33 2020 +0200</w:t>
+      </w:r>
+    </w:p>
+    <w:p>
+      <w:r>
+        <w:t xml:space="preserve">    </w:t>
+      </w:r>
+      <w:proofErr w:type="spellStart"/>
+      <w:r>
+        <w:t>Dokoncene</w:t>
+      </w:r>
+      <w:proofErr w:type="spellEnd"/>
+      <w:r>
+        <w:t xml:space="preserve"> </w:t>
+      </w:r>
+      <w:proofErr w:type="spellStart"/>
+      <w:r>
+        <w:t>gui</w:t>
+      </w:r>
+      <w:proofErr w:type="spellEnd"/>
+    </w:p>
+    <w:p>
+      <w:r>
+        <w:t>(GUI zodpovedá vtedy aktuálnej verzii programu a odvtedy boli roben</w:t>
+      </w:r>
+      <w:r>
+        <w:t>é</w:t>
+      </w:r>
+      <w:r>
+        <w:t xml:space="preserve"> už len</w:t>
+      </w:r>
+      <w:bookmarkStart w:id="16" w:name="_GoBack"/>
+      <w:bookmarkEnd w:id="16"/>
+      <w:r>
+        <w:t xml:space="preserve"> úpravy.)</w:t>
       </w:r>
     </w:p>
     <w:p/>
     <w:p>
-      <w:r>
-        <w:t>commit 6c71f423f1aad3d1c51e69249f193627b4b5c137</w:t>
-      </w:r>
-    </w:p>
-    <w:p>
-      <w:r>
-        <w:t>Author: Peter Smrecek &lt;petersmrecek@gmail.com&gt;</w:t>
-      </w:r>
-    </w:p>
-    <w:p>
-      <w:r>
-        <w:t>Date:   Thu Apr 9 10:48:21 2020 +0200</w:t>
+      <w:proofErr w:type="spellStart"/>
+      <w:r>
+        <w:t>commit</w:t>
+      </w:r>
+      <w:proofErr w:type="spellEnd"/>
+      <w:r>
+        <w:t xml:space="preserve"> 6c71f423f1aad3d1c51e69249f193627b4b5c137</w:t>
+      </w:r>
+    </w:p>
+    <w:p>
+      <w:proofErr w:type="spellStart"/>
+      <w:r>
+        <w:t>Author</w:t>
+      </w:r>
+      <w:proofErr w:type="spellEnd"/>
+      <w:r>
+        <w:t xml:space="preserve">: Peter </w:t>
+      </w:r>
+      <w:proofErr w:type="spellStart"/>
+      <w:r>
+        <w:t>Smrecek</w:t>
+      </w:r>
+      <w:proofErr w:type="spellEnd"/>
+      <w:r>
+        <w:t xml:space="preserve"> &lt;petersmrecek@gmail.com&gt;</w:t>
+      </w:r>
+    </w:p>
+    <w:p>
+      <w:proofErr w:type="spellStart"/>
+      <w:r>
+        <w:t>Date</w:t>
+      </w:r>
+      <w:proofErr w:type="spellEnd"/>
+      <w:r>
+        <w:t xml:space="preserve">:   </w:t>
+      </w:r>
+      <w:proofErr w:type="spellStart"/>
+      <w:r>
+        <w:t>Thu</w:t>
+      </w:r>
+      <w:proofErr w:type="spellEnd"/>
+      <w:r>
+        <w:t xml:space="preserve"> </w:t>
+      </w:r>
+      <w:proofErr w:type="spellStart"/>
+      <w:r>
+        <w:t>Apr</w:t>
+      </w:r>
+      <w:proofErr w:type="spellEnd"/>
+      <w:r>
+        <w:t xml:space="preserve"> 9 10:48:21 2020 +0200</w:t>
       </w:r>
     </w:p>
     <w:p>
@@ -7630,44 +9640,167 @@
     </w:p>
     <w:p/>
     <w:p>
-      <w:r>
-        <w:t>commit 4bf954807e1073575d5b0a90d76043980a0f7e6a</w:t>
-      </w:r>
-    </w:p>
-    <w:p>
-      <w:r>
-        <w:t>Author: Peter Smrecek &lt;petersmrecek@gmail.com&gt;</w:t>
-      </w:r>
-    </w:p>
-    <w:p>
-      <w:r>
-        <w:t>Date:   Mon Mar 30 22:28:51 2020 +0200</w:t>
-      </w:r>
-    </w:p>
-    <w:p>
-      <w:r>
-        <w:t xml:space="preserve">    Pridane priklady na dedenie, polymorfizmus, pretazenie, konstruktory, zapuzdrenie, prekonanie, serializaciu a agregaciu</w:t>
-      </w:r>
+      <w:proofErr w:type="spellStart"/>
+      <w:r>
+        <w:t>commit</w:t>
+      </w:r>
+      <w:proofErr w:type="spellEnd"/>
+      <w:r>
+        <w:t xml:space="preserve"> 4bf954807e1073575d5b0a90d76043980a0f7e6a</w:t>
+      </w:r>
+    </w:p>
+    <w:p>
+      <w:proofErr w:type="spellStart"/>
+      <w:r>
+        <w:t>Author</w:t>
+      </w:r>
+      <w:proofErr w:type="spellEnd"/>
+      <w:r>
+        <w:t xml:space="preserve">: Peter </w:t>
+      </w:r>
+      <w:proofErr w:type="spellStart"/>
+      <w:r>
+        <w:t>Smrecek</w:t>
+      </w:r>
+      <w:proofErr w:type="spellEnd"/>
+      <w:r>
+        <w:t xml:space="preserve"> &lt;petersmrecek@gmail.com&gt;</w:t>
+      </w:r>
+    </w:p>
+    <w:p>
+      <w:proofErr w:type="spellStart"/>
+      <w:r>
+        <w:t>Date</w:t>
+      </w:r>
+      <w:proofErr w:type="spellEnd"/>
+      <w:r>
+        <w:t xml:space="preserve">:   </w:t>
+      </w:r>
+      <w:proofErr w:type="spellStart"/>
+      <w:r>
+        <w:t>Mon</w:t>
+      </w:r>
+      <w:proofErr w:type="spellEnd"/>
+      <w:r>
+        <w:t xml:space="preserve"> Mar 30 22:28:51 2020 +0200</w:t>
+      </w:r>
+    </w:p>
+    <w:p>
+      <w:r>
+        <w:t xml:space="preserve">    Pridane </w:t>
+      </w:r>
+      <w:proofErr w:type="spellStart"/>
+      <w:r>
+        <w:t>priklady</w:t>
+      </w:r>
+      <w:proofErr w:type="spellEnd"/>
+      <w:r>
+        <w:t xml:space="preserve"> na dedenie, polymorfizmus, </w:t>
+      </w:r>
+      <w:proofErr w:type="spellStart"/>
+      <w:r>
+        <w:t>pretazenie</w:t>
+      </w:r>
+      <w:proofErr w:type="spellEnd"/>
+      <w:r>
+        <w:t xml:space="preserve">, </w:t>
+      </w:r>
+      <w:proofErr w:type="spellStart"/>
+      <w:r>
+        <w:t>konstruktory</w:t>
+      </w:r>
+      <w:proofErr w:type="spellEnd"/>
+      <w:r>
+        <w:t xml:space="preserve">, zapuzdrenie, prekonanie, </w:t>
+      </w:r>
+      <w:proofErr w:type="spellStart"/>
+      <w:r>
+        <w:t>serializaciu</w:t>
+      </w:r>
+      <w:proofErr w:type="spellEnd"/>
+      <w:r>
+        <w:t xml:space="preserve"> a </w:t>
+      </w:r>
+      <w:proofErr w:type="spellStart"/>
+      <w:r>
+        <w:t>agregaciu</w:t>
+      </w:r>
+      <w:proofErr w:type="spellEnd"/>
     </w:p>
     <w:p/>
     <w:p>
-      <w:r>
-        <w:t>commit d8fa09b3d0353911cde9598db9c016ea9e967d38</w:t>
-      </w:r>
-    </w:p>
-    <w:p>
-      <w:r>
-        <w:t>Author: Peter Smrecek &lt;petersmrecek@gmail.com&gt;</w:t>
-      </w:r>
-    </w:p>
-    <w:p>
-      <w:r>
-        <w:t>Date:   Mon Mar 30 12:03:42 2020 +0200</w:t>
-      </w:r>
-    </w:p>
-    <w:p>
-      <w:r>
-        <w:t xml:space="preserve">    Prvy commit - zakladne delenie do tried</w:t>
+      <w:proofErr w:type="spellStart"/>
+      <w:r>
+        <w:t>commit</w:t>
+      </w:r>
+      <w:proofErr w:type="spellEnd"/>
+      <w:r>
+        <w:t xml:space="preserve"> d8fa09b3d0353911cde9598db9c016ea9e967d38</w:t>
+      </w:r>
+    </w:p>
+    <w:p>
+      <w:proofErr w:type="spellStart"/>
+      <w:r>
+        <w:t>Author</w:t>
+      </w:r>
+      <w:proofErr w:type="spellEnd"/>
+      <w:r>
+        <w:t xml:space="preserve">: Peter </w:t>
+      </w:r>
+      <w:proofErr w:type="spellStart"/>
+      <w:r>
+        <w:t>Smrecek</w:t>
+      </w:r>
+      <w:proofErr w:type="spellEnd"/>
+      <w:r>
+        <w:t xml:space="preserve"> &lt;petersmrecek@gmail.com&gt;</w:t>
+      </w:r>
+    </w:p>
+    <w:p>
+      <w:proofErr w:type="spellStart"/>
+      <w:r>
+        <w:t>Date</w:t>
+      </w:r>
+      <w:proofErr w:type="spellEnd"/>
+      <w:r>
+        <w:t xml:space="preserve">:   </w:t>
+      </w:r>
+      <w:proofErr w:type="spellStart"/>
+      <w:r>
+        <w:t>Mon</w:t>
+      </w:r>
+      <w:proofErr w:type="spellEnd"/>
+      <w:r>
+        <w:t xml:space="preserve"> Mar 30 12:03:42 2020 +0200</w:t>
+      </w:r>
+    </w:p>
+    <w:p>
+      <w:r>
+        <w:t xml:space="preserve">    </w:t>
+      </w:r>
+      <w:proofErr w:type="spellStart"/>
+      <w:r>
+        <w:t>Prvy</w:t>
+      </w:r>
+      <w:proofErr w:type="spellEnd"/>
+      <w:r>
+        <w:t xml:space="preserve"> </w:t>
+      </w:r>
+      <w:proofErr w:type="spellStart"/>
+      <w:r>
+        <w:t>commit</w:t>
+      </w:r>
+      <w:proofErr w:type="spellEnd"/>
+      <w:r>
+        <w:t xml:space="preserve"> - </w:t>
+      </w:r>
+      <w:proofErr w:type="spellStart"/>
+      <w:r>
+        <w:t>zakladne</w:t>
+      </w:r>
+      <w:proofErr w:type="spellEnd"/>
+      <w:r>
+        <w:t xml:space="preserve"> delenie do tried</w:t>
       </w:r>
     </w:p>
     <w:p>
@@ -8727,7 +10860,7 @@
 </file>
 
 <file path=customXml/itemProps1.xml><?xml version="1.0" encoding="utf-8"?>
-<ds:datastoreItem xmlns:ds="http://schemas.openxmlformats.org/officeDocument/2006/customXml" ds:itemID="{F8417F48-4BBC-4222-9400-3E8189737FDE}">
+<ds:datastoreItem xmlns:ds="http://schemas.openxmlformats.org/officeDocument/2006/customXml" ds:itemID="{61DE1351-C589-4444-997A-73F7CC238934}">
   <ds:schemaRefs>
     <ds:schemaRef ds:uri="http://schemas.openxmlformats.org/officeDocument/2006/bibliography"/>
   </ds:schemaRefs>

</xml_diff>